<commit_message>
update my it report
</commit_message>
<xml_diff>
--- a/IT REPORT.docx
+++ b/IT REPORT.docx
@@ -4,1787 +4,6 @@
   <w:body>
     <w:p>
       <w:pPr>
-        <w:jc w:val="center"/>
-        <w:rPr>
-          <w:rFonts w:ascii="Times New Roman" w:hAnsi="Times New Roman" w:cs="Times New Roman"/>
-          <w:b/>
-          <w:sz w:val="28"/>
-          <w:szCs w:val="28"/>
-        </w:rPr>
-      </w:pPr>
-      <w:r>
-        <w:rPr>
-          <w:rFonts w:ascii="Times New Roman" w:hAnsi="Times New Roman" w:cs="Times New Roman"/>
-          <w:b/>
-          <w:sz w:val="28"/>
-          <w:szCs w:val="28"/>
-        </w:rPr>
-        <w:t xml:space="preserve">NNAMDI AZIKIWE UNIVERSITY </w:t>
-      </w:r>
-    </w:p>
-    <w:p>
-      <w:pPr>
-        <w:jc w:val="center"/>
-        <w:rPr>
-          <w:rFonts w:ascii="Times New Roman" w:hAnsi="Times New Roman" w:cs="Times New Roman"/>
-          <w:b/>
-          <w:sz w:val="28"/>
-          <w:szCs w:val="28"/>
-        </w:rPr>
-      </w:pPr>
-      <w:r>
-        <w:rPr>
-          <w:rFonts w:ascii="Times New Roman" w:hAnsi="Times New Roman" w:cs="Times New Roman"/>
-          <w:b/>
-          <w:sz w:val="28"/>
-          <w:szCs w:val="28"/>
-        </w:rPr>
-        <w:t>A TECHNICAL REPORT</w:t>
-      </w:r>
-    </w:p>
-    <w:p>
-      <w:pPr>
-        <w:jc w:val="center"/>
-        <w:rPr>
-          <w:rFonts w:ascii="Times New Roman" w:hAnsi="Times New Roman" w:cs="Times New Roman"/>
-          <w:b/>
-          <w:sz w:val="28"/>
-          <w:szCs w:val="28"/>
-        </w:rPr>
-      </w:pPr>
-      <w:r>
-        <w:rPr>
-          <w:rFonts w:ascii="Times New Roman" w:hAnsi="Times New Roman" w:cs="Times New Roman"/>
-          <w:b/>
-          <w:sz w:val="28"/>
-          <w:szCs w:val="28"/>
-        </w:rPr>
-        <w:t xml:space="preserve">ON </w:t>
-      </w:r>
-    </w:p>
-    <w:p>
-      <w:pPr>
-        <w:jc w:val="center"/>
-        <w:rPr>
-          <w:rFonts w:ascii="Times New Roman" w:hAnsi="Times New Roman" w:cs="Times New Roman"/>
-          <w:b/>
-          <w:sz w:val="28"/>
-          <w:szCs w:val="28"/>
-        </w:rPr>
-      </w:pPr>
-      <w:r>
-        <w:rPr>
-          <w:rFonts w:ascii="Times New Roman" w:hAnsi="Times New Roman" w:cs="Times New Roman"/>
-          <w:b/>
-          <w:sz w:val="28"/>
-          <w:szCs w:val="28"/>
-        </w:rPr>
-        <w:t>STUDENT INDUSTRIAL WORK EXPERIENCE SCHEME                                                                                                                  (SIWES) TRAINING PROGRAMME</w:t>
-      </w:r>
-    </w:p>
-    <w:p>
-      <w:pPr>
-        <w:jc w:val="center"/>
-        <w:rPr>
-          <w:rFonts w:ascii="Times New Roman" w:hAnsi="Times New Roman" w:cs="Times New Roman"/>
-          <w:b/>
-          <w:sz w:val="28"/>
-          <w:szCs w:val="28"/>
-        </w:rPr>
-      </w:pPr>
-      <w:r>
-        <w:rPr>
-          <w:rFonts w:ascii="Times New Roman" w:hAnsi="Times New Roman" w:cs="Times New Roman"/>
-          <w:b/>
-          <w:sz w:val="28"/>
-          <w:szCs w:val="28"/>
-        </w:rPr>
-        <w:t>FROM</w:t>
-      </w:r>
-      <w:r>
-        <w:rPr>
-          <w:rFonts w:ascii="Times New Roman" w:hAnsi="Times New Roman" w:cs="Times New Roman"/>
-          <w:b/>
-          <w:sz w:val="28"/>
-          <w:szCs w:val="28"/>
-        </w:rPr>
-        <w:t xml:space="preserve"> OCTOBER 2022</w:t>
-      </w:r>
-      <w:r>
-        <w:rPr>
-          <w:rFonts w:ascii="Times New Roman" w:hAnsi="Times New Roman" w:cs="Times New Roman"/>
-          <w:b/>
-          <w:sz w:val="28"/>
-          <w:szCs w:val="28"/>
-        </w:rPr>
-        <w:t xml:space="preserve">  TO</w:t>
-      </w:r>
-      <w:r>
-        <w:rPr>
-          <w:rFonts w:ascii="Times New Roman" w:hAnsi="Times New Roman" w:cs="Times New Roman"/>
-          <w:b/>
-          <w:sz w:val="28"/>
-          <w:szCs w:val="28"/>
-        </w:rPr>
-        <w:t xml:space="preserve"> APRIL 2022</w:t>
-      </w:r>
-      <w:r>
-        <w:rPr>
-          <w:rFonts w:ascii="Times New Roman" w:hAnsi="Times New Roman" w:cs="Times New Roman"/>
-          <w:b/>
-          <w:sz w:val="28"/>
-          <w:szCs w:val="28"/>
-        </w:rPr>
-        <w:t xml:space="preserve"> </w:t>
-      </w:r>
-    </w:p>
-    <w:p>
-      <w:pPr>
-        <w:jc w:val="center"/>
-        <w:rPr>
-          <w:rFonts w:ascii="Times New Roman" w:hAnsi="Times New Roman" w:cs="Times New Roman"/>
-          <w:b/>
-          <w:sz w:val="28"/>
-          <w:szCs w:val="28"/>
-        </w:rPr>
-      </w:pPr>
-      <w:r>
-        <w:rPr>
-          <w:rFonts w:ascii="Times New Roman" w:hAnsi="Times New Roman" w:cs="Times New Roman"/>
-          <w:b/>
-          <w:sz w:val="28"/>
-          <w:szCs w:val="28"/>
-        </w:rPr>
-        <w:t xml:space="preserve">AT                                                                                                                                                                                            </w:t>
-      </w:r>
-      <w:r>
-        <w:rPr>
-          <w:rFonts w:ascii="Times New Roman" w:hAnsi="Times New Roman" w:cs="Times New Roman"/>
-          <w:b/>
-          <w:sz w:val="28"/>
-          <w:szCs w:val="28"/>
-        </w:rPr>
-        <w:t>VAM TECHNOLOGY VENTURES</w:t>
-      </w:r>
-      <w:r>
-        <w:rPr>
-          <w:rFonts w:ascii="Times New Roman" w:hAnsi="Times New Roman" w:cs="Times New Roman"/>
-          <w:b/>
-          <w:sz w:val="28"/>
-          <w:szCs w:val="28"/>
-        </w:rPr>
-        <w:t xml:space="preserve">,                                                                                                                                                                                  </w:t>
-      </w:r>
-      <w:r>
-        <w:rPr>
-          <w:rFonts w:ascii="Times New Roman" w:hAnsi="Times New Roman" w:cs="Times New Roman"/>
-          <w:b/>
-          <w:sz w:val="28"/>
-          <w:szCs w:val="28"/>
-        </w:rPr>
-        <w:t>2</w:t>
-      </w:r>
-      <w:r>
-        <w:rPr>
-          <w:rFonts w:ascii="Times New Roman" w:hAnsi="Times New Roman" w:cs="Times New Roman"/>
-          <w:b/>
-          <w:sz w:val="28"/>
-          <w:szCs w:val="28"/>
-          <w:vertAlign w:val="superscript"/>
-        </w:rPr>
-        <w:t>ND</w:t>
-      </w:r>
-      <w:r>
-        <w:rPr>
-          <w:rFonts w:ascii="Times New Roman" w:hAnsi="Times New Roman" w:cs="Times New Roman"/>
-          <w:b/>
-          <w:sz w:val="28"/>
-          <w:szCs w:val="28"/>
-        </w:rPr>
-        <w:t xml:space="preserve"> FLOOR </w:t>
-      </w:r>
-      <w:r>
-        <w:rPr>
-          <w:rFonts w:ascii="Times New Roman" w:hAnsi="Times New Roman" w:cs="Times New Roman"/>
-          <w:b/>
-          <w:sz w:val="28"/>
-          <w:szCs w:val="28"/>
-        </w:rPr>
-        <w:t>NO 337</w:t>
-      </w:r>
-      <w:r>
-        <w:rPr>
-          <w:rFonts w:ascii="Times New Roman" w:hAnsi="Times New Roman" w:cs="Times New Roman"/>
-          <w:b/>
-          <w:sz w:val="28"/>
-          <w:szCs w:val="28"/>
-        </w:rPr>
-        <w:t>,</w:t>
-      </w:r>
-      <w:r>
-        <w:rPr>
-          <w:rFonts w:ascii="Times New Roman" w:hAnsi="Times New Roman" w:cs="Times New Roman"/>
-          <w:b/>
-          <w:sz w:val="28"/>
-          <w:szCs w:val="28"/>
-        </w:rPr>
-        <w:t xml:space="preserve"> IFITE ROAD UNIZIK GATE, IFITE, AWKA</w:t>
-      </w:r>
-      <w:r>
-        <w:rPr>
-          <w:rFonts w:ascii="Times New Roman" w:hAnsi="Times New Roman" w:cs="Times New Roman"/>
-          <w:b/>
-          <w:sz w:val="28"/>
-          <w:szCs w:val="28"/>
-        </w:rPr>
-        <w:t xml:space="preserve">                                                                                                                                                                          </w:t>
-      </w:r>
-      <w:r>
-        <w:rPr>
-          <w:rFonts w:ascii="Times New Roman" w:hAnsi="Times New Roman" w:cs="Times New Roman"/>
-          <w:b/>
-          <w:sz w:val="28"/>
-          <w:szCs w:val="28"/>
-        </w:rPr>
-        <w:t>ANAMBRA</w:t>
-      </w:r>
-      <w:r>
-        <w:rPr>
-          <w:rFonts w:ascii="Times New Roman" w:hAnsi="Times New Roman" w:cs="Times New Roman"/>
-          <w:b/>
-          <w:sz w:val="28"/>
-          <w:szCs w:val="28"/>
-        </w:rPr>
-        <w:t>.</w:t>
-      </w:r>
-    </w:p>
-    <w:p>
-      <w:pPr>
-        <w:jc w:val="center"/>
-        <w:rPr>
-          <w:rFonts w:ascii="Times New Roman" w:hAnsi="Times New Roman" w:cs="Times New Roman"/>
-          <w:b/>
-          <w:sz w:val="28"/>
-          <w:szCs w:val="28"/>
-        </w:rPr>
-      </w:pPr>
-      <w:r>
-        <w:rPr>
-          <w:rFonts w:ascii="Times New Roman" w:hAnsi="Times New Roman" w:cs="Times New Roman"/>
-          <w:b/>
-          <w:sz w:val="28"/>
-          <w:szCs w:val="28"/>
-        </w:rPr>
-        <w:t xml:space="preserve">BY </w:t>
-      </w:r>
-    </w:p>
-    <w:p>
-      <w:pPr>
-        <w:jc w:val="center"/>
-        <w:rPr>
-          <w:rFonts w:ascii="Times New Roman" w:hAnsi="Times New Roman" w:cs="Times New Roman"/>
-          <w:b/>
-          <w:sz w:val="28"/>
-          <w:szCs w:val="28"/>
-        </w:rPr>
-      </w:pPr>
-      <w:r>
-        <w:rPr>
-          <w:rFonts w:ascii="Times New Roman" w:hAnsi="Times New Roman" w:cs="Times New Roman"/>
-          <w:b/>
-          <w:sz w:val="28"/>
-          <w:szCs w:val="28"/>
-        </w:rPr>
-        <w:t>IGBOEKWULUSI FRANKLIN CHINEDU</w:t>
-      </w:r>
-    </w:p>
-    <w:p>
-      <w:pPr>
-        <w:jc w:val="center"/>
-        <w:rPr>
-          <w:rFonts w:ascii="Times New Roman" w:hAnsi="Times New Roman" w:cs="Times New Roman"/>
-          <w:b/>
-          <w:sz w:val="28"/>
-          <w:szCs w:val="28"/>
-        </w:rPr>
-      </w:pPr>
-      <w:r>
-        <w:rPr>
-          <w:rFonts w:ascii="Times New Roman" w:hAnsi="Times New Roman" w:cs="Times New Roman"/>
-          <w:b/>
-          <w:sz w:val="28"/>
-          <w:szCs w:val="28"/>
-        </w:rPr>
-        <w:t>REG NO: 2017364022</w:t>
-      </w:r>
-    </w:p>
-    <w:p>
-      <w:pPr>
-        <w:jc w:val="center"/>
-        <w:rPr>
-          <w:rFonts w:ascii="Times New Roman" w:hAnsi="Times New Roman" w:cs="Times New Roman"/>
-          <w:b/>
-          <w:sz w:val="28"/>
-          <w:szCs w:val="28"/>
-        </w:rPr>
-      </w:pPr>
-      <w:r>
-        <w:rPr>
-          <w:rFonts w:ascii="Times New Roman" w:hAnsi="Times New Roman" w:cs="Times New Roman"/>
-          <w:b/>
-          <w:sz w:val="28"/>
-          <w:szCs w:val="28"/>
-        </w:rPr>
-        <w:t xml:space="preserve">DEPARTMENT OF ELECTRONICS AND COMPUTER ENGINEERING </w:t>
-      </w:r>
-    </w:p>
-    <w:p>
-      <w:pPr>
-        <w:jc w:val="center"/>
-        <w:rPr>
-          <w:rFonts w:ascii="Times New Roman" w:hAnsi="Times New Roman" w:cs="Times New Roman"/>
-          <w:b/>
-          <w:sz w:val="28"/>
-          <w:szCs w:val="28"/>
-        </w:rPr>
-      </w:pPr>
-      <w:r>
-        <w:rPr>
-          <w:rFonts w:ascii="Times New Roman" w:hAnsi="Times New Roman" w:cs="Times New Roman"/>
-          <w:b/>
-          <w:sz w:val="28"/>
-          <w:szCs w:val="28"/>
-        </w:rPr>
-        <w:t>FACULTY OF ENGINEERING,</w:t>
-      </w:r>
-    </w:p>
-    <w:p>
-      <w:pPr>
-        <w:jc w:val="center"/>
-        <w:rPr>
-          <w:rFonts w:ascii="Times New Roman" w:hAnsi="Times New Roman" w:cs="Times New Roman"/>
-          <w:b/>
-          <w:sz w:val="28"/>
-          <w:szCs w:val="28"/>
-        </w:rPr>
-      </w:pPr>
-      <w:r>
-        <w:rPr>
-          <w:rFonts w:ascii="Times New Roman" w:hAnsi="Times New Roman" w:cs="Times New Roman"/>
-          <w:b/>
-          <w:sz w:val="28"/>
-          <w:szCs w:val="28"/>
-        </w:rPr>
-        <w:t xml:space="preserve">IN PARTIAL FULFILMENT OF THE REQUIRMENT FOR THE AWARD                                                                                                                                           OF BACHELOR OF </w:t>
-      </w:r>
-      <w:r>
-        <w:rPr>
-          <w:rFonts w:ascii="Times New Roman" w:hAnsi="Times New Roman" w:cs="Times New Roman"/>
-          <w:b/>
-          <w:sz w:val="28"/>
-          <w:szCs w:val="28"/>
-        </w:rPr>
-        <w:t>ENGINEERING</w:t>
-      </w:r>
-      <w:r>
-        <w:rPr>
-          <w:rFonts w:ascii="Times New Roman" w:hAnsi="Times New Roman" w:cs="Times New Roman"/>
-          <w:b/>
-          <w:sz w:val="28"/>
-          <w:szCs w:val="28"/>
-        </w:rPr>
-        <w:t xml:space="preserve">                                                                                 </w:t>
-      </w:r>
-      <w:r>
-        <w:rPr>
-          <w:rFonts w:ascii="Times New Roman" w:hAnsi="Times New Roman" w:cs="Times New Roman"/>
-          <w:b/>
-          <w:sz w:val="28"/>
-          <w:szCs w:val="28"/>
-        </w:rPr>
-        <w:t>(B.Eng</w:t>
-      </w:r>
-      <w:r>
-        <w:rPr>
-          <w:rFonts w:ascii="Times New Roman" w:hAnsi="Times New Roman" w:cs="Times New Roman"/>
-          <w:b/>
-          <w:sz w:val="28"/>
-          <w:szCs w:val="28"/>
-        </w:rPr>
-        <w:t>)</w:t>
-      </w:r>
-    </w:p>
-    <w:p>
-      <w:pPr>
-        <w:jc w:val="center"/>
-        <w:rPr>
-          <w:rFonts w:ascii="Times New Roman" w:hAnsi="Times New Roman" w:cs="Times New Roman"/>
-          <w:b/>
-          <w:sz w:val="28"/>
-          <w:szCs w:val="28"/>
-        </w:rPr>
-      </w:pPr>
-      <w:r>
-        <w:rPr>
-          <w:rFonts w:ascii="Times New Roman" w:hAnsi="Times New Roman" w:cs="Times New Roman"/>
-          <w:b/>
-          <w:sz w:val="28"/>
-          <w:szCs w:val="28"/>
-        </w:rPr>
-        <w:t xml:space="preserve">DEGREE IN ELECTRONIC AND COMPUTER ENGINEERING </w:t>
-      </w:r>
-    </w:p>
-    <w:p>
-      <w:pPr>
-        <w:jc w:val="center"/>
-        <w:rPr>
-          <w:b/>
-          <w:sz w:val="28"/>
-          <w:szCs w:val="28"/>
-        </w:rPr>
-      </w:pPr>
-    </w:p>
-    <w:p>
-      <w:pPr>
-        <w:jc w:val="center"/>
-        <w:rPr>
-          <w:b/>
-          <w:sz w:val="28"/>
-          <w:szCs w:val="28"/>
-        </w:rPr>
-      </w:pPr>
-    </w:p>
-    <w:p>
-      <w:pPr>
-        <w:jc w:val="center"/>
-        <w:rPr>
-          <w:b/>
-          <w:sz w:val="28"/>
-          <w:szCs w:val="28"/>
-        </w:rPr>
-      </w:pPr>
-    </w:p>
-    <w:p>
-      <w:pPr>
-        <w:jc w:val="center"/>
-        <w:rPr>
-          <w:b/>
-          <w:sz w:val="28"/>
-          <w:szCs w:val="28"/>
-        </w:rPr>
-      </w:pPr>
-    </w:p>
-    <w:p>
-      <w:pPr>
-        <w:rPr>
-          <w:b/>
-          <w:sz w:val="28"/>
-          <w:szCs w:val="28"/>
-        </w:rPr>
-      </w:pPr>
-      <w:r>
-        <w:rPr>
-          <w:b/>
-          <w:sz w:val="28"/>
-          <w:szCs w:val="28"/>
-        </w:rPr>
-        <w:t xml:space="preserve"> </w:t>
-      </w:r>
-    </w:p>
-    <w:p>
-      <w:pPr>
-        <w:rPr>
-          <w:b/>
-          <w:sz w:val="28"/>
-          <w:szCs w:val="28"/>
-        </w:rPr>
-      </w:pPr>
-    </w:p>
-    <w:p>
-      <w:pPr>
-        <w:jc w:val="center"/>
-        <w:rPr>
-          <w:b/>
-          <w:sz w:val="28"/>
-          <w:szCs w:val="28"/>
-        </w:rPr>
-      </w:pPr>
-    </w:p>
-    <w:p>
-      <w:pPr>
-        <w:jc w:val="center"/>
-        <w:rPr>
-          <w:rFonts w:ascii="Times New Roman" w:hAnsi="Times New Roman" w:cs="Times New Roman"/>
-          <w:b/>
-          <w:sz w:val="28"/>
-          <w:szCs w:val="28"/>
-        </w:rPr>
-      </w:pPr>
-      <w:r>
-        <w:rPr>
-          <w:rFonts w:ascii="Times New Roman" w:hAnsi="Times New Roman" w:cs="Times New Roman"/>
-          <w:b/>
-          <w:sz w:val="28"/>
-          <w:szCs w:val="28"/>
-        </w:rPr>
-        <w:lastRenderedPageBreak/>
-        <w:t xml:space="preserve">DEDICATION </w:t>
-      </w:r>
-    </w:p>
-    <w:p>
-      <w:pPr>
-        <w:rPr>
-          <w:rFonts w:ascii="Times New Roman" w:hAnsi="Times New Roman" w:cs="Times New Roman"/>
-          <w:sz w:val="28"/>
-          <w:szCs w:val="28"/>
-        </w:rPr>
-      </w:pPr>
-      <w:r>
-        <w:rPr>
-          <w:rFonts w:ascii="Times New Roman" w:hAnsi="Times New Roman" w:cs="Times New Roman"/>
-          <w:sz w:val="28"/>
-          <w:szCs w:val="28"/>
-        </w:rPr>
-        <w:t>This work is dedicated to almighty God for his superior work of mercy on my life during this few months of my SIWES programme.</w:t>
-      </w:r>
-    </w:p>
-    <w:p>
-      <w:pPr>
-        <w:rPr>
-          <w:rFonts w:ascii="Times New Roman" w:hAnsi="Times New Roman" w:cs="Times New Roman"/>
-          <w:sz w:val="28"/>
-          <w:szCs w:val="28"/>
-        </w:rPr>
-      </w:pPr>
-      <w:r>
-        <w:rPr>
-          <w:rFonts w:ascii="Times New Roman" w:hAnsi="Times New Roman" w:cs="Times New Roman"/>
-          <w:sz w:val="28"/>
-          <w:szCs w:val="28"/>
-        </w:rPr>
-        <w:t xml:space="preserve">This work is also dedicated to my family for their continues support towards </w:t>
-      </w:r>
-      <w:r>
-        <w:rPr>
-          <w:rFonts w:ascii="Times New Roman" w:hAnsi="Times New Roman" w:cs="Times New Roman"/>
-          <w:sz w:val="28"/>
-          <w:szCs w:val="28"/>
-        </w:rPr>
-        <w:t xml:space="preserve">my </w:t>
-      </w:r>
-      <w:r>
-        <w:rPr>
-          <w:rFonts w:ascii="Times New Roman" w:hAnsi="Times New Roman" w:cs="Times New Roman"/>
-          <w:sz w:val="28"/>
-          <w:szCs w:val="28"/>
-        </w:rPr>
-        <w:t>academic pursuit</w:t>
-      </w:r>
-      <w:r>
-        <w:rPr>
-          <w:rFonts w:ascii="Times New Roman" w:hAnsi="Times New Roman" w:cs="Times New Roman"/>
-          <w:sz w:val="28"/>
-          <w:szCs w:val="28"/>
-        </w:rPr>
-        <w:t xml:space="preserve"> and my </w:t>
-      </w:r>
-      <w:r>
-        <w:rPr>
-          <w:rFonts w:ascii="Times New Roman" w:hAnsi="Times New Roman" w:cs="Times New Roman"/>
-          <w:sz w:val="28"/>
-          <w:szCs w:val="28"/>
-        </w:rPr>
-        <w:t>late mother</w:t>
-      </w:r>
-      <w:r>
-        <w:rPr>
-          <w:rFonts w:ascii="Times New Roman" w:hAnsi="Times New Roman" w:cs="Times New Roman"/>
-          <w:sz w:val="28"/>
-          <w:szCs w:val="28"/>
-        </w:rPr>
-        <w:t xml:space="preserve"> </w:t>
-      </w:r>
-      <w:r>
-        <w:rPr>
-          <w:rFonts w:ascii="Times New Roman" w:hAnsi="Times New Roman" w:cs="Times New Roman"/>
-          <w:sz w:val="28"/>
-          <w:szCs w:val="28"/>
-        </w:rPr>
-        <w:t>Mrs.</w:t>
-      </w:r>
-      <w:r>
-        <w:rPr>
-          <w:rFonts w:ascii="Times New Roman" w:hAnsi="Times New Roman" w:cs="Times New Roman"/>
-          <w:sz w:val="28"/>
-          <w:szCs w:val="28"/>
-        </w:rPr>
-        <w:t xml:space="preserve"> Martha Igboekwulusi</w:t>
-      </w:r>
-      <w:r>
-        <w:rPr>
-          <w:rFonts w:ascii="Times New Roman" w:hAnsi="Times New Roman" w:cs="Times New Roman"/>
-          <w:sz w:val="28"/>
-          <w:szCs w:val="28"/>
-        </w:rPr>
-        <w:t xml:space="preserve"> who nurtured me into what I am today.</w:t>
-      </w:r>
-    </w:p>
-    <w:p>
-      <w:pPr>
-        <w:rPr>
-          <w:rFonts w:ascii="Times New Roman" w:hAnsi="Times New Roman" w:cs="Times New Roman"/>
-          <w:sz w:val="28"/>
-          <w:szCs w:val="28"/>
-        </w:rPr>
-      </w:pPr>
-      <w:r>
-        <w:rPr>
-          <w:rFonts w:ascii="Times New Roman" w:hAnsi="Times New Roman" w:cs="Times New Roman"/>
-          <w:sz w:val="28"/>
-          <w:szCs w:val="28"/>
-        </w:rPr>
-        <w:t xml:space="preserve">I also dedicate this work to </w:t>
-      </w:r>
-      <w:r>
-        <w:rPr>
-          <w:rFonts w:ascii="Times New Roman" w:hAnsi="Times New Roman" w:cs="Times New Roman"/>
-          <w:sz w:val="28"/>
-          <w:szCs w:val="28"/>
-        </w:rPr>
-        <w:t>Christ the King</w:t>
-      </w:r>
-      <w:r>
-        <w:rPr>
-          <w:rFonts w:ascii="Times New Roman" w:hAnsi="Times New Roman" w:cs="Times New Roman"/>
-          <w:sz w:val="28"/>
-          <w:szCs w:val="28"/>
-        </w:rPr>
-        <w:t xml:space="preserve"> Catholic</w:t>
-      </w:r>
-      <w:r>
-        <w:rPr>
-          <w:rFonts w:ascii="Times New Roman" w:hAnsi="Times New Roman" w:cs="Times New Roman"/>
-          <w:sz w:val="28"/>
-          <w:szCs w:val="28"/>
-        </w:rPr>
-        <w:t xml:space="preserve"> Charismatic renewal of Nigeria(CKCCRN) for their continuous prayer and support they gave to me.</w:t>
-      </w:r>
-    </w:p>
-    <w:p>
-      <w:pPr>
-        <w:rPr>
-          <w:sz w:val="28"/>
-          <w:szCs w:val="28"/>
-        </w:rPr>
-      </w:pPr>
-    </w:p>
-    <w:p>
-      <w:pPr>
-        <w:rPr>
-          <w:sz w:val="28"/>
-          <w:szCs w:val="28"/>
-        </w:rPr>
-      </w:pPr>
-    </w:p>
-    <w:p>
-      <w:pPr>
-        <w:rPr>
-          <w:sz w:val="28"/>
-          <w:szCs w:val="28"/>
-        </w:rPr>
-      </w:pPr>
-    </w:p>
-    <w:p>
-      <w:pPr>
-        <w:rPr>
-          <w:sz w:val="28"/>
-          <w:szCs w:val="28"/>
-        </w:rPr>
-      </w:pPr>
-    </w:p>
-    <w:p>
-      <w:pPr>
-        <w:rPr>
-          <w:sz w:val="28"/>
-          <w:szCs w:val="28"/>
-        </w:rPr>
-      </w:pPr>
-    </w:p>
-    <w:p>
-      <w:pPr>
-        <w:rPr>
-          <w:sz w:val="28"/>
-          <w:szCs w:val="28"/>
-        </w:rPr>
-      </w:pPr>
-    </w:p>
-    <w:p>
-      <w:pPr>
-        <w:rPr>
-          <w:sz w:val="28"/>
-          <w:szCs w:val="28"/>
-        </w:rPr>
-      </w:pPr>
-    </w:p>
-    <w:p>
-      <w:pPr>
-        <w:rPr>
-          <w:sz w:val="28"/>
-          <w:szCs w:val="28"/>
-        </w:rPr>
-      </w:pPr>
-    </w:p>
-    <w:p>
-      <w:pPr>
-        <w:rPr>
-          <w:sz w:val="28"/>
-          <w:szCs w:val="28"/>
-        </w:rPr>
-      </w:pPr>
-    </w:p>
-    <w:p>
-      <w:pPr>
-        <w:rPr>
-          <w:sz w:val="28"/>
-          <w:szCs w:val="28"/>
-        </w:rPr>
-      </w:pPr>
-    </w:p>
-    <w:p>
-      <w:pPr>
-        <w:rPr>
-          <w:sz w:val="28"/>
-          <w:szCs w:val="28"/>
-        </w:rPr>
-      </w:pPr>
-    </w:p>
-    <w:p>
-      <w:pPr>
-        <w:rPr>
-          <w:sz w:val="28"/>
-          <w:szCs w:val="28"/>
-        </w:rPr>
-      </w:pPr>
-    </w:p>
-    <w:p>
-      <w:pPr>
-        <w:jc w:val="center"/>
-        <w:rPr>
-          <w:rFonts w:ascii="Times New Roman" w:hAnsi="Times New Roman" w:cs="Times New Roman"/>
-          <w:b/>
-          <w:bCs/>
-          <w:sz w:val="28"/>
-          <w:szCs w:val="28"/>
-        </w:rPr>
-      </w:pPr>
-    </w:p>
-    <w:p>
-      <w:pPr>
-        <w:jc w:val="center"/>
-        <w:rPr>
-          <w:rFonts w:ascii="Times New Roman" w:hAnsi="Times New Roman" w:cs="Times New Roman"/>
-          <w:b/>
-          <w:bCs/>
-          <w:sz w:val="28"/>
-          <w:szCs w:val="28"/>
-        </w:rPr>
-      </w:pPr>
-    </w:p>
-    <w:p>
-      <w:pPr>
-        <w:jc w:val="center"/>
-        <w:rPr>
-          <w:rFonts w:ascii="Times New Roman" w:hAnsi="Times New Roman" w:cs="Times New Roman"/>
-          <w:b/>
-          <w:bCs/>
-          <w:sz w:val="28"/>
-          <w:szCs w:val="28"/>
-        </w:rPr>
-      </w:pPr>
-    </w:p>
-    <w:p>
-      <w:pPr>
-        <w:jc w:val="center"/>
-        <w:rPr>
-          <w:rFonts w:ascii="Times New Roman" w:hAnsi="Times New Roman" w:cs="Times New Roman"/>
-          <w:b/>
-          <w:bCs/>
-          <w:sz w:val="28"/>
-          <w:szCs w:val="28"/>
-        </w:rPr>
-      </w:pPr>
-    </w:p>
-    <w:p>
-      <w:pPr>
-        <w:rPr>
-          <w:rFonts w:ascii="Times New Roman" w:hAnsi="Times New Roman" w:cs="Times New Roman"/>
-          <w:b/>
-          <w:bCs/>
-          <w:sz w:val="28"/>
-          <w:szCs w:val="28"/>
-        </w:rPr>
-      </w:pPr>
-    </w:p>
-    <w:p>
-      <w:pPr>
-        <w:rPr>
-          <w:rFonts w:ascii="Times New Roman" w:hAnsi="Times New Roman" w:cs="Times New Roman"/>
-          <w:b/>
-          <w:bCs/>
-          <w:sz w:val="28"/>
-          <w:szCs w:val="28"/>
-        </w:rPr>
-      </w:pPr>
-    </w:p>
-    <w:p>
-      <w:pPr>
-        <w:jc w:val="center"/>
-        <w:rPr>
-          <w:rFonts w:ascii="Times New Roman" w:hAnsi="Times New Roman" w:cs="Times New Roman"/>
-          <w:b/>
-          <w:bCs/>
-          <w:sz w:val="28"/>
-          <w:szCs w:val="28"/>
-        </w:rPr>
-      </w:pPr>
-      <w:r>
-        <w:rPr>
-          <w:rFonts w:ascii="Times New Roman" w:hAnsi="Times New Roman" w:cs="Times New Roman"/>
-          <w:b/>
-          <w:bCs/>
-          <w:sz w:val="28"/>
-          <w:szCs w:val="28"/>
-        </w:rPr>
-        <w:t>ACKNOWLEDGEMENT</w:t>
-      </w:r>
-    </w:p>
-    <w:p>
-      <w:pPr>
-        <w:jc w:val="both"/>
-        <w:rPr>
-          <w:rFonts w:ascii="Times New Roman" w:hAnsi="Times New Roman" w:cs="Times New Roman"/>
-          <w:sz w:val="28"/>
-          <w:szCs w:val="28"/>
-        </w:rPr>
-      </w:pPr>
-      <w:r>
-        <w:rPr>
-          <w:rFonts w:ascii="Times New Roman" w:hAnsi="Times New Roman" w:cs="Times New Roman"/>
-          <w:sz w:val="28"/>
-          <w:szCs w:val="28"/>
-        </w:rPr>
-        <w:t xml:space="preserve">My appreciation goes to the SIWES </w:t>
-      </w:r>
-      <w:r>
-        <w:rPr>
-          <w:rFonts w:ascii="Times New Roman" w:hAnsi="Times New Roman" w:cs="Times New Roman"/>
-          <w:sz w:val="28"/>
-          <w:szCs w:val="28"/>
-        </w:rPr>
-        <w:t>coordinators</w:t>
-      </w:r>
-      <w:r>
-        <w:rPr>
-          <w:rFonts w:ascii="Times New Roman" w:hAnsi="Times New Roman" w:cs="Times New Roman"/>
-          <w:sz w:val="28"/>
-          <w:szCs w:val="28"/>
-        </w:rPr>
-        <w:t xml:space="preserve"> for their foresight in putting this program in place.</w:t>
-      </w:r>
-    </w:p>
-    <w:p>
-      <w:pPr>
-        <w:jc w:val="both"/>
-        <w:rPr>
-          <w:rFonts w:ascii="Times New Roman" w:hAnsi="Times New Roman" w:cs="Times New Roman"/>
-          <w:sz w:val="28"/>
-          <w:szCs w:val="28"/>
-        </w:rPr>
-      </w:pPr>
-      <w:r>
-        <w:rPr>
-          <w:rFonts w:ascii="Times New Roman" w:hAnsi="Times New Roman" w:cs="Times New Roman"/>
-          <w:sz w:val="28"/>
-          <w:szCs w:val="28"/>
-        </w:rPr>
-        <w:t xml:space="preserve">I am also grateful to </w:t>
-      </w:r>
-      <w:r>
-        <w:rPr>
-          <w:rFonts w:ascii="Times New Roman" w:hAnsi="Times New Roman" w:cs="Times New Roman"/>
-          <w:sz w:val="28"/>
-          <w:szCs w:val="28"/>
-        </w:rPr>
-        <w:t>VAM Technologies Ventures</w:t>
-      </w:r>
-      <w:r>
-        <w:rPr>
-          <w:rFonts w:ascii="Times New Roman" w:hAnsi="Times New Roman" w:cs="Times New Roman"/>
-          <w:sz w:val="28"/>
-          <w:szCs w:val="28"/>
-        </w:rPr>
-        <w:t xml:space="preserve"> for providing me with necessary skills to be exposed in the field of web development. I also want to say a big thank you to all my colleagues for making my stay at </w:t>
-      </w:r>
-      <w:r>
-        <w:rPr>
-          <w:rFonts w:ascii="Times New Roman" w:hAnsi="Times New Roman" w:cs="Times New Roman"/>
-          <w:sz w:val="28"/>
-          <w:szCs w:val="28"/>
-        </w:rPr>
-        <w:t xml:space="preserve">VAM Technologies Ventures </w:t>
-      </w:r>
-      <w:r>
-        <w:rPr>
-          <w:rFonts w:ascii="Times New Roman" w:hAnsi="Times New Roman" w:cs="Times New Roman"/>
-          <w:sz w:val="28"/>
-          <w:szCs w:val="28"/>
-        </w:rPr>
-        <w:t>a blissful one.</w:t>
-      </w:r>
-    </w:p>
-    <w:p>
-      <w:pPr>
-        <w:jc w:val="both"/>
-        <w:rPr>
-          <w:rFonts w:ascii="Times New Roman" w:hAnsi="Times New Roman" w:cs="Times New Roman"/>
-          <w:sz w:val="28"/>
-          <w:szCs w:val="28"/>
-        </w:rPr>
-      </w:pPr>
-      <w:r>
-        <w:rPr>
-          <w:rFonts w:ascii="Times New Roman" w:hAnsi="Times New Roman" w:cs="Times New Roman"/>
-          <w:sz w:val="28"/>
-          <w:szCs w:val="28"/>
-        </w:rPr>
-        <w:t>To my parents and siblings thank you for your moral and financial support.</w:t>
-      </w:r>
-    </w:p>
-    <w:p>
-      <w:pPr>
-        <w:jc w:val="both"/>
-        <w:rPr>
-          <w:rFonts w:ascii="Times New Roman" w:hAnsi="Times New Roman" w:cs="Times New Roman"/>
-          <w:sz w:val="28"/>
-          <w:szCs w:val="28"/>
-        </w:rPr>
-      </w:pPr>
-      <w:r>
-        <w:rPr>
-          <w:rFonts w:ascii="Times New Roman" w:hAnsi="Times New Roman" w:cs="Times New Roman"/>
-          <w:sz w:val="28"/>
-          <w:szCs w:val="28"/>
-        </w:rPr>
-        <w:t>I am deeply indebted to God Almighty, the giver of all wisdom, knowledge and understanding, without whom I could have achieved nothing.</w:t>
-      </w:r>
-    </w:p>
-    <w:p>
-      <w:pPr>
-        <w:jc w:val="both"/>
-        <w:rPr>
-          <w:rFonts w:ascii="Times New Roman" w:hAnsi="Times New Roman" w:cs="Times New Roman"/>
-          <w:sz w:val="28"/>
-          <w:szCs w:val="28"/>
-        </w:rPr>
-      </w:pPr>
-    </w:p>
-    <w:p>
-      <w:pPr>
-        <w:jc w:val="both"/>
-        <w:rPr>
-          <w:rFonts w:ascii="Times New Roman" w:hAnsi="Times New Roman" w:cs="Times New Roman"/>
-          <w:sz w:val="28"/>
-          <w:szCs w:val="28"/>
-        </w:rPr>
-      </w:pPr>
-    </w:p>
-    <w:p>
-      <w:pPr>
-        <w:jc w:val="both"/>
-        <w:rPr>
-          <w:rFonts w:ascii="Times New Roman" w:hAnsi="Times New Roman" w:cs="Times New Roman"/>
-          <w:sz w:val="28"/>
-          <w:szCs w:val="28"/>
-        </w:rPr>
-      </w:pPr>
-    </w:p>
-    <w:p>
-      <w:pPr>
-        <w:jc w:val="both"/>
-        <w:rPr>
-          <w:rFonts w:ascii="Times New Roman" w:hAnsi="Times New Roman" w:cs="Times New Roman"/>
-          <w:sz w:val="28"/>
-          <w:szCs w:val="28"/>
-        </w:rPr>
-      </w:pPr>
-    </w:p>
-    <w:p>
-      <w:pPr>
-        <w:jc w:val="both"/>
-        <w:rPr>
-          <w:rFonts w:ascii="Times New Roman" w:hAnsi="Times New Roman" w:cs="Times New Roman"/>
-          <w:sz w:val="28"/>
-          <w:szCs w:val="28"/>
-        </w:rPr>
-      </w:pPr>
-    </w:p>
-    <w:p>
-      <w:pPr>
-        <w:jc w:val="both"/>
-        <w:rPr>
-          <w:rFonts w:ascii="Times New Roman" w:hAnsi="Times New Roman" w:cs="Times New Roman"/>
-          <w:sz w:val="28"/>
-          <w:szCs w:val="28"/>
-        </w:rPr>
-      </w:pPr>
-    </w:p>
-    <w:p>
-      <w:pPr>
-        <w:jc w:val="both"/>
-        <w:rPr>
-          <w:rFonts w:ascii="Times New Roman" w:hAnsi="Times New Roman" w:cs="Times New Roman"/>
-          <w:sz w:val="28"/>
-          <w:szCs w:val="28"/>
-        </w:rPr>
-      </w:pPr>
-    </w:p>
-    <w:p>
-      <w:pPr>
-        <w:jc w:val="both"/>
-        <w:rPr>
-          <w:rFonts w:ascii="Times New Roman" w:hAnsi="Times New Roman" w:cs="Times New Roman"/>
-          <w:sz w:val="28"/>
-          <w:szCs w:val="28"/>
-        </w:rPr>
-      </w:pPr>
-    </w:p>
-    <w:p>
-      <w:pPr>
-        <w:jc w:val="both"/>
-        <w:rPr>
-          <w:rFonts w:ascii="Times New Roman" w:hAnsi="Times New Roman" w:cs="Times New Roman"/>
-          <w:sz w:val="28"/>
-          <w:szCs w:val="28"/>
-        </w:rPr>
-      </w:pPr>
-    </w:p>
-    <w:p>
-      <w:pPr>
-        <w:jc w:val="both"/>
-        <w:rPr>
-          <w:rFonts w:ascii="Times New Roman" w:hAnsi="Times New Roman" w:cs="Times New Roman"/>
-          <w:sz w:val="28"/>
-          <w:szCs w:val="28"/>
-        </w:rPr>
-      </w:pPr>
-    </w:p>
-    <w:p>
-      <w:pPr>
-        <w:jc w:val="both"/>
-        <w:rPr>
-          <w:rFonts w:ascii="Times New Roman" w:hAnsi="Times New Roman" w:cs="Times New Roman"/>
-          <w:sz w:val="28"/>
-          <w:szCs w:val="28"/>
-        </w:rPr>
-      </w:pPr>
-    </w:p>
-    <w:p>
-      <w:pPr>
-        <w:jc w:val="both"/>
-        <w:rPr>
-          <w:rFonts w:ascii="Times New Roman" w:hAnsi="Times New Roman" w:cs="Times New Roman"/>
-          <w:sz w:val="28"/>
-          <w:szCs w:val="28"/>
-        </w:rPr>
-      </w:pPr>
-    </w:p>
-    <w:p>
-      <w:pPr>
-        <w:jc w:val="both"/>
-        <w:rPr>
-          <w:rFonts w:ascii="Times New Roman" w:hAnsi="Times New Roman" w:cs="Times New Roman"/>
-          <w:sz w:val="28"/>
-          <w:szCs w:val="28"/>
-        </w:rPr>
-      </w:pPr>
-    </w:p>
-    <w:p>
-      <w:pPr>
-        <w:jc w:val="both"/>
-        <w:rPr>
-          <w:rFonts w:ascii="Times New Roman" w:hAnsi="Times New Roman" w:cs="Times New Roman"/>
-          <w:sz w:val="28"/>
-          <w:szCs w:val="28"/>
-        </w:rPr>
-      </w:pPr>
-    </w:p>
-    <w:p>
-      <w:pPr>
-        <w:rPr>
-          <w:rFonts w:ascii="Times New Roman" w:hAnsi="Times New Roman" w:cs="Times New Roman"/>
-          <w:sz w:val="28"/>
-          <w:szCs w:val="28"/>
-        </w:rPr>
-      </w:pPr>
-    </w:p>
-    <w:p>
-      <w:pPr>
-        <w:rPr>
-          <w:rFonts w:ascii="Times New Roman" w:hAnsi="Times New Roman" w:cs="Times New Roman"/>
-          <w:b/>
-          <w:bCs/>
-          <w:sz w:val="28"/>
-          <w:szCs w:val="28"/>
-        </w:rPr>
-      </w:pPr>
-    </w:p>
-    <w:p>
-      <w:pPr>
-        <w:jc w:val="center"/>
-        <w:rPr>
-          <w:rFonts w:ascii="Times New Roman" w:hAnsi="Times New Roman" w:cs="Times New Roman"/>
-          <w:b/>
-          <w:bCs/>
-          <w:sz w:val="28"/>
-          <w:szCs w:val="28"/>
-        </w:rPr>
-      </w:pPr>
-      <w:r>
-        <w:rPr>
-          <w:rFonts w:ascii="Times New Roman" w:hAnsi="Times New Roman" w:cs="Times New Roman"/>
-          <w:b/>
-          <w:bCs/>
-          <w:sz w:val="28"/>
-          <w:szCs w:val="28"/>
-        </w:rPr>
-        <w:t>ABSTRACT</w:t>
-      </w:r>
-    </w:p>
-    <w:p>
-      <w:pPr>
-        <w:jc w:val="both"/>
-        <w:rPr>
-          <w:rFonts w:ascii="Times New Roman" w:hAnsi="Times New Roman" w:cs="Times New Roman"/>
-          <w:sz w:val="28"/>
-          <w:szCs w:val="28"/>
-        </w:rPr>
-      </w:pPr>
-      <w:r>
-        <w:rPr>
-          <w:rFonts w:ascii="Times New Roman" w:hAnsi="Times New Roman" w:cs="Times New Roman"/>
-          <w:sz w:val="28"/>
-          <w:szCs w:val="28"/>
-        </w:rPr>
-        <w:t>This industrial report presents the experience gained during my three months of industrial training.</w:t>
-      </w:r>
-    </w:p>
-    <w:p>
-      <w:pPr>
-        <w:jc w:val="both"/>
-        <w:rPr>
-          <w:rFonts w:ascii="Times New Roman" w:hAnsi="Times New Roman" w:cs="Times New Roman"/>
-          <w:sz w:val="28"/>
-          <w:szCs w:val="28"/>
-        </w:rPr>
-      </w:pPr>
-      <w:r>
-        <w:rPr>
-          <w:rFonts w:ascii="Times New Roman" w:hAnsi="Times New Roman" w:cs="Times New Roman"/>
-          <w:sz w:val="28"/>
-          <w:szCs w:val="28"/>
-        </w:rPr>
-        <w:t xml:space="preserve">My training was on web development, I acquired practical knowledge on how to develop a </w:t>
-      </w:r>
-      <w:r>
-        <w:rPr>
-          <w:rFonts w:ascii="Times New Roman" w:hAnsi="Times New Roman" w:cs="Times New Roman"/>
-          <w:sz w:val="28"/>
-          <w:szCs w:val="28"/>
-        </w:rPr>
-        <w:t>full stack web application and how to develop an API (Application Programming Interface) and database for it</w:t>
-      </w:r>
-      <w:r>
-        <w:rPr>
-          <w:rFonts w:ascii="Times New Roman" w:hAnsi="Times New Roman" w:cs="Times New Roman"/>
-          <w:sz w:val="28"/>
-          <w:szCs w:val="28"/>
-        </w:rPr>
-        <w:t>.</w:t>
-      </w:r>
-    </w:p>
-    <w:p>
-      <w:pPr>
-        <w:jc w:val="both"/>
-        <w:rPr>
-          <w:rFonts w:ascii="Times New Roman" w:hAnsi="Times New Roman" w:cs="Times New Roman"/>
-          <w:sz w:val="28"/>
-          <w:szCs w:val="28"/>
-        </w:rPr>
-      </w:pPr>
-      <w:r>
-        <w:rPr>
-          <w:rFonts w:ascii="Times New Roman" w:hAnsi="Times New Roman" w:cs="Times New Roman"/>
-          <w:sz w:val="28"/>
-          <w:szCs w:val="28"/>
-        </w:rPr>
-        <w:t>This report discusses the technical skills gained during the training period and justifying the relevance of the scheme in equipping students with needed technical competence to thrive in our today society.</w:t>
-      </w:r>
-    </w:p>
-    <w:p>
-      <w:pPr>
-        <w:jc w:val="both"/>
-        <w:rPr>
-          <w:rFonts w:ascii="Times New Roman" w:hAnsi="Times New Roman" w:cs="Times New Roman"/>
-          <w:sz w:val="28"/>
-          <w:szCs w:val="28"/>
-        </w:rPr>
-      </w:pPr>
-    </w:p>
-    <w:p>
-      <w:pPr>
-        <w:jc w:val="both"/>
-        <w:rPr>
-          <w:rFonts w:ascii="Times New Roman" w:hAnsi="Times New Roman" w:cs="Times New Roman"/>
-          <w:sz w:val="28"/>
-          <w:szCs w:val="28"/>
-        </w:rPr>
-      </w:pPr>
-    </w:p>
-    <w:p>
-      <w:pPr>
-        <w:jc w:val="both"/>
-        <w:rPr>
-          <w:rFonts w:ascii="Times New Roman" w:hAnsi="Times New Roman" w:cs="Times New Roman"/>
-          <w:sz w:val="28"/>
-          <w:szCs w:val="28"/>
-        </w:rPr>
-      </w:pPr>
-    </w:p>
-    <w:p>
-      <w:pPr>
-        <w:jc w:val="both"/>
-        <w:rPr>
-          <w:rFonts w:ascii="Times New Roman" w:hAnsi="Times New Roman" w:cs="Times New Roman"/>
-          <w:sz w:val="28"/>
-          <w:szCs w:val="28"/>
-        </w:rPr>
-      </w:pPr>
-    </w:p>
-    <w:p>
-      <w:pPr>
-        <w:jc w:val="both"/>
-        <w:rPr>
-          <w:rFonts w:ascii="Times New Roman" w:hAnsi="Times New Roman" w:cs="Times New Roman"/>
-          <w:sz w:val="28"/>
-          <w:szCs w:val="28"/>
-        </w:rPr>
-      </w:pPr>
-    </w:p>
-    <w:p>
-      <w:pPr>
-        <w:jc w:val="both"/>
-        <w:rPr>
-          <w:rFonts w:ascii="Times New Roman" w:hAnsi="Times New Roman" w:cs="Times New Roman"/>
-          <w:sz w:val="28"/>
-          <w:szCs w:val="28"/>
-        </w:rPr>
-      </w:pPr>
-    </w:p>
-    <w:p>
-      <w:pPr>
-        <w:jc w:val="both"/>
-        <w:rPr>
-          <w:rFonts w:ascii="Times New Roman" w:hAnsi="Times New Roman" w:cs="Times New Roman"/>
-          <w:sz w:val="28"/>
-          <w:szCs w:val="28"/>
-        </w:rPr>
-      </w:pPr>
-    </w:p>
-    <w:p>
-      <w:pPr>
-        <w:jc w:val="both"/>
-        <w:rPr>
-          <w:rFonts w:ascii="Times New Roman" w:hAnsi="Times New Roman" w:cs="Times New Roman"/>
-          <w:sz w:val="28"/>
-          <w:szCs w:val="28"/>
-        </w:rPr>
-      </w:pPr>
-    </w:p>
-    <w:p>
-      <w:pPr>
-        <w:jc w:val="both"/>
-        <w:rPr>
-          <w:rFonts w:ascii="Times New Roman" w:hAnsi="Times New Roman" w:cs="Times New Roman"/>
-          <w:sz w:val="28"/>
-          <w:szCs w:val="28"/>
-        </w:rPr>
-      </w:pPr>
-    </w:p>
-    <w:p>
-      <w:pPr>
-        <w:jc w:val="both"/>
-        <w:rPr>
-          <w:rFonts w:ascii="Times New Roman" w:hAnsi="Times New Roman" w:cs="Times New Roman"/>
-          <w:sz w:val="28"/>
-          <w:szCs w:val="28"/>
-        </w:rPr>
-      </w:pPr>
-    </w:p>
-    <w:p>
-      <w:pPr>
-        <w:jc w:val="both"/>
-        <w:rPr>
-          <w:rFonts w:ascii="Times New Roman" w:hAnsi="Times New Roman" w:cs="Times New Roman"/>
-          <w:sz w:val="28"/>
-          <w:szCs w:val="28"/>
-        </w:rPr>
-      </w:pPr>
-    </w:p>
-    <w:p>
-      <w:pPr>
-        <w:jc w:val="both"/>
-        <w:rPr>
-          <w:rFonts w:ascii="Times New Roman" w:hAnsi="Times New Roman" w:cs="Times New Roman"/>
-          <w:sz w:val="28"/>
-          <w:szCs w:val="28"/>
-        </w:rPr>
-      </w:pPr>
-    </w:p>
-    <w:p>
-      <w:pPr>
-        <w:jc w:val="both"/>
-        <w:rPr>
-          <w:rFonts w:ascii="Times New Roman" w:hAnsi="Times New Roman" w:cs="Times New Roman"/>
-          <w:sz w:val="28"/>
-          <w:szCs w:val="28"/>
-        </w:rPr>
-      </w:pPr>
-    </w:p>
-    <w:p>
-      <w:pPr>
-        <w:jc w:val="both"/>
-        <w:rPr>
-          <w:rFonts w:ascii="Times New Roman" w:hAnsi="Times New Roman" w:cs="Times New Roman"/>
-          <w:sz w:val="28"/>
-          <w:szCs w:val="28"/>
-        </w:rPr>
-      </w:pPr>
-    </w:p>
-    <w:p>
-      <w:pPr>
-        <w:jc w:val="both"/>
-        <w:rPr>
-          <w:rFonts w:ascii="Times New Roman" w:hAnsi="Times New Roman" w:cs="Times New Roman"/>
-          <w:sz w:val="28"/>
-          <w:szCs w:val="28"/>
-        </w:rPr>
-      </w:pPr>
-    </w:p>
-    <w:p>
-      <w:pPr>
-        <w:rPr>
-          <w:rFonts w:ascii="Times New Roman" w:hAnsi="Times New Roman" w:cs="Times New Roman"/>
-          <w:b/>
-          <w:sz w:val="28"/>
-          <w:szCs w:val="28"/>
-        </w:rPr>
-      </w:pPr>
-    </w:p>
-    <w:p>
-      <w:pPr>
-        <w:jc w:val="center"/>
-        <w:rPr>
-          <w:rFonts w:ascii="Times New Roman" w:hAnsi="Times New Roman" w:cs="Times New Roman"/>
-          <w:b/>
-          <w:sz w:val="28"/>
-          <w:szCs w:val="28"/>
-        </w:rPr>
-      </w:pPr>
-    </w:p>
-    <w:p>
-      <w:pPr>
-        <w:jc w:val="center"/>
-        <w:rPr>
-          <w:rFonts w:ascii="Times New Roman" w:hAnsi="Times New Roman" w:cs="Times New Roman"/>
-          <w:b/>
-          <w:sz w:val="28"/>
-          <w:szCs w:val="28"/>
-        </w:rPr>
-      </w:pPr>
-      <w:r>
-        <w:rPr>
-          <w:rFonts w:ascii="Times New Roman" w:hAnsi="Times New Roman" w:cs="Times New Roman"/>
-          <w:b/>
-          <w:sz w:val="28"/>
-          <w:szCs w:val="28"/>
-        </w:rPr>
-        <w:t xml:space="preserve">TABLE OF CONTENT </w:t>
-      </w:r>
-    </w:p>
-    <w:p>
-      <w:pPr>
-        <w:rPr>
-          <w:rFonts w:ascii="Times New Roman" w:hAnsi="Times New Roman" w:cs="Times New Roman"/>
-          <w:b/>
-          <w:bCs/>
-          <w:sz w:val="28"/>
-          <w:szCs w:val="28"/>
-        </w:rPr>
-      </w:pPr>
-    </w:p>
-    <w:p>
-      <w:pPr>
-        <w:rPr>
-          <w:rFonts w:ascii="Times New Roman" w:hAnsi="Times New Roman" w:cs="Times New Roman"/>
-          <w:b/>
-          <w:bCs/>
-          <w:sz w:val="28"/>
-          <w:szCs w:val="28"/>
-        </w:rPr>
-      </w:pPr>
-      <w:r>
-        <w:rPr>
-          <w:rFonts w:ascii="Times New Roman" w:hAnsi="Times New Roman" w:cs="Times New Roman"/>
-          <w:b/>
-          <w:bCs/>
-          <w:sz w:val="28"/>
-          <w:szCs w:val="28"/>
-        </w:rPr>
-        <w:t>Title Page</w:t>
-      </w:r>
-    </w:p>
-    <w:p>
-      <w:pPr>
-        <w:rPr>
-          <w:rFonts w:ascii="Times New Roman" w:hAnsi="Times New Roman" w:cs="Times New Roman"/>
-          <w:sz w:val="28"/>
-          <w:szCs w:val="28"/>
-        </w:rPr>
-      </w:pPr>
-      <w:r>
-        <w:rPr>
-          <w:rFonts w:ascii="Times New Roman" w:hAnsi="Times New Roman" w:cs="Times New Roman"/>
-          <w:sz w:val="28"/>
-          <w:szCs w:val="28"/>
-        </w:rPr>
-        <w:t>Dedication………………………………………………………………………. i</w:t>
-      </w:r>
-    </w:p>
-    <w:p>
-      <w:pPr>
-        <w:rPr>
-          <w:rFonts w:ascii="Times New Roman" w:hAnsi="Times New Roman" w:cs="Times New Roman"/>
-          <w:sz w:val="28"/>
-          <w:szCs w:val="28"/>
-        </w:rPr>
-      </w:pPr>
-      <w:r>
-        <w:rPr>
-          <w:rFonts w:ascii="Times New Roman" w:hAnsi="Times New Roman" w:cs="Times New Roman"/>
-          <w:sz w:val="28"/>
-          <w:szCs w:val="28"/>
-        </w:rPr>
-        <w:t>Acknowledgement………………………………………………………………. ii</w:t>
-      </w:r>
-    </w:p>
-    <w:p>
-      <w:pPr>
-        <w:rPr>
-          <w:rFonts w:ascii="Times New Roman" w:hAnsi="Times New Roman" w:cs="Times New Roman"/>
-          <w:sz w:val="28"/>
-          <w:szCs w:val="28"/>
-        </w:rPr>
-      </w:pPr>
-      <w:r>
-        <w:rPr>
-          <w:rFonts w:ascii="Times New Roman" w:hAnsi="Times New Roman" w:cs="Times New Roman"/>
-          <w:sz w:val="28"/>
-          <w:szCs w:val="28"/>
-        </w:rPr>
-        <w:t>Abstrac</w:t>
-      </w:r>
-      <w:r>
-        <w:rPr>
-          <w:rFonts w:ascii="Times New Roman" w:hAnsi="Times New Roman" w:cs="Times New Roman"/>
-          <w:sz w:val="28"/>
-          <w:szCs w:val="28"/>
-        </w:rPr>
-        <w:t xml:space="preserve">t…………………………………………………………………………. </w:t>
-      </w:r>
-      <w:r>
-        <w:rPr>
-          <w:rFonts w:ascii="Times New Roman" w:hAnsi="Times New Roman" w:cs="Times New Roman"/>
-          <w:sz w:val="28"/>
-          <w:szCs w:val="28"/>
-        </w:rPr>
-        <w:t>iii</w:t>
-      </w:r>
-    </w:p>
-    <w:p>
-      <w:pPr>
-        <w:rPr>
-          <w:rFonts w:ascii="Times New Roman" w:hAnsi="Times New Roman" w:cs="Times New Roman"/>
-          <w:sz w:val="28"/>
-          <w:szCs w:val="28"/>
-        </w:rPr>
-      </w:pPr>
-      <w:r>
-        <w:rPr>
-          <w:rFonts w:ascii="Times New Roman" w:hAnsi="Times New Roman" w:cs="Times New Roman"/>
-          <w:sz w:val="28"/>
-          <w:szCs w:val="28"/>
-        </w:rPr>
-        <w:t>Table of contents…………………………………………………………………iv</w:t>
-      </w:r>
-    </w:p>
-    <w:p>
-      <w:pPr>
-        <w:rPr>
-          <w:rFonts w:ascii="Times New Roman" w:hAnsi="Times New Roman" w:cs="Times New Roman"/>
-          <w:sz w:val="28"/>
-          <w:szCs w:val="28"/>
-        </w:rPr>
-      </w:pPr>
-    </w:p>
-    <w:p>
-      <w:pPr>
-        <w:rPr>
-          <w:rFonts w:ascii="Times New Roman" w:hAnsi="Times New Roman" w:cs="Times New Roman"/>
-          <w:sz w:val="28"/>
-          <w:szCs w:val="28"/>
-        </w:rPr>
-      </w:pPr>
-      <w:r>
-        <w:rPr>
-          <w:rFonts w:ascii="Times New Roman" w:hAnsi="Times New Roman" w:cs="Times New Roman"/>
-          <w:b/>
-          <w:sz w:val="28"/>
-          <w:szCs w:val="28"/>
-        </w:rPr>
-        <w:t>Chapter 1</w:t>
-      </w:r>
-      <w:r>
-        <w:rPr>
-          <w:rFonts w:ascii="Times New Roman" w:hAnsi="Times New Roman" w:cs="Times New Roman"/>
-          <w:sz w:val="28"/>
-          <w:szCs w:val="28"/>
-        </w:rPr>
-        <w:t xml:space="preserve"> </w:t>
-      </w:r>
-    </w:p>
-    <w:p>
-      <w:pPr>
-        <w:rPr>
-          <w:rFonts w:ascii="Times New Roman" w:hAnsi="Times New Roman" w:cs="Times New Roman"/>
-          <w:sz w:val="28"/>
-          <w:szCs w:val="28"/>
-        </w:rPr>
-      </w:pPr>
-      <w:r>
-        <w:rPr>
-          <w:rFonts w:ascii="Times New Roman" w:hAnsi="Times New Roman" w:cs="Times New Roman"/>
-          <w:bCs/>
-          <w:sz w:val="28"/>
-          <w:szCs w:val="28"/>
-        </w:rPr>
-        <w:t>Introduction</w:t>
-      </w:r>
-      <w:r>
-        <w:rPr>
-          <w:rFonts w:ascii="Times New Roman" w:hAnsi="Times New Roman" w:cs="Times New Roman"/>
-          <w:sz w:val="28"/>
-          <w:szCs w:val="28"/>
-        </w:rPr>
-        <w:t>…………………………………………………………</w:t>
-      </w:r>
-      <w:r>
-        <w:rPr>
-          <w:rFonts w:ascii="Times New Roman" w:hAnsi="Times New Roman" w:cs="Times New Roman"/>
-          <w:sz w:val="28"/>
-          <w:szCs w:val="28"/>
-        </w:rPr>
-        <w:t>…………….5</w:t>
-      </w:r>
-    </w:p>
-    <w:p>
-      <w:pPr>
-        <w:rPr>
-          <w:rFonts w:ascii="Times New Roman" w:hAnsi="Times New Roman" w:cs="Times New Roman"/>
-          <w:sz w:val="28"/>
-          <w:szCs w:val="28"/>
-        </w:rPr>
-      </w:pPr>
-      <w:r>
-        <w:rPr>
-          <w:rFonts w:ascii="Times New Roman" w:hAnsi="Times New Roman" w:cs="Times New Roman"/>
-          <w:sz w:val="28"/>
-          <w:szCs w:val="28"/>
-        </w:rPr>
-        <w:t>Purpose of Training………………………………………………………………..</w:t>
-      </w:r>
-    </w:p>
-    <w:p>
-      <w:pPr>
-        <w:rPr>
-          <w:rFonts w:ascii="Times New Roman" w:hAnsi="Times New Roman" w:cs="Times New Roman"/>
-          <w:sz w:val="28"/>
-          <w:szCs w:val="28"/>
-        </w:rPr>
-      </w:pPr>
-      <w:r>
-        <w:rPr>
-          <w:rFonts w:ascii="Times New Roman" w:hAnsi="Times New Roman" w:cs="Times New Roman"/>
-          <w:sz w:val="28"/>
-          <w:szCs w:val="28"/>
-        </w:rPr>
-        <w:t>Background of SIWES…………………………………………………………….</w:t>
-      </w:r>
-    </w:p>
-    <w:p>
-      <w:pPr>
-        <w:rPr>
-          <w:rFonts w:ascii="Times New Roman" w:hAnsi="Times New Roman" w:cs="Times New Roman"/>
-          <w:sz w:val="28"/>
-          <w:szCs w:val="28"/>
-        </w:rPr>
-      </w:pPr>
-      <w:r>
-        <w:rPr>
-          <w:rFonts w:ascii="Times New Roman" w:hAnsi="Times New Roman" w:cs="Times New Roman"/>
-          <w:sz w:val="28"/>
-          <w:szCs w:val="28"/>
-        </w:rPr>
-        <w:t>Aims and Objectives of SIWES…………………………………………………...</w:t>
-      </w:r>
-    </w:p>
-    <w:p>
-      <w:pPr>
-        <w:rPr>
-          <w:rFonts w:ascii="Times New Roman" w:hAnsi="Times New Roman" w:cs="Times New Roman"/>
-          <w:sz w:val="28"/>
-          <w:szCs w:val="28"/>
-        </w:rPr>
-      </w:pPr>
-      <w:r>
-        <w:rPr>
-          <w:rFonts w:ascii="Times New Roman" w:hAnsi="Times New Roman" w:cs="Times New Roman"/>
-          <w:sz w:val="28"/>
-          <w:szCs w:val="28"/>
-        </w:rPr>
-        <w:t>Benefits of Industrial Training…………………………………………………….</w:t>
-      </w:r>
-    </w:p>
-    <w:p>
-      <w:pPr>
-        <w:rPr>
-          <w:rFonts w:ascii="Times New Roman" w:hAnsi="Times New Roman" w:cs="Times New Roman"/>
-          <w:sz w:val="28"/>
-          <w:szCs w:val="28"/>
-        </w:rPr>
-      </w:pPr>
-      <w:r>
-        <w:rPr>
-          <w:rFonts w:ascii="Times New Roman" w:hAnsi="Times New Roman" w:cs="Times New Roman"/>
-          <w:sz w:val="28"/>
-          <w:szCs w:val="28"/>
-        </w:rPr>
-        <w:t>Company Vision…………………………………………………………………..</w:t>
-      </w:r>
-    </w:p>
-    <w:p>
-      <w:pPr>
-        <w:rPr>
-          <w:rFonts w:ascii="Times New Roman" w:hAnsi="Times New Roman" w:cs="Times New Roman"/>
-          <w:sz w:val="28"/>
-          <w:szCs w:val="28"/>
-        </w:rPr>
-      </w:pPr>
-      <w:r>
-        <w:rPr>
-          <w:rFonts w:ascii="Times New Roman" w:hAnsi="Times New Roman" w:cs="Times New Roman"/>
-          <w:sz w:val="28"/>
-          <w:szCs w:val="28"/>
-        </w:rPr>
-        <w:t>Company Area of Specialization………………………………………………….</w:t>
-      </w:r>
-    </w:p>
-    <w:p>
-      <w:pPr>
-        <w:rPr>
-          <w:rFonts w:ascii="Times New Roman" w:hAnsi="Times New Roman" w:cs="Times New Roman"/>
-          <w:sz w:val="28"/>
-          <w:szCs w:val="28"/>
-        </w:rPr>
-      </w:pPr>
-    </w:p>
-    <w:p>
-      <w:pPr>
-        <w:rPr>
-          <w:rFonts w:ascii="Times New Roman" w:hAnsi="Times New Roman" w:cs="Times New Roman"/>
-          <w:b/>
-          <w:sz w:val="28"/>
-          <w:szCs w:val="28"/>
-        </w:rPr>
-      </w:pPr>
-      <w:r>
-        <w:rPr>
-          <w:rFonts w:ascii="Times New Roman" w:hAnsi="Times New Roman" w:cs="Times New Roman"/>
-          <w:b/>
-          <w:sz w:val="28"/>
-          <w:szCs w:val="28"/>
-        </w:rPr>
-        <w:t>Chapter 2</w:t>
-      </w:r>
-    </w:p>
-    <w:p>
-      <w:pPr>
-        <w:rPr>
-          <w:rFonts w:ascii="Times New Roman" w:hAnsi="Times New Roman" w:cs="Times New Roman"/>
-          <w:sz w:val="28"/>
-          <w:szCs w:val="28"/>
-        </w:rPr>
-      </w:pPr>
-    </w:p>
-    <w:p>
-      <w:pPr>
-        <w:rPr>
-          <w:rFonts w:ascii="Times New Roman" w:hAnsi="Times New Roman" w:cs="Times New Roman"/>
-          <w:sz w:val="28"/>
-          <w:szCs w:val="28"/>
-        </w:rPr>
-      </w:pPr>
-    </w:p>
-    <w:p>
-      <w:pPr>
-        <w:rPr>
-          <w:rFonts w:ascii="Times New Roman" w:hAnsi="Times New Roman" w:cs="Times New Roman"/>
-          <w:sz w:val="28"/>
-          <w:szCs w:val="28"/>
-        </w:rPr>
-      </w:pPr>
-    </w:p>
-    <w:p>
-      <w:pPr>
-        <w:rPr>
-          <w:rFonts w:ascii="Times New Roman" w:hAnsi="Times New Roman" w:cs="Times New Roman"/>
-          <w:sz w:val="28"/>
-          <w:szCs w:val="28"/>
-        </w:rPr>
-      </w:pPr>
-    </w:p>
-    <w:p>
-      <w:pPr>
-        <w:rPr>
-          <w:rFonts w:ascii="Times New Roman" w:hAnsi="Times New Roman" w:cs="Times New Roman"/>
-          <w:b/>
-          <w:sz w:val="28"/>
-          <w:szCs w:val="28"/>
-        </w:rPr>
-      </w:pPr>
-    </w:p>
-    <w:p>
-      <w:pPr>
-        <w:jc w:val="center"/>
         <w:rPr>
           <w:rFonts w:ascii="Times New Roman" w:hAnsi="Times New Roman" w:cs="Times New Roman"/>
           <w:b/>
@@ -1950,6 +169,28 @@
         </w:rPr>
         <w:t>No society can achieve meaningful progress without encouraging its youth to acquire necessary practical skills. Such skills enable them to harness available resources to meet the needs of the society.</w:t>
       </w:r>
+    </w:p>
+    <w:p>
+      <w:pPr>
+        <w:spacing w:line="360" w:lineRule="auto"/>
+        <w:jc w:val="both"/>
+        <w:rPr>
+          <w:rFonts w:ascii="Times New Roman" w:hAnsi="Times New Roman" w:cs="Times New Roman"/>
+          <w:sz w:val="28"/>
+          <w:szCs w:val="28"/>
+        </w:rPr>
+      </w:pPr>
+    </w:p>
+    <w:p>
+      <w:pPr>
+        <w:spacing w:line="360" w:lineRule="auto"/>
+        <w:jc w:val="both"/>
+        <w:rPr>
+          <w:rFonts w:ascii="Times New Roman" w:hAnsi="Times New Roman" w:cs="Times New Roman"/>
+          <w:sz w:val="28"/>
+          <w:szCs w:val="28"/>
+        </w:rPr>
+      </w:pPr>
     </w:p>
     <w:p>
       <w:pPr>
@@ -1988,6 +229,7 @@
           <w:sz w:val="28"/>
           <w:szCs w:val="28"/>
         </w:rPr>
+        <w:lastRenderedPageBreak/>
         <w:t>BACKGROUND OF SIWES</w:t>
       </w:r>
     </w:p>
@@ -2021,7 +263,6 @@
           <w:sz w:val="28"/>
           <w:szCs w:val="28"/>
         </w:rPr>
-        <w:lastRenderedPageBreak/>
         <w:t>Before the establishment of the scheme, there was a growing concern that graduates of institutions of higher learning lacked adequate practical knowledge and that the theoretical education in higher institutions was not responsive to the needs of the employers of labor.</w:t>
       </w:r>
     </w:p>
@@ -2205,6 +446,7 @@
           <w:sz w:val="28"/>
           <w:szCs w:val="28"/>
         </w:rPr>
+        <w:lastRenderedPageBreak/>
         <w:t>It is designed to give these students an idea of real work situations and experience they are likely to encounter after graduation.</w:t>
       </w:r>
     </w:p>
@@ -2233,7 +475,6 @@
           <w:sz w:val="28"/>
           <w:szCs w:val="28"/>
         </w:rPr>
-        <w:lastRenderedPageBreak/>
         <w:t>They also include providing a structural attachment program with emphasis applications, management and hands-on experience for students to apply knowledge acquired.</w:t>
       </w:r>
     </w:p>
@@ -2498,7 +739,7 @@
           <w:sz w:val="28"/>
           <w:szCs w:val="28"/>
         </w:rPr>
-        <w:t xml:space="preserve">The major benefits accruing to students who participate conscientiously in industrial are the skills and competencies they acquire. These relevant production skills (RPSs) remain a part of the recipient of industrial training as lifelong assets which cannot be taken from them. This is because the knowledge and skills </w:t>
+        <w:t xml:space="preserve">The major benefits accruing to students who participate conscientiously in industrial are the skills and competencies they acquire. These relevant production </w:t>
       </w:r>
       <w:r>
         <w:rPr>
@@ -2507,7 +748,7 @@
           <w:szCs w:val="28"/>
         </w:rPr>
         <w:lastRenderedPageBreak/>
-        <w:t>acquired through training are internalized and become relevant when required to perform jobs or functions. Several other benefits can accrue to students who participate in industrial training.</w:t>
+        <w:t>skills (RPSs) remain a part of the recipient of industrial training as lifelong assets which cannot be taken from them. This is because the knowledge and skills acquired through training are internalized and become relevant when required to perform jobs or functions. Several other benefits can accrue to students who participate in industrial training.</w:t>
       </w:r>
     </w:p>
     <w:p>
@@ -2815,27 +1056,6 @@
     </w:p>
     <w:p>
       <w:pPr>
-        <w:rPr>
-          <w:rFonts w:ascii="Times New Roman" w:hAnsi="Times New Roman" w:cs="Times New Roman"/>
-          <w:b/>
-          <w:sz w:val="28"/>
-          <w:szCs w:val="28"/>
-        </w:rPr>
-      </w:pPr>
-    </w:p>
-    <w:p>
-      <w:pPr>
-        <w:jc w:val="center"/>
-        <w:rPr>
-          <w:rFonts w:ascii="Times New Roman" w:hAnsi="Times New Roman" w:cs="Times New Roman"/>
-          <w:b/>
-          <w:sz w:val="28"/>
-          <w:szCs w:val="28"/>
-        </w:rPr>
-      </w:pPr>
-    </w:p>
-    <w:p>
-      <w:pPr>
         <w:jc w:val="center"/>
         <w:rPr>
           <w:rFonts w:ascii="Times New Roman" w:hAnsi="Times New Roman" w:cs="Times New Roman"/>
@@ -3396,6 +1616,15 @@
     </w:p>
     <w:p>
       <w:pPr>
+        <w:rPr>
+          <w:rFonts w:ascii="Times New Roman" w:hAnsi="Times New Roman" w:cs="Times New Roman"/>
+          <w:sz w:val="28"/>
+          <w:szCs w:val="28"/>
+        </w:rPr>
+      </w:pPr>
+    </w:p>
+    <w:p>
+      <w:pPr>
         <w:pStyle w:val="ListParagraph"/>
         <w:numPr>
           <w:ilvl w:val="1"/>
@@ -3415,6 +1644,7 @@
           <w:sz w:val="28"/>
           <w:szCs w:val="28"/>
         </w:rPr>
+        <w:lastRenderedPageBreak/>
         <w:t>COMPANY RULES AND REGULATIONS</w:t>
       </w:r>
     </w:p>
@@ -3446,7 +1676,6 @@
           <w:sz w:val="28"/>
           <w:szCs w:val="28"/>
         </w:rPr>
-        <w:lastRenderedPageBreak/>
         <w:t>VAM TECHNOLOGY VENTURES is all abo</w:t>
       </w:r>
       <w:r>
@@ -3479,23 +1708,7 @@
           <w:sz w:val="28"/>
           <w:szCs w:val="28"/>
         </w:rPr>
-        <w:t xml:space="preserve">operate and commit to the appropriate standards of </w:t>
-      </w:r>
-      <w:r>
-        <w:rPr>
-          <w:rFonts w:ascii="Times New Roman" w:hAnsi="Times New Roman" w:cs="Times New Roman"/>
-          <w:sz w:val="28"/>
-          <w:szCs w:val="28"/>
-        </w:rPr>
-        <w:t>behavior</w:t>
-      </w:r>
-      <w:r>
-        <w:rPr>
-          <w:rFonts w:ascii="Times New Roman" w:hAnsi="Times New Roman" w:cs="Times New Roman"/>
-          <w:sz w:val="28"/>
-          <w:szCs w:val="28"/>
-        </w:rPr>
-        <w:t xml:space="preserve"> and interaction with clients.</w:t>
+        <w:t>operate and commit to the appropriate standards of behavior and interaction with clients.</w:t>
       </w:r>
     </w:p>
     <w:p>
@@ -3514,23 +1727,7 @@
           <w:sz w:val="28"/>
           <w:szCs w:val="28"/>
         </w:rPr>
-        <w:t xml:space="preserve">    The Following is a list of </w:t>
-      </w:r>
-      <w:r>
-        <w:rPr>
-          <w:rFonts w:ascii="Times New Roman" w:hAnsi="Times New Roman" w:cs="Times New Roman"/>
-          <w:sz w:val="28"/>
-          <w:szCs w:val="28"/>
-        </w:rPr>
-        <w:t>behavior</w:t>
-      </w:r>
-      <w:r>
-        <w:rPr>
-          <w:rFonts w:ascii="Times New Roman" w:hAnsi="Times New Roman" w:cs="Times New Roman"/>
-          <w:sz w:val="28"/>
-          <w:szCs w:val="28"/>
-        </w:rPr>
-        <w:t xml:space="preserve"> that the company considers unacceptable.</w:t>
+        <w:t xml:space="preserve">    The Following is a list of behavior that the company considers unacceptable.</w:t>
       </w:r>
       <w:r>
         <w:rPr>
@@ -3546,23 +1743,7 @@
           <w:sz w:val="28"/>
           <w:szCs w:val="28"/>
         </w:rPr>
-        <w:t xml:space="preserve">Any employee found engaging in these </w:t>
-      </w:r>
-      <w:r>
-        <w:rPr>
-          <w:rFonts w:ascii="Times New Roman" w:hAnsi="Times New Roman" w:cs="Times New Roman"/>
-          <w:sz w:val="28"/>
-          <w:szCs w:val="28"/>
-        </w:rPr>
-        <w:t>behaviors</w:t>
-      </w:r>
-      <w:r>
-        <w:rPr>
-          <w:rFonts w:ascii="Times New Roman" w:hAnsi="Times New Roman" w:cs="Times New Roman"/>
-          <w:sz w:val="28"/>
-          <w:szCs w:val="28"/>
-        </w:rPr>
-        <w:t xml:space="preserve"> will be subject to disciplinary actions including reprimand,</w:t>
+        <w:t>Any employee found engaging in these behaviors will be subject to disciplinary actions including reprimand,</w:t>
       </w:r>
       <w:r>
         <w:rPr>
@@ -3894,23 +2075,7 @@
           <w:sz w:val="28"/>
           <w:szCs w:val="28"/>
         </w:rPr>
-        <w:t xml:space="preserve">While at the office, do not entertain visitors coming to the office frequently, </w:t>
-      </w:r>
-      <w:r>
-        <w:rPr>
-          <w:rFonts w:ascii="Times New Roman" w:hAnsi="Times New Roman" w:cs="Times New Roman"/>
-          <w:sz w:val="28"/>
-          <w:szCs w:val="28"/>
-        </w:rPr>
-        <w:t>in order</w:t>
-      </w:r>
-      <w:r>
-        <w:rPr>
-          <w:rFonts w:ascii="Times New Roman" w:hAnsi="Times New Roman" w:cs="Times New Roman"/>
-          <w:sz w:val="28"/>
-          <w:szCs w:val="28"/>
-        </w:rPr>
-        <w:t xml:space="preserve"> to increase your productivity.</w:t>
+        <w:t>While at the office, do not entertain visitors coming to the office frequently, in order to increase your productivity.</w:t>
       </w:r>
     </w:p>
     <w:p>
@@ -4040,6 +2205,32 @@
         </w:rPr>
         <w:t>(Business or Casual wears)</w:t>
       </w:r>
+      <w:r>
+        <w:rPr>
+          <w:rFonts w:ascii="Times New Roman" w:hAnsi="Times New Roman" w:cs="Times New Roman"/>
+          <w:sz w:val="28"/>
+          <w:szCs w:val="28"/>
+        </w:rPr>
+        <w:t>.</w:t>
+      </w:r>
+    </w:p>
+    <w:p>
+      <w:pPr>
+        <w:rPr>
+          <w:rFonts w:ascii="Times New Roman" w:hAnsi="Times New Roman" w:cs="Times New Roman"/>
+          <w:sz w:val="28"/>
+          <w:szCs w:val="28"/>
+        </w:rPr>
+      </w:pPr>
+    </w:p>
+    <w:p>
+      <w:pPr>
+        <w:rPr>
+          <w:rFonts w:ascii="Times New Roman" w:hAnsi="Times New Roman" w:cs="Times New Roman"/>
+          <w:sz w:val="28"/>
+          <w:szCs w:val="28"/>
+        </w:rPr>
+      </w:pPr>
     </w:p>
     <w:p>
       <w:pPr>
@@ -4067,15 +2258,7 @@
           <w:sz w:val="28"/>
           <w:szCs w:val="28"/>
         </w:rPr>
-        <w:t xml:space="preserve">1.4 </w:t>
-      </w:r>
-      <w:r>
-        <w:rPr>
-          <w:rFonts w:ascii="Times New Roman" w:hAnsi="Times New Roman" w:cs="Times New Roman"/>
-          <w:b/>
-          <w:sz w:val="28"/>
-          <w:szCs w:val="28"/>
-        </w:rPr>
+        <w:lastRenderedPageBreak/>
         <w:t>V</w:t>
       </w:r>
       <w:r>
@@ -4161,6 +2344,207 @@
     </w:p>
     <w:p>
       <w:pPr>
+        <w:rPr>
+          <w:rFonts w:ascii="Times New Roman" w:hAnsi="Times New Roman" w:cs="Times New Roman"/>
+          <w:b/>
+          <w:sz w:val="28"/>
+          <w:szCs w:val="28"/>
+        </w:rPr>
+      </w:pPr>
+    </w:p>
+    <w:p>
+      <w:pPr>
+        <w:rPr>
+          <w:rFonts w:ascii="Times New Roman" w:hAnsi="Times New Roman" w:cs="Times New Roman"/>
+          <w:b/>
+          <w:sz w:val="28"/>
+          <w:szCs w:val="28"/>
+        </w:rPr>
+      </w:pPr>
+    </w:p>
+    <w:p>
+      <w:pPr>
+        <w:rPr>
+          <w:rFonts w:ascii="Times New Roman" w:hAnsi="Times New Roman" w:cs="Times New Roman"/>
+          <w:b/>
+          <w:sz w:val="28"/>
+          <w:szCs w:val="28"/>
+        </w:rPr>
+      </w:pPr>
+    </w:p>
+    <w:p>
+      <w:pPr>
+        <w:rPr>
+          <w:rFonts w:ascii="Times New Roman" w:hAnsi="Times New Roman" w:cs="Times New Roman"/>
+          <w:b/>
+          <w:sz w:val="28"/>
+          <w:szCs w:val="28"/>
+        </w:rPr>
+      </w:pPr>
+    </w:p>
+    <w:p>
+      <w:pPr>
+        <w:rPr>
+          <w:rFonts w:ascii="Times New Roman" w:hAnsi="Times New Roman" w:cs="Times New Roman"/>
+          <w:b/>
+          <w:sz w:val="28"/>
+          <w:szCs w:val="28"/>
+        </w:rPr>
+      </w:pPr>
+    </w:p>
+    <w:p>
+      <w:pPr>
+        <w:rPr>
+          <w:rFonts w:ascii="Times New Roman" w:hAnsi="Times New Roman" w:cs="Times New Roman"/>
+          <w:b/>
+          <w:sz w:val="28"/>
+          <w:szCs w:val="28"/>
+        </w:rPr>
+      </w:pPr>
+    </w:p>
+    <w:p>
+      <w:pPr>
+        <w:rPr>
+          <w:rFonts w:ascii="Times New Roman" w:hAnsi="Times New Roman" w:cs="Times New Roman"/>
+          <w:b/>
+          <w:sz w:val="28"/>
+          <w:szCs w:val="28"/>
+        </w:rPr>
+      </w:pPr>
+    </w:p>
+    <w:p>
+      <w:pPr>
+        <w:rPr>
+          <w:rFonts w:ascii="Times New Roman" w:hAnsi="Times New Roman" w:cs="Times New Roman"/>
+          <w:b/>
+          <w:sz w:val="28"/>
+          <w:szCs w:val="28"/>
+        </w:rPr>
+      </w:pPr>
+    </w:p>
+    <w:p>
+      <w:pPr>
+        <w:rPr>
+          <w:rFonts w:ascii="Times New Roman" w:hAnsi="Times New Roman" w:cs="Times New Roman"/>
+          <w:b/>
+          <w:sz w:val="28"/>
+          <w:szCs w:val="28"/>
+        </w:rPr>
+      </w:pPr>
+    </w:p>
+    <w:p>
+      <w:pPr>
+        <w:rPr>
+          <w:rFonts w:ascii="Times New Roman" w:hAnsi="Times New Roman" w:cs="Times New Roman"/>
+          <w:b/>
+          <w:sz w:val="28"/>
+          <w:szCs w:val="28"/>
+        </w:rPr>
+      </w:pPr>
+    </w:p>
+    <w:p>
+      <w:pPr>
+        <w:rPr>
+          <w:rFonts w:ascii="Times New Roman" w:hAnsi="Times New Roman" w:cs="Times New Roman"/>
+          <w:b/>
+          <w:sz w:val="28"/>
+          <w:szCs w:val="28"/>
+        </w:rPr>
+      </w:pPr>
+    </w:p>
+    <w:p>
+      <w:pPr>
+        <w:rPr>
+          <w:rFonts w:ascii="Times New Roman" w:hAnsi="Times New Roman" w:cs="Times New Roman"/>
+          <w:b/>
+          <w:sz w:val="28"/>
+          <w:szCs w:val="28"/>
+        </w:rPr>
+      </w:pPr>
+    </w:p>
+    <w:p>
+      <w:pPr>
+        <w:rPr>
+          <w:rFonts w:ascii="Times New Roman" w:hAnsi="Times New Roman" w:cs="Times New Roman"/>
+          <w:b/>
+          <w:sz w:val="28"/>
+          <w:szCs w:val="28"/>
+        </w:rPr>
+      </w:pPr>
+    </w:p>
+    <w:p>
+      <w:pPr>
+        <w:rPr>
+          <w:rFonts w:ascii="Times New Roman" w:hAnsi="Times New Roman" w:cs="Times New Roman"/>
+          <w:b/>
+          <w:sz w:val="28"/>
+          <w:szCs w:val="28"/>
+        </w:rPr>
+      </w:pPr>
+    </w:p>
+    <w:p>
+      <w:pPr>
+        <w:rPr>
+          <w:rFonts w:ascii="Times New Roman" w:hAnsi="Times New Roman" w:cs="Times New Roman"/>
+          <w:b/>
+          <w:sz w:val="28"/>
+          <w:szCs w:val="28"/>
+        </w:rPr>
+      </w:pPr>
+    </w:p>
+    <w:p>
+      <w:pPr>
+        <w:rPr>
+          <w:rFonts w:ascii="Times New Roman" w:hAnsi="Times New Roman" w:cs="Times New Roman"/>
+          <w:b/>
+          <w:sz w:val="28"/>
+          <w:szCs w:val="28"/>
+        </w:rPr>
+      </w:pPr>
+    </w:p>
+    <w:p>
+      <w:pPr>
+        <w:rPr>
+          <w:rFonts w:ascii="Times New Roman" w:hAnsi="Times New Roman" w:cs="Times New Roman"/>
+          <w:b/>
+          <w:sz w:val="28"/>
+          <w:szCs w:val="28"/>
+        </w:rPr>
+      </w:pPr>
+    </w:p>
+    <w:p>
+      <w:pPr>
+        <w:rPr>
+          <w:rFonts w:ascii="Times New Roman" w:hAnsi="Times New Roman" w:cs="Times New Roman"/>
+          <w:b/>
+          <w:sz w:val="28"/>
+          <w:szCs w:val="28"/>
+        </w:rPr>
+      </w:pPr>
+    </w:p>
+    <w:p>
+      <w:pPr>
+        <w:rPr>
+          <w:rFonts w:ascii="Times New Roman" w:hAnsi="Times New Roman" w:cs="Times New Roman"/>
+          <w:b/>
+          <w:sz w:val="28"/>
+          <w:szCs w:val="28"/>
+        </w:rPr>
+      </w:pPr>
+    </w:p>
+    <w:p>
+      <w:pPr>
+        <w:rPr>
+          <w:rFonts w:ascii="Times New Roman" w:hAnsi="Times New Roman" w:cs="Times New Roman"/>
+          <w:b/>
+          <w:sz w:val="28"/>
+          <w:szCs w:val="28"/>
+        </w:rPr>
+      </w:pPr>
+    </w:p>
+    <w:p>
+      <w:pPr>
+        <w:jc w:val="center"/>
         <w:rPr>
           <w:rFonts w:ascii="Times New Roman" w:hAnsi="Times New Roman" w:cs="Times New Roman"/>
           <w:b/>
@@ -9267,7 +7651,7 @@
             <v:path o:extrusionok="f" gradientshapeok="t" o:connecttype="rect"/>
             <o:lock v:ext="edit" aspectratio="t"/>
           </v:shapetype>
-          <v:shape id="_x0000_i1031" type="#_x0000_t75" style="width:498pt;height:632.25pt">
+          <v:shape id="_x0000_i1025" type="#_x0000_t75" style="width:498pt;height:632.25pt">
             <v:imagedata r:id="rId11" o:title="reegistercode"/>
           </v:shape>
         </w:pict>
@@ -9280,7 +7664,7 @@
         </w:rPr>
         <w:lastRenderedPageBreak/>
         <w:pict>
-          <v:shape id="_x0000_i1028" type="#_x0000_t75" style="width:478.5pt;height:680.25pt">
+          <v:shape id="_x0000_i1026" type="#_x0000_t75" style="width:478.5pt;height:680.25pt">
             <v:imagedata r:id="rId12" o:title="register"/>
           </v:shape>
         </w:pict>
@@ -10579,14 +8963,6 @@
           <w:szCs w:val="28"/>
         </w:rPr>
       </w:pPr>
-      <w:r>
-        <w:rPr>
-          <w:rFonts w:ascii="Times New Roman" w:eastAsia="Times New Roman" w:hAnsi="Times New Roman" w:cs="Times New Roman"/>
-          <w:sz w:val="28"/>
-          <w:szCs w:val="28"/>
-        </w:rPr>
-        <w:t>Image of a CSS document</w:t>
-      </w:r>
     </w:p>
     <w:p>
       <w:pPr>
@@ -10610,7 +8986,7 @@
         </w:tabs>
         <w:spacing w:after="0" w:line="240" w:lineRule="auto"/>
         <w:rPr>
-          <w:rFonts w:ascii="Courier New" w:eastAsia="Times New Roman" w:hAnsi="Courier New" w:cs="Courier New"/>
+          <w:rFonts w:ascii="Times New Roman" w:eastAsia="Times New Roman" w:hAnsi="Times New Roman" w:cs="Times New Roman"/>
           <w:sz w:val="28"/>
           <w:szCs w:val="28"/>
         </w:rPr>
@@ -10643,6 +9019,155 @@
           <w:szCs w:val="28"/>
         </w:rPr>
       </w:pPr>
+    </w:p>
+    <w:p>
+      <w:pPr>
+        <w:tabs>
+          <w:tab w:val="left" w:pos="916"/>
+          <w:tab w:val="left" w:pos="1832"/>
+          <w:tab w:val="left" w:pos="2748"/>
+          <w:tab w:val="left" w:pos="3664"/>
+          <w:tab w:val="left" w:pos="4580"/>
+          <w:tab w:val="left" w:pos="5496"/>
+          <w:tab w:val="left" w:pos="6412"/>
+          <w:tab w:val="left" w:pos="7328"/>
+          <w:tab w:val="left" w:pos="8244"/>
+          <w:tab w:val="left" w:pos="9160"/>
+          <w:tab w:val="left" w:pos="10076"/>
+          <w:tab w:val="left" w:pos="10992"/>
+          <w:tab w:val="left" w:pos="11908"/>
+          <w:tab w:val="left" w:pos="12824"/>
+          <w:tab w:val="left" w:pos="13740"/>
+          <w:tab w:val="left" w:pos="14656"/>
+        </w:tabs>
+        <w:spacing w:after="0" w:line="240" w:lineRule="auto"/>
+        <w:rPr>
+          <w:rFonts w:ascii="Times New Roman" w:eastAsia="Times New Roman" w:hAnsi="Times New Roman" w:cs="Times New Roman"/>
+          <w:sz w:val="28"/>
+          <w:szCs w:val="28"/>
+        </w:rPr>
+      </w:pPr>
+    </w:p>
+    <w:p>
+      <w:pPr>
+        <w:tabs>
+          <w:tab w:val="left" w:pos="916"/>
+          <w:tab w:val="left" w:pos="1832"/>
+          <w:tab w:val="left" w:pos="2748"/>
+          <w:tab w:val="left" w:pos="3664"/>
+          <w:tab w:val="left" w:pos="4580"/>
+          <w:tab w:val="left" w:pos="5496"/>
+          <w:tab w:val="left" w:pos="6412"/>
+          <w:tab w:val="left" w:pos="7328"/>
+          <w:tab w:val="left" w:pos="8244"/>
+          <w:tab w:val="left" w:pos="9160"/>
+          <w:tab w:val="left" w:pos="10076"/>
+          <w:tab w:val="left" w:pos="10992"/>
+          <w:tab w:val="left" w:pos="11908"/>
+          <w:tab w:val="left" w:pos="12824"/>
+          <w:tab w:val="left" w:pos="13740"/>
+          <w:tab w:val="left" w:pos="14656"/>
+        </w:tabs>
+        <w:spacing w:after="0" w:line="240" w:lineRule="auto"/>
+        <w:rPr>
+          <w:rFonts w:ascii="Times New Roman" w:eastAsia="Times New Roman" w:hAnsi="Times New Roman" w:cs="Times New Roman"/>
+          <w:sz w:val="28"/>
+          <w:szCs w:val="28"/>
+        </w:rPr>
+      </w:pPr>
+    </w:p>
+    <w:p>
+      <w:pPr>
+        <w:tabs>
+          <w:tab w:val="left" w:pos="916"/>
+          <w:tab w:val="left" w:pos="1832"/>
+          <w:tab w:val="left" w:pos="2748"/>
+          <w:tab w:val="left" w:pos="3664"/>
+          <w:tab w:val="left" w:pos="4580"/>
+          <w:tab w:val="left" w:pos="5496"/>
+          <w:tab w:val="left" w:pos="6412"/>
+          <w:tab w:val="left" w:pos="7328"/>
+          <w:tab w:val="left" w:pos="8244"/>
+          <w:tab w:val="left" w:pos="9160"/>
+          <w:tab w:val="left" w:pos="10076"/>
+          <w:tab w:val="left" w:pos="10992"/>
+          <w:tab w:val="left" w:pos="11908"/>
+          <w:tab w:val="left" w:pos="12824"/>
+          <w:tab w:val="left" w:pos="13740"/>
+          <w:tab w:val="left" w:pos="14656"/>
+        </w:tabs>
+        <w:spacing w:after="0" w:line="240" w:lineRule="auto"/>
+        <w:rPr>
+          <w:rFonts w:ascii="Times New Roman" w:eastAsia="Times New Roman" w:hAnsi="Times New Roman" w:cs="Times New Roman"/>
+          <w:sz w:val="28"/>
+          <w:szCs w:val="28"/>
+        </w:rPr>
+      </w:pPr>
+      <w:r>
+        <w:rPr>
+          <w:rFonts w:ascii="Times New Roman" w:eastAsia="Times New Roman" w:hAnsi="Times New Roman" w:cs="Times New Roman"/>
+          <w:sz w:val="28"/>
+          <w:szCs w:val="28"/>
+        </w:rPr>
+        <w:lastRenderedPageBreak/>
+        <w:t>Image of a CSS document</w:t>
+      </w:r>
+    </w:p>
+    <w:p>
+      <w:pPr>
+        <w:tabs>
+          <w:tab w:val="left" w:pos="916"/>
+          <w:tab w:val="left" w:pos="1832"/>
+          <w:tab w:val="left" w:pos="2748"/>
+          <w:tab w:val="left" w:pos="3664"/>
+          <w:tab w:val="left" w:pos="4580"/>
+          <w:tab w:val="left" w:pos="5496"/>
+          <w:tab w:val="left" w:pos="6412"/>
+          <w:tab w:val="left" w:pos="7328"/>
+          <w:tab w:val="left" w:pos="8244"/>
+          <w:tab w:val="left" w:pos="9160"/>
+          <w:tab w:val="left" w:pos="10076"/>
+          <w:tab w:val="left" w:pos="10992"/>
+          <w:tab w:val="left" w:pos="11908"/>
+          <w:tab w:val="left" w:pos="12824"/>
+          <w:tab w:val="left" w:pos="13740"/>
+          <w:tab w:val="left" w:pos="14656"/>
+        </w:tabs>
+        <w:spacing w:after="0" w:line="240" w:lineRule="auto"/>
+        <w:rPr>
+          <w:rFonts w:ascii="Courier New" w:eastAsia="Times New Roman" w:hAnsi="Courier New" w:cs="Courier New"/>
+          <w:sz w:val="28"/>
+          <w:szCs w:val="28"/>
+        </w:rPr>
+      </w:pPr>
+    </w:p>
+    <w:p>
+      <w:pPr>
+        <w:tabs>
+          <w:tab w:val="left" w:pos="916"/>
+          <w:tab w:val="left" w:pos="1832"/>
+          <w:tab w:val="left" w:pos="2748"/>
+          <w:tab w:val="left" w:pos="3664"/>
+          <w:tab w:val="left" w:pos="4580"/>
+          <w:tab w:val="left" w:pos="5496"/>
+          <w:tab w:val="left" w:pos="6412"/>
+          <w:tab w:val="left" w:pos="7328"/>
+          <w:tab w:val="left" w:pos="8244"/>
+          <w:tab w:val="left" w:pos="9160"/>
+          <w:tab w:val="left" w:pos="10076"/>
+          <w:tab w:val="left" w:pos="10992"/>
+          <w:tab w:val="left" w:pos="11908"/>
+          <w:tab w:val="left" w:pos="12824"/>
+          <w:tab w:val="left" w:pos="13740"/>
+          <w:tab w:val="left" w:pos="14656"/>
+        </w:tabs>
+        <w:spacing w:after="0" w:line="240" w:lineRule="auto"/>
+        <w:rPr>
+          <w:rFonts w:ascii="Times New Roman" w:eastAsia="Times New Roman" w:hAnsi="Times New Roman" w:cs="Times New Roman"/>
+          <w:sz w:val="28"/>
+          <w:szCs w:val="28"/>
+        </w:rPr>
+      </w:pPr>
       <w:r>
         <w:rPr>
           <w:rFonts w:ascii="Times New Roman" w:eastAsia="Times New Roman" w:hAnsi="Times New Roman" w:cs="Times New Roman"/>
@@ -10650,7 +9175,6 @@
           <w:sz w:val="28"/>
           <w:szCs w:val="28"/>
         </w:rPr>
-        <w:lastRenderedPageBreak/>
         <w:drawing>
           <wp:inline distT="0" distB="0" distL="0" distR="0" wp14:anchorId="703B84F9" wp14:editId="36692E68">
             <wp:extent cx="5939155" cy="4324350"/>
@@ -11153,7 +9677,16 @@
           <w:sz w:val="28"/>
           <w:szCs w:val="28"/>
         </w:rPr>
-        <w:t>hash tag character [#</w:t>
+        <w:t xml:space="preserve">hash </w:t>
+      </w:r>
+      <w:r>
+        <w:rPr>
+          <w:rFonts w:ascii="Times New Roman" w:hAnsi="Times New Roman" w:cs="Times New Roman"/>
+          <w:sz w:val="28"/>
+          <w:szCs w:val="28"/>
+        </w:rPr>
+        <w:lastRenderedPageBreak/>
+        <w:t>tag character [#</w:t>
       </w:r>
       <w:r>
         <w:rPr>
@@ -13292,7 +11825,7 @@
         </w:rPr>
         <w:lastRenderedPageBreak/>
         <w:drawing>
-          <wp:inline distT="0" distB="0" distL="0" distR="0" wp14:anchorId="302E629D" wp14:editId="7E89DF39">
+          <wp:inline distT="0" distB="0" distL="0" distR="0" wp14:anchorId="22EF82C2" wp14:editId="59780A71">
             <wp:extent cx="5811520" cy="5695950"/>
             <wp:effectExtent l="0" t="0" r="0" b="0"/>
             <wp:docPr id="13" name="Picture 13"/>
@@ -13321,7 +11854,7 @@
                   <pic:spPr>
                     <a:xfrm>
                       <a:off x="0" y="0"/>
-                      <a:ext cx="5813762" cy="5698147"/>
+                      <a:ext cx="5811520" cy="5695950"/>
                     </a:xfrm>
                     <a:prstGeom prst="rect">
                       <a:avLst/>
@@ -17776,6 +16309,16 @@
         </w:rPr>
         <w:t xml:space="preserve"> JavaScript Operator</w:t>
       </w:r>
+      <w:r>
+        <w:rPr>
+          <w:rFonts w:ascii="Times New Roman" w:hAnsi="Times New Roman" w:cs="Times New Roman"/>
+          <w:b/>
+          <w:bCs/>
+          <w:sz w:val="28"/>
+          <w:szCs w:val="28"/>
+        </w:rPr>
+        <w:t>s</w:t>
+      </w:r>
     </w:p>
     <w:p>
       <w:pPr>
@@ -19827,7 +18370,6 @@
           <w:rFonts w:ascii="Times New Roman" w:eastAsia="Times New Roman" w:hAnsi="Times New Roman" w:cs="Times New Roman"/>
           <w:b/>
           <w:bCs/>
-          <w:color w:val="41484D"/>
           <w:sz w:val="28"/>
           <w:szCs w:val="28"/>
         </w:rPr>
@@ -19837,7 +18379,6 @@
           <w:rFonts w:ascii="Times New Roman" w:eastAsia="Times New Roman" w:hAnsi="Times New Roman" w:cs="Times New Roman"/>
           <w:b/>
           <w:bCs/>
-          <w:color w:val="41484D"/>
           <w:sz w:val="28"/>
           <w:szCs w:val="28"/>
         </w:rPr>
@@ -19848,7 +18389,6 @@
           <w:rFonts w:ascii="Times New Roman" w:eastAsia="Times New Roman" w:hAnsi="Times New Roman" w:cs="Times New Roman"/>
           <w:b/>
           <w:bCs/>
-          <w:color w:val="41484D"/>
           <w:sz w:val="28"/>
           <w:szCs w:val="28"/>
         </w:rPr>
@@ -19859,7 +18399,6 @@
           <w:rFonts w:ascii="Times New Roman" w:eastAsia="Times New Roman" w:hAnsi="Times New Roman" w:cs="Times New Roman"/>
           <w:b/>
           <w:bCs/>
-          <w:color w:val="41484D"/>
           <w:sz w:val="28"/>
           <w:szCs w:val="28"/>
         </w:rPr>
@@ -19964,6 +18503,20 @@
         <w:spacing w:before="450" w:after="300"/>
         <w:rPr>
           <w:rFonts w:ascii="Times New Roman" w:hAnsi="Times New Roman" w:cs="Times New Roman"/>
+          <w:b/>
+          <w:bCs/>
+          <w:color w:val="auto"/>
+          <w:sz w:val="28"/>
+          <w:szCs w:val="28"/>
+        </w:rPr>
+      </w:pPr>
+    </w:p>
+    <w:p>
+      <w:pPr>
+        <w:pStyle w:val="Heading3"/>
+        <w:spacing w:before="450" w:after="300"/>
+        <w:rPr>
+          <w:rFonts w:ascii="Times New Roman" w:hAnsi="Times New Roman" w:cs="Times New Roman"/>
           <w:color w:val="auto"/>
           <w:sz w:val="28"/>
           <w:szCs w:val="28"/>
@@ -20042,7 +18595,6 @@
           <w:sz w:val="28"/>
           <w:szCs w:val="28"/>
         </w:rPr>
-        <w:lastRenderedPageBreak/>
         <w:t>Between open and closed brackets, write the actual condition that is being tested (i.e. if something is equal to something else).</w:t>
       </w:r>
     </w:p>
@@ -20596,7 +19148,10 @@
           <w:szCs w:val="28"/>
         </w:rPr>
       </w:pPr>
-      <w:r>
+    </w:p>
+    <w:p>
+      <w:pPr>
+        <w:spacing w:after="480" w:line="240" w:lineRule="auto"/>
         <w:rPr>
           <w:rFonts w:ascii="Times New Roman" w:eastAsia="Times New Roman" w:hAnsi="Times New Roman" w:cs="Times New Roman"/>
           <w:b/>
@@ -20604,6 +19159,16 @@
           <w:sz w:val="28"/>
           <w:szCs w:val="28"/>
         </w:rPr>
+      </w:pPr>
+      <w:r>
+        <w:rPr>
+          <w:rFonts w:ascii="Times New Roman" w:eastAsia="Times New Roman" w:hAnsi="Times New Roman" w:cs="Times New Roman"/>
+          <w:b/>
+          <w:bCs/>
+          <w:sz w:val="28"/>
+          <w:szCs w:val="28"/>
+        </w:rPr>
+        <w:lastRenderedPageBreak/>
         <w:t xml:space="preserve">Switch Statement </w:t>
       </w:r>
     </w:p>
@@ -20644,7 +19209,6 @@
           <w:szCs w:val="30"/>
           <w:shd w:val="clear" w:color="auto" w:fill="FFFFFF"/>
         </w:rPr>
-        <w:lastRenderedPageBreak/>
         <w:t>An advantage of using the switch statement is that it uses less code, which is better if you have a lot of conditions that you need to check for.</w:t>
       </w:r>
     </w:p>
@@ -21110,6 +19674,7 @@
           <w:szCs w:val="28"/>
           <w:shd w:val="clear" w:color="auto" w:fill="FFFFFF"/>
         </w:rPr>
+        <w:lastRenderedPageBreak/>
         <w:t>let i = 0</w:t>
       </w:r>
       <w:r>
@@ -21362,7 +19927,6 @@
           <w:sz w:val="28"/>
           <w:szCs w:val="28"/>
         </w:rPr>
-        <w:lastRenderedPageBreak/>
         <w:t>The Do While Loop</w:t>
       </w:r>
     </w:p>
@@ -21924,6 +20488,7 @@
           <w:szCs w:val="28"/>
           <w:shd w:val="clear" w:color="auto" w:fill="FFFFFF"/>
         </w:rPr>
+        <w:lastRenderedPageBreak/>
         <w:t>for</w:t>
       </w:r>
       <w:r>
@@ -21961,6 +20526,16 @@
       <w:r>
         <w:rPr>
           <w:rFonts w:ascii="Times New Roman" w:hAnsi="Times New Roman" w:cs="Times New Roman"/>
+          <w:color w:val="000000" w:themeColor="text1"/>
+          <w:sz w:val="28"/>
+          <w:szCs w:val="28"/>
+          <w:shd w:val="clear" w:color="auto" w:fill="FFFFFF"/>
+        </w:rPr>
+        <w:t xml:space="preserve"> </w:t>
+      </w:r>
+      <w:r>
+        <w:rPr>
+          <w:rFonts w:ascii="Times New Roman" w:hAnsi="Times New Roman" w:cs="Times New Roman"/>
           <w:i/>
           <w:iCs/>
           <w:color w:val="000000" w:themeColor="text1"/>
@@ -21983,6 +20558,18 @@
       <w:r>
         <w:rPr>
           <w:rFonts w:ascii="Times New Roman" w:hAnsi="Times New Roman" w:cs="Times New Roman"/>
+          <w:color w:val="000000" w:themeColor="text1"/>
+          <w:sz w:val="28"/>
+          <w:szCs w:val="28"/>
+          <w:shd w:val="clear" w:color="auto" w:fill="FFFFFF"/>
+        </w:rPr>
+        <w:t xml:space="preserve"> </w:t>
+      </w:r>
+      <w:bookmarkStart w:id="0" w:name="_GoBack"/>
+      <w:bookmarkEnd w:id="0"/>
+      <w:r>
+        <w:rPr>
+          <w:rFonts w:ascii="Times New Roman" w:hAnsi="Times New Roman" w:cs="Times New Roman"/>
           <w:i/>
           <w:iCs/>
           <w:color w:val="000000" w:themeColor="text1"/>
@@ -22141,7 +20728,6 @@
           <w:sz w:val="28"/>
           <w:szCs w:val="28"/>
         </w:rPr>
-        <w:lastRenderedPageBreak/>
         <w:t>Expression 3</w:t>
       </w:r>
       <w:r>
@@ -22643,6 +21229,7 @@
           <w:sz w:val="28"/>
           <w:szCs w:val="28"/>
         </w:rPr>
+        <w:lastRenderedPageBreak/>
         <w:drawing>
           <wp:inline distT="0" distB="0" distL="0" distR="0" wp14:anchorId="1474FA1B" wp14:editId="66ABA42A">
             <wp:extent cx="5695950" cy="3752375"/>
@@ -22718,8 +21305,6 @@
         </w:rPr>
         <w:t xml:space="preserve">mple interest, when the numbers </w:t>
       </w:r>
-      <w:bookmarkStart w:id="0" w:name="_GoBack"/>
-      <w:bookmarkEnd w:id="0"/>
       <w:r>
         <w:rPr>
           <w:rFonts w:ascii="Times New Roman" w:eastAsia="Times New Roman" w:hAnsi="Times New Roman" w:cs="Times New Roman"/>
@@ -23098,7 +21683,7 @@
             <w:bCs/>
             <w:noProof/>
           </w:rPr>
-          <w:t>40</w:t>
+          <w:t>35</w:t>
         </w:r>
         <w:r>
           <w:rPr>

</xml_diff>

<commit_message>
updated my IT report
</commit_message>
<xml_diff>
--- a/IT REPORT.docx
+++ b/IT REPORT.docx
@@ -1116,7 +1116,24 @@
           <w:sz w:val="28"/>
           <w:szCs w:val="28"/>
         </w:rPr>
-        <w:t>VAM TECHNOLOGY VENTURES is an ICT and Computer Cyber Service provider company, incorporated with an RC number of 2898768.</w:t>
+        <w:t xml:space="preserve">VAM TECHNOLOGY VENTURES is an ICT and Computer Cyber Service provider company, incorporated with an RC number of </w:t>
+      </w:r>
+      <w:r>
+        <w:rPr>
+          <w:rFonts w:ascii="Times New Roman" w:hAnsi="Times New Roman" w:cs="Times New Roman"/>
+          <w:b/>
+          <w:sz w:val="28"/>
+          <w:szCs w:val="28"/>
+        </w:rPr>
+        <w:t>2898768</w:t>
+      </w:r>
+      <w:r>
+        <w:rPr>
+          <w:rFonts w:ascii="Times New Roman" w:hAnsi="Times New Roman" w:cs="Times New Roman"/>
+          <w:sz w:val="28"/>
+          <w:szCs w:val="28"/>
+        </w:rPr>
+        <w:t>.</w:t>
       </w:r>
     </w:p>
     <w:p>
@@ -4868,6 +4885,8 @@
         </w:rPr>
         <w:t>better representation by the browser.</w:t>
       </w:r>
+      <w:bookmarkStart w:id="0" w:name="_GoBack"/>
+      <w:bookmarkEnd w:id="0"/>
     </w:p>
     <w:p>
       <w:pPr>
@@ -20565,8 +20584,6 @@
         </w:rPr>
         <w:t xml:space="preserve"> </w:t>
       </w:r>
-      <w:bookmarkStart w:id="0" w:name="_GoBack"/>
-      <w:bookmarkEnd w:id="0"/>
       <w:r>
         <w:rPr>
           <w:rFonts w:ascii="Times New Roman" w:hAnsi="Times New Roman" w:cs="Times New Roman"/>
@@ -21499,6 +21516,7 @@
       <w:pPr>
         <w:rPr>
           <w:rFonts w:ascii="Times New Roman" w:hAnsi="Times New Roman" w:cs="Times New Roman"/>
+          <w:b/>
           <w:sz w:val="28"/>
           <w:szCs w:val="28"/>
         </w:rPr>
@@ -21589,10 +21607,1224 @@
       <w:pPr>
         <w:rPr>
           <w:rFonts w:ascii="Times New Roman" w:hAnsi="Times New Roman" w:cs="Times New Roman"/>
-          <w:sz w:val="28"/>
-          <w:szCs w:val="28"/>
-        </w:rPr>
-      </w:pPr>
+          <w:b/>
+          <w:sz w:val="28"/>
+          <w:szCs w:val="28"/>
+        </w:rPr>
+      </w:pPr>
+    </w:p>
+    <w:p>
+      <w:pPr>
+        <w:rPr>
+          <w:rFonts w:ascii="Times New Roman" w:hAnsi="Times New Roman" w:cs="Times New Roman"/>
+          <w:b/>
+          <w:sz w:val="28"/>
+          <w:szCs w:val="28"/>
+        </w:rPr>
+      </w:pPr>
+    </w:p>
+    <w:p>
+      <w:pPr>
+        <w:rPr>
+          <w:rFonts w:ascii="Times New Roman" w:hAnsi="Times New Roman" w:cs="Times New Roman"/>
+          <w:b/>
+          <w:sz w:val="28"/>
+          <w:szCs w:val="28"/>
+        </w:rPr>
+      </w:pPr>
+      <w:r>
+        <w:rPr>
+          <w:rFonts w:ascii="Times New Roman" w:hAnsi="Times New Roman" w:cs="Times New Roman"/>
+          <w:b/>
+          <w:sz w:val="28"/>
+          <w:szCs w:val="28"/>
+        </w:rPr>
+        <w:lastRenderedPageBreak/>
+        <w:t xml:space="preserve">4.3.9 </w:t>
+      </w:r>
+      <w:r>
+        <w:rPr>
+          <w:rFonts w:ascii="Times New Roman" w:hAnsi="Times New Roman" w:cs="Times New Roman"/>
+          <w:b/>
+          <w:sz w:val="28"/>
+          <w:szCs w:val="28"/>
+        </w:rPr>
+        <w:t>A note web application project i built</w:t>
+      </w:r>
+    </w:p>
+    <w:p>
+      <w:pPr>
+        <w:rPr>
+          <w:rFonts w:ascii="Times New Roman" w:hAnsi="Times New Roman" w:cs="Times New Roman"/>
+          <w:sz w:val="28"/>
+          <w:szCs w:val="28"/>
+        </w:rPr>
+      </w:pPr>
+      <w:r>
+        <w:rPr>
+          <w:rFonts w:ascii="Times New Roman" w:hAnsi="Times New Roman" w:cs="Times New Roman"/>
+          <w:sz w:val="28"/>
+          <w:szCs w:val="28"/>
+        </w:rPr>
+        <w:tab/>
+        <w:t>The aim of the project is to build a note application which helps one in saving notes on a web browser.</w:t>
+      </w:r>
+    </w:p>
+    <w:p>
+      <w:pPr>
+        <w:rPr>
+          <w:rFonts w:ascii="Times New Roman" w:hAnsi="Times New Roman" w:cs="Times New Roman"/>
+          <w:sz w:val="28"/>
+          <w:szCs w:val="28"/>
+        </w:rPr>
+      </w:pPr>
+      <w:r>
+        <w:rPr>
+          <w:rFonts w:ascii="Times New Roman" w:hAnsi="Times New Roman" w:cs="Times New Roman"/>
+          <w:sz w:val="28"/>
+          <w:szCs w:val="28"/>
+        </w:rPr>
+        <w:t>The technologies i used in building the application are the front-end web technologies which are:</w:t>
+      </w:r>
+    </w:p>
+    <w:p>
+      <w:pPr>
+        <w:pStyle w:val="ListParagraph"/>
+        <w:numPr>
+          <w:ilvl w:val="0"/>
+          <w:numId w:val="26"/>
+        </w:numPr>
+        <w:rPr>
+          <w:rFonts w:ascii="Times New Roman" w:hAnsi="Times New Roman" w:cs="Times New Roman"/>
+          <w:sz w:val="28"/>
+          <w:szCs w:val="28"/>
+        </w:rPr>
+      </w:pPr>
+      <w:r>
+        <w:rPr>
+          <w:rFonts w:ascii="Times New Roman" w:hAnsi="Times New Roman" w:cs="Times New Roman"/>
+          <w:sz w:val="28"/>
+          <w:szCs w:val="28"/>
+        </w:rPr>
+        <w:t>Html</w:t>
+      </w:r>
+    </w:p>
+    <w:p>
+      <w:pPr>
+        <w:pStyle w:val="ListParagraph"/>
+        <w:numPr>
+          <w:ilvl w:val="0"/>
+          <w:numId w:val="26"/>
+        </w:numPr>
+        <w:rPr>
+          <w:rFonts w:ascii="Times New Roman" w:hAnsi="Times New Roman" w:cs="Times New Roman"/>
+          <w:sz w:val="28"/>
+          <w:szCs w:val="28"/>
+        </w:rPr>
+      </w:pPr>
+      <w:r>
+        <w:rPr>
+          <w:rFonts w:ascii="Times New Roman" w:hAnsi="Times New Roman" w:cs="Times New Roman"/>
+          <w:sz w:val="28"/>
+          <w:szCs w:val="28"/>
+        </w:rPr>
+        <w:t>Css</w:t>
+      </w:r>
+    </w:p>
+    <w:p>
+      <w:pPr>
+        <w:pStyle w:val="ListParagraph"/>
+        <w:numPr>
+          <w:ilvl w:val="0"/>
+          <w:numId w:val="26"/>
+        </w:numPr>
+        <w:rPr>
+          <w:rFonts w:ascii="Times New Roman" w:hAnsi="Times New Roman" w:cs="Times New Roman"/>
+          <w:sz w:val="28"/>
+          <w:szCs w:val="28"/>
+        </w:rPr>
+      </w:pPr>
+      <w:r>
+        <w:rPr>
+          <w:rFonts w:ascii="Times New Roman" w:hAnsi="Times New Roman" w:cs="Times New Roman"/>
+          <w:sz w:val="28"/>
+          <w:szCs w:val="28"/>
+        </w:rPr>
+        <w:t>Javascript</w:t>
+      </w:r>
+    </w:p>
+    <w:p>
+      <w:pPr>
+        <w:rPr>
+          <w:rFonts w:ascii="Times New Roman" w:hAnsi="Times New Roman" w:cs="Times New Roman"/>
+          <w:sz w:val="28"/>
+          <w:szCs w:val="28"/>
+        </w:rPr>
+      </w:pPr>
+      <w:r>
+        <w:rPr>
+          <w:rFonts w:ascii="Times New Roman" w:hAnsi="Times New Roman" w:cs="Times New Roman"/>
+          <w:sz w:val="28"/>
+          <w:szCs w:val="28"/>
+        </w:rPr>
+        <w:t>Terms used in the project are</w:t>
+      </w:r>
+      <w:r>
+        <w:rPr>
+          <w:rFonts w:ascii="Times New Roman" w:hAnsi="Times New Roman" w:cs="Times New Roman"/>
+          <w:sz w:val="28"/>
+          <w:szCs w:val="28"/>
+        </w:rPr>
+        <w:t>: css flex,</w:t>
+      </w:r>
+      <w:r>
+        <w:rPr>
+          <w:rFonts w:ascii="Times New Roman" w:hAnsi="Times New Roman" w:cs="Times New Roman"/>
+          <w:sz w:val="28"/>
+          <w:szCs w:val="28"/>
+        </w:rPr>
+        <w:t xml:space="preserve"> css grid,</w:t>
+      </w:r>
+      <w:r>
+        <w:rPr>
+          <w:rFonts w:ascii="Times New Roman" w:hAnsi="Times New Roman" w:cs="Times New Roman"/>
+          <w:sz w:val="28"/>
+          <w:szCs w:val="28"/>
+        </w:rPr>
+        <w:t xml:space="preserve"> css media queries, </w:t>
+      </w:r>
+      <w:r>
+        <w:rPr>
+          <w:rFonts w:ascii="Times New Roman" w:hAnsi="Times New Roman" w:cs="Times New Roman"/>
+          <w:sz w:val="28"/>
+          <w:szCs w:val="28"/>
+        </w:rPr>
+        <w:t xml:space="preserve">css positioning, css transform properties, </w:t>
+      </w:r>
+      <w:r>
+        <w:rPr>
+          <w:rFonts w:ascii="Times New Roman" w:hAnsi="Times New Roman" w:cs="Times New Roman"/>
+          <w:sz w:val="28"/>
+          <w:szCs w:val="28"/>
+        </w:rPr>
+        <w:t>javascript DOM, selecting elements from the html using getElementById or querySelector, javascript functions, setTimeOut, array and array methods, localStorage, addEventListener e.t.c</w:t>
+      </w:r>
+    </w:p>
+    <w:p>
+      <w:pPr>
+        <w:rPr>
+          <w:rFonts w:ascii="Times New Roman" w:hAnsi="Times New Roman" w:cs="Times New Roman"/>
+          <w:sz w:val="28"/>
+          <w:szCs w:val="28"/>
+        </w:rPr>
+      </w:pPr>
+      <w:r>
+        <w:rPr>
+          <w:rFonts w:ascii="Times New Roman" w:hAnsi="Times New Roman" w:cs="Times New Roman"/>
+          <w:sz w:val="28"/>
+          <w:szCs w:val="28"/>
+        </w:rPr>
+        <w:t>First i created three(3) html files and named them index.html, editnote.html, create</w:t>
+      </w:r>
+      <w:r>
+        <w:rPr>
+          <w:rFonts w:ascii="Times New Roman" w:hAnsi="Times New Roman" w:cs="Times New Roman"/>
+          <w:sz w:val="28"/>
+          <w:szCs w:val="28"/>
+        </w:rPr>
+        <w:t>note.html, secondly i created a style.css file for styling of the three pages and lastly i created three javascript files namely main.js, editnote.js and createnote.js for adding functionality to the three html pages.</w:t>
+      </w:r>
+    </w:p>
+    <w:p>
+      <w:pPr>
+        <w:rPr>
+          <w:rFonts w:ascii="Times New Roman" w:hAnsi="Times New Roman" w:cs="Times New Roman"/>
+          <w:sz w:val="28"/>
+          <w:szCs w:val="28"/>
+        </w:rPr>
+      </w:pPr>
+      <w:r>
+        <w:rPr>
+          <w:rFonts w:ascii="Times New Roman" w:hAnsi="Times New Roman" w:cs="Times New Roman"/>
+          <w:noProof/>
+          <w:sz w:val="28"/>
+          <w:szCs w:val="28"/>
+        </w:rPr>
+        <w:drawing>
+          <wp:anchor distT="0" distB="0" distL="114300" distR="114300" simplePos="0" relativeHeight="251657728" behindDoc="0" locked="0" layoutInCell="1" allowOverlap="1" wp14:anchorId="2891761C" wp14:editId="6F6CE13E">
+            <wp:simplePos x="0" y="0"/>
+            <wp:positionH relativeFrom="column">
+              <wp:posOffset>0</wp:posOffset>
+            </wp:positionH>
+            <wp:positionV relativeFrom="paragraph">
+              <wp:posOffset>375285</wp:posOffset>
+            </wp:positionV>
+            <wp:extent cx="6315075" cy="4229100"/>
+            <wp:effectExtent l="0" t="0" r="0" b="0"/>
+            <wp:wrapSquare wrapText="bothSides"/>
+            <wp:docPr id="4" name="Picture 4"/>
+            <wp:cNvGraphicFramePr>
+              <a:graphicFrameLocks xmlns:a="http://schemas.openxmlformats.org/drawingml/2006/main" noChangeAspect="1"/>
+            </wp:cNvGraphicFramePr>
+            <a:graphic xmlns:a="http://schemas.openxmlformats.org/drawingml/2006/main">
+              <a:graphicData uri="http://schemas.openxmlformats.org/drawingml/2006/picture">
+                <pic:pic xmlns:pic="http://schemas.openxmlformats.org/drawingml/2006/picture">
+                  <pic:nvPicPr>
+                    <pic:cNvPr id="4" name="1.PNG"/>
+                    <pic:cNvPicPr/>
+                  </pic:nvPicPr>
+                  <pic:blipFill>
+                    <a:blip r:embed="rId24">
+                      <a:extLst>
+                        <a:ext uri="{28A0092B-C50C-407E-A947-70E740481C1C}">
+                          <a14:useLocalDpi xmlns:a14="http://schemas.microsoft.com/office/drawing/2010/main" val="0"/>
+                        </a:ext>
+                      </a:extLst>
+                    </a:blip>
+                    <a:stretch>
+                      <a:fillRect/>
+                    </a:stretch>
+                  </pic:blipFill>
+                  <pic:spPr>
+                    <a:xfrm>
+                      <a:off x="0" y="0"/>
+                      <a:ext cx="6315075" cy="4229100"/>
+                    </a:xfrm>
+                    <a:prstGeom prst="rect">
+                      <a:avLst/>
+                    </a:prstGeom>
+                  </pic:spPr>
+                </pic:pic>
+              </a:graphicData>
+            </a:graphic>
+            <wp14:sizeRelV relativeFrom="margin">
+              <wp14:pctHeight>0</wp14:pctHeight>
+            </wp14:sizeRelV>
+          </wp:anchor>
+        </w:drawing>
+      </w:r>
+      <w:r>
+        <w:rPr>
+          <w:rFonts w:ascii="Times New Roman" w:hAnsi="Times New Roman" w:cs="Times New Roman"/>
+          <w:b/>
+          <w:sz w:val="28"/>
+          <w:szCs w:val="28"/>
+        </w:rPr>
+        <w:t>Index.html file</w:t>
+      </w:r>
+      <w:r>
+        <w:rPr>
+          <w:rFonts w:ascii="Times New Roman" w:hAnsi="Times New Roman" w:cs="Times New Roman"/>
+          <w:b/>
+          <w:sz w:val="28"/>
+          <w:szCs w:val="28"/>
+        </w:rPr>
+        <w:t xml:space="preserve"> code on vs code</w:t>
+      </w:r>
+    </w:p>
+    <w:p>
+      <w:pPr>
+        <w:rPr>
+          <w:rFonts w:ascii="Times New Roman" w:hAnsi="Times New Roman" w:cs="Times New Roman"/>
+          <w:sz w:val="28"/>
+          <w:szCs w:val="28"/>
+        </w:rPr>
+      </w:pPr>
+    </w:p>
+    <w:p>
+      <w:pPr>
+        <w:rPr>
+          <w:rFonts w:ascii="Times New Roman" w:hAnsi="Times New Roman" w:cs="Times New Roman"/>
+          <w:sz w:val="28"/>
+          <w:szCs w:val="28"/>
+        </w:rPr>
+      </w:pPr>
+      <w:r>
+        <w:rPr>
+          <w:rFonts w:ascii="Times New Roman" w:hAnsi="Times New Roman" w:cs="Times New Roman"/>
+          <w:b/>
+          <w:sz w:val="28"/>
+          <w:szCs w:val="28"/>
+        </w:rPr>
+        <w:t xml:space="preserve">Index.html file </w:t>
+      </w:r>
+      <w:r>
+        <w:rPr>
+          <w:rFonts w:ascii="Times New Roman" w:hAnsi="Times New Roman" w:cs="Times New Roman"/>
+          <w:b/>
+          <w:sz w:val="28"/>
+          <w:szCs w:val="28"/>
+        </w:rPr>
+        <w:t>output on the browser</w:t>
+      </w:r>
+      <w:r>
+        <w:rPr>
+          <w:rFonts w:ascii="Times New Roman" w:hAnsi="Times New Roman" w:cs="Times New Roman"/>
+          <w:noProof/>
+          <w:sz w:val="28"/>
+          <w:szCs w:val="28"/>
+        </w:rPr>
+        <w:drawing>
+          <wp:inline distT="0" distB="0" distL="0" distR="0">
+            <wp:extent cx="5943600" cy="3390900"/>
+            <wp:effectExtent l="0" t="0" r="0" b="0"/>
+            <wp:docPr id="12" name="Picture 12"/>
+            <wp:cNvGraphicFramePr>
+              <a:graphicFrameLocks xmlns:a="http://schemas.openxmlformats.org/drawingml/2006/main" noChangeAspect="1"/>
+            </wp:cNvGraphicFramePr>
+            <a:graphic xmlns:a="http://schemas.openxmlformats.org/drawingml/2006/main">
+              <a:graphicData uri="http://schemas.openxmlformats.org/drawingml/2006/picture">
+                <pic:pic xmlns:pic="http://schemas.openxmlformats.org/drawingml/2006/picture">
+                  <pic:nvPicPr>
+                    <pic:cNvPr id="12" name="8.PNG"/>
+                    <pic:cNvPicPr/>
+                  </pic:nvPicPr>
+                  <pic:blipFill>
+                    <a:blip r:embed="rId25">
+                      <a:extLst>
+                        <a:ext uri="{28A0092B-C50C-407E-A947-70E740481C1C}">
+                          <a14:useLocalDpi xmlns:a14="http://schemas.microsoft.com/office/drawing/2010/main" val="0"/>
+                        </a:ext>
+                      </a:extLst>
+                    </a:blip>
+                    <a:stretch>
+                      <a:fillRect/>
+                    </a:stretch>
+                  </pic:blipFill>
+                  <pic:spPr>
+                    <a:xfrm>
+                      <a:off x="0" y="0"/>
+                      <a:ext cx="5943600" cy="3390900"/>
+                    </a:xfrm>
+                    <a:prstGeom prst="rect">
+                      <a:avLst/>
+                    </a:prstGeom>
+                  </pic:spPr>
+                </pic:pic>
+              </a:graphicData>
+            </a:graphic>
+          </wp:inline>
+        </w:drawing>
+      </w:r>
+    </w:p>
+    <w:p>
+      <w:pPr>
+        <w:rPr>
+          <w:rFonts w:ascii="Times New Roman" w:hAnsi="Times New Roman" w:cs="Times New Roman"/>
+          <w:b/>
+          <w:sz w:val="28"/>
+          <w:szCs w:val="28"/>
+        </w:rPr>
+      </w:pPr>
+    </w:p>
+    <w:p>
+      <w:pPr>
+        <w:rPr>
+          <w:rFonts w:ascii="Times New Roman" w:hAnsi="Times New Roman" w:cs="Times New Roman"/>
+          <w:b/>
+          <w:sz w:val="28"/>
+          <w:szCs w:val="28"/>
+        </w:rPr>
+      </w:pPr>
+      <w:r>
+        <w:rPr>
+          <w:rFonts w:ascii="Times New Roman" w:hAnsi="Times New Roman" w:cs="Times New Roman"/>
+          <w:b/>
+          <w:sz w:val="28"/>
+          <w:szCs w:val="28"/>
+        </w:rPr>
+        <w:t>createnote</w:t>
+      </w:r>
+      <w:r>
+        <w:rPr>
+          <w:rFonts w:ascii="Times New Roman" w:hAnsi="Times New Roman" w:cs="Times New Roman"/>
+          <w:b/>
+          <w:sz w:val="28"/>
+          <w:szCs w:val="28"/>
+        </w:rPr>
+        <w:t>.html file code on vs code</w:t>
+      </w:r>
+      <w:r>
+        <w:rPr>
+          <w:rFonts w:ascii="Times New Roman" w:hAnsi="Times New Roman" w:cs="Times New Roman"/>
+          <w:b/>
+          <w:noProof/>
+          <w:sz w:val="28"/>
+          <w:szCs w:val="28"/>
+        </w:rPr>
+        <w:drawing>
+          <wp:inline distT="0" distB="0" distL="0" distR="0">
+            <wp:extent cx="5943600" cy="3876675"/>
+            <wp:effectExtent l="0" t="0" r="0" b="0"/>
+            <wp:docPr id="18" name="Picture 18"/>
+            <wp:cNvGraphicFramePr>
+              <a:graphicFrameLocks xmlns:a="http://schemas.openxmlformats.org/drawingml/2006/main" noChangeAspect="1"/>
+            </wp:cNvGraphicFramePr>
+            <a:graphic xmlns:a="http://schemas.openxmlformats.org/drawingml/2006/main">
+              <a:graphicData uri="http://schemas.openxmlformats.org/drawingml/2006/picture">
+                <pic:pic xmlns:pic="http://schemas.openxmlformats.org/drawingml/2006/picture">
+                  <pic:nvPicPr>
+                    <pic:cNvPr id="18" name="3.PNG"/>
+                    <pic:cNvPicPr/>
+                  </pic:nvPicPr>
+                  <pic:blipFill>
+                    <a:blip r:embed="rId26">
+                      <a:extLst>
+                        <a:ext uri="{28A0092B-C50C-407E-A947-70E740481C1C}">
+                          <a14:useLocalDpi xmlns:a14="http://schemas.microsoft.com/office/drawing/2010/main" val="0"/>
+                        </a:ext>
+                      </a:extLst>
+                    </a:blip>
+                    <a:stretch>
+                      <a:fillRect/>
+                    </a:stretch>
+                  </pic:blipFill>
+                  <pic:spPr>
+                    <a:xfrm>
+                      <a:off x="0" y="0"/>
+                      <a:ext cx="5943600" cy="3876675"/>
+                    </a:xfrm>
+                    <a:prstGeom prst="rect">
+                      <a:avLst/>
+                    </a:prstGeom>
+                  </pic:spPr>
+                </pic:pic>
+              </a:graphicData>
+            </a:graphic>
+          </wp:inline>
+        </w:drawing>
+      </w:r>
+    </w:p>
+    <w:p>
+      <w:pPr>
+        <w:rPr>
+          <w:rFonts w:ascii="Times New Roman" w:hAnsi="Times New Roman" w:cs="Times New Roman"/>
+          <w:b/>
+          <w:sz w:val="28"/>
+          <w:szCs w:val="28"/>
+        </w:rPr>
+      </w:pPr>
+      <w:r>
+        <w:rPr>
+          <w:rFonts w:ascii="Times New Roman" w:hAnsi="Times New Roman" w:cs="Times New Roman"/>
+          <w:b/>
+          <w:sz w:val="28"/>
+          <w:szCs w:val="28"/>
+        </w:rPr>
+        <w:lastRenderedPageBreak/>
+        <w:t>createnote</w:t>
+      </w:r>
+      <w:r>
+        <w:rPr>
+          <w:rFonts w:ascii="Times New Roman" w:hAnsi="Times New Roman" w:cs="Times New Roman"/>
+          <w:b/>
+          <w:sz w:val="28"/>
+          <w:szCs w:val="28"/>
+        </w:rPr>
+        <w:t>.html</w:t>
+      </w:r>
+      <w:r>
+        <w:rPr>
+          <w:rFonts w:ascii="Times New Roman" w:hAnsi="Times New Roman" w:cs="Times New Roman"/>
+          <w:b/>
+          <w:sz w:val="28"/>
+          <w:szCs w:val="28"/>
+        </w:rPr>
+        <w:t xml:space="preserve"> file</w:t>
+      </w:r>
+      <w:r>
+        <w:rPr>
+          <w:rFonts w:ascii="Times New Roman" w:hAnsi="Times New Roman" w:cs="Times New Roman"/>
+          <w:b/>
+          <w:sz w:val="28"/>
+          <w:szCs w:val="28"/>
+        </w:rPr>
+        <w:t xml:space="preserve"> </w:t>
+      </w:r>
+      <w:r>
+        <w:rPr>
+          <w:rFonts w:ascii="Times New Roman" w:hAnsi="Times New Roman" w:cs="Times New Roman"/>
+          <w:b/>
+          <w:sz w:val="28"/>
+          <w:szCs w:val="28"/>
+        </w:rPr>
+        <w:t>output</w:t>
+      </w:r>
+      <w:r>
+        <w:rPr>
+          <w:rFonts w:ascii="Times New Roman" w:hAnsi="Times New Roman" w:cs="Times New Roman"/>
+          <w:b/>
+          <w:sz w:val="28"/>
+          <w:szCs w:val="28"/>
+        </w:rPr>
+        <w:t xml:space="preserve"> on </w:t>
+      </w:r>
+      <w:r>
+        <w:rPr>
+          <w:rFonts w:ascii="Times New Roman" w:hAnsi="Times New Roman" w:cs="Times New Roman"/>
+          <w:b/>
+          <w:sz w:val="28"/>
+          <w:szCs w:val="28"/>
+        </w:rPr>
+        <w:t>the browser</w:t>
+      </w:r>
+    </w:p>
+    <w:p>
+      <w:pPr>
+        <w:rPr>
+          <w:rFonts w:ascii="Times New Roman" w:hAnsi="Times New Roman" w:cs="Times New Roman"/>
+          <w:b/>
+          <w:sz w:val="28"/>
+          <w:szCs w:val="28"/>
+        </w:rPr>
+      </w:pPr>
+      <w:r>
+        <w:rPr>
+          <w:rFonts w:ascii="Times New Roman" w:hAnsi="Times New Roman" w:cs="Times New Roman"/>
+          <w:b/>
+          <w:noProof/>
+          <w:sz w:val="28"/>
+          <w:szCs w:val="28"/>
+        </w:rPr>
+        <w:drawing>
+          <wp:inline distT="0" distB="0" distL="0" distR="0">
+            <wp:extent cx="5943600" cy="3657600"/>
+            <wp:effectExtent l="0" t="0" r="0" b="0"/>
+            <wp:docPr id="20" name="Picture 20"/>
+            <wp:cNvGraphicFramePr>
+              <a:graphicFrameLocks xmlns:a="http://schemas.openxmlformats.org/drawingml/2006/main" noChangeAspect="1"/>
+            </wp:cNvGraphicFramePr>
+            <a:graphic xmlns:a="http://schemas.openxmlformats.org/drawingml/2006/main">
+              <a:graphicData uri="http://schemas.openxmlformats.org/drawingml/2006/picture">
+                <pic:pic xmlns:pic="http://schemas.openxmlformats.org/drawingml/2006/picture">
+                  <pic:nvPicPr>
+                    <pic:cNvPr id="20" name="9.PNG"/>
+                    <pic:cNvPicPr/>
+                  </pic:nvPicPr>
+                  <pic:blipFill>
+                    <a:blip r:embed="rId27">
+                      <a:extLst>
+                        <a:ext uri="{28A0092B-C50C-407E-A947-70E740481C1C}">
+                          <a14:useLocalDpi xmlns:a14="http://schemas.microsoft.com/office/drawing/2010/main" val="0"/>
+                        </a:ext>
+                      </a:extLst>
+                    </a:blip>
+                    <a:stretch>
+                      <a:fillRect/>
+                    </a:stretch>
+                  </pic:blipFill>
+                  <pic:spPr>
+                    <a:xfrm>
+                      <a:off x="0" y="0"/>
+                      <a:ext cx="5943600" cy="3657600"/>
+                    </a:xfrm>
+                    <a:prstGeom prst="rect">
+                      <a:avLst/>
+                    </a:prstGeom>
+                  </pic:spPr>
+                </pic:pic>
+              </a:graphicData>
+            </a:graphic>
+          </wp:inline>
+        </w:drawing>
+      </w:r>
+    </w:p>
+    <w:p>
+      <w:pPr>
+        <w:rPr>
+          <w:rFonts w:ascii="Times New Roman" w:hAnsi="Times New Roman" w:cs="Times New Roman"/>
+          <w:b/>
+          <w:sz w:val="28"/>
+          <w:szCs w:val="28"/>
+        </w:rPr>
+      </w:pPr>
+    </w:p>
+    <w:p>
+      <w:pPr>
+        <w:rPr>
+          <w:rFonts w:ascii="Times New Roman" w:hAnsi="Times New Roman" w:cs="Times New Roman"/>
+          <w:b/>
+          <w:sz w:val="28"/>
+          <w:szCs w:val="28"/>
+        </w:rPr>
+      </w:pPr>
+      <w:r>
+        <w:rPr>
+          <w:rFonts w:ascii="Times New Roman" w:hAnsi="Times New Roman" w:cs="Times New Roman"/>
+          <w:b/>
+          <w:sz w:val="28"/>
+          <w:szCs w:val="28"/>
+        </w:rPr>
+        <w:t>e</w:t>
+      </w:r>
+      <w:r>
+        <w:rPr>
+          <w:rFonts w:ascii="Times New Roman" w:hAnsi="Times New Roman" w:cs="Times New Roman"/>
+          <w:b/>
+          <w:sz w:val="28"/>
+          <w:szCs w:val="28"/>
+        </w:rPr>
+        <w:t>dit</w:t>
+      </w:r>
+      <w:r>
+        <w:rPr>
+          <w:rFonts w:ascii="Times New Roman" w:hAnsi="Times New Roman" w:cs="Times New Roman"/>
+          <w:b/>
+          <w:sz w:val="28"/>
+          <w:szCs w:val="28"/>
+        </w:rPr>
+        <w:t>note</w:t>
+      </w:r>
+      <w:r>
+        <w:rPr>
+          <w:rFonts w:ascii="Times New Roman" w:hAnsi="Times New Roman" w:cs="Times New Roman"/>
+          <w:b/>
+          <w:sz w:val="28"/>
+          <w:szCs w:val="28"/>
+        </w:rPr>
+        <w:t>.html file code on vs code</w:t>
+      </w:r>
+    </w:p>
+    <w:p>
+      <w:pPr>
+        <w:rPr>
+          <w:rFonts w:ascii="Times New Roman" w:hAnsi="Times New Roman" w:cs="Times New Roman"/>
+          <w:b/>
+          <w:sz w:val="28"/>
+          <w:szCs w:val="28"/>
+        </w:rPr>
+      </w:pPr>
+      <w:r>
+        <w:rPr>
+          <w:rFonts w:ascii="Times New Roman" w:hAnsi="Times New Roman" w:cs="Times New Roman"/>
+          <w:b/>
+          <w:noProof/>
+          <w:sz w:val="28"/>
+          <w:szCs w:val="28"/>
+        </w:rPr>
+        <w:drawing>
+          <wp:inline distT="0" distB="0" distL="0" distR="0">
+            <wp:extent cx="5943600" cy="3800475"/>
+            <wp:effectExtent l="0" t="0" r="0" b="0"/>
+            <wp:docPr id="22" name="Picture 22"/>
+            <wp:cNvGraphicFramePr>
+              <a:graphicFrameLocks xmlns:a="http://schemas.openxmlformats.org/drawingml/2006/main" noChangeAspect="1"/>
+            </wp:cNvGraphicFramePr>
+            <a:graphic xmlns:a="http://schemas.openxmlformats.org/drawingml/2006/main">
+              <a:graphicData uri="http://schemas.openxmlformats.org/drawingml/2006/picture">
+                <pic:pic xmlns:pic="http://schemas.openxmlformats.org/drawingml/2006/picture">
+                  <pic:nvPicPr>
+                    <pic:cNvPr id="22" name="2.PNG"/>
+                    <pic:cNvPicPr/>
+                  </pic:nvPicPr>
+                  <pic:blipFill>
+                    <a:blip r:embed="rId28">
+                      <a:extLst>
+                        <a:ext uri="{28A0092B-C50C-407E-A947-70E740481C1C}">
+                          <a14:useLocalDpi xmlns:a14="http://schemas.microsoft.com/office/drawing/2010/main" val="0"/>
+                        </a:ext>
+                      </a:extLst>
+                    </a:blip>
+                    <a:stretch>
+                      <a:fillRect/>
+                    </a:stretch>
+                  </pic:blipFill>
+                  <pic:spPr>
+                    <a:xfrm>
+                      <a:off x="0" y="0"/>
+                      <a:ext cx="5943600" cy="3800475"/>
+                    </a:xfrm>
+                    <a:prstGeom prst="rect">
+                      <a:avLst/>
+                    </a:prstGeom>
+                  </pic:spPr>
+                </pic:pic>
+              </a:graphicData>
+            </a:graphic>
+          </wp:inline>
+        </w:drawing>
+      </w:r>
+    </w:p>
+    <w:p>
+      <w:pPr>
+        <w:rPr>
+          <w:rFonts w:ascii="Times New Roman" w:hAnsi="Times New Roman" w:cs="Times New Roman"/>
+          <w:b/>
+          <w:sz w:val="28"/>
+          <w:szCs w:val="28"/>
+        </w:rPr>
+      </w:pPr>
+      <w:r>
+        <w:rPr>
+          <w:rFonts w:ascii="Times New Roman" w:hAnsi="Times New Roman" w:cs="Times New Roman"/>
+          <w:b/>
+          <w:sz w:val="28"/>
+          <w:szCs w:val="28"/>
+        </w:rPr>
+        <w:lastRenderedPageBreak/>
+        <w:t>edit</w:t>
+      </w:r>
+      <w:r>
+        <w:rPr>
+          <w:rFonts w:ascii="Times New Roman" w:hAnsi="Times New Roman" w:cs="Times New Roman"/>
+          <w:b/>
+          <w:sz w:val="28"/>
+          <w:szCs w:val="28"/>
+        </w:rPr>
+        <w:t>note</w:t>
+      </w:r>
+      <w:r>
+        <w:rPr>
+          <w:rFonts w:ascii="Times New Roman" w:hAnsi="Times New Roman" w:cs="Times New Roman"/>
+          <w:b/>
+          <w:sz w:val="28"/>
+          <w:szCs w:val="28"/>
+        </w:rPr>
+        <w:t xml:space="preserve">.html file </w:t>
+      </w:r>
+      <w:r>
+        <w:rPr>
+          <w:rFonts w:ascii="Times New Roman" w:hAnsi="Times New Roman" w:cs="Times New Roman"/>
+          <w:b/>
+          <w:sz w:val="28"/>
+          <w:szCs w:val="28"/>
+        </w:rPr>
+        <w:t>output</w:t>
+      </w:r>
+      <w:r>
+        <w:rPr>
+          <w:rFonts w:ascii="Times New Roman" w:hAnsi="Times New Roman" w:cs="Times New Roman"/>
+          <w:b/>
+          <w:sz w:val="28"/>
+          <w:szCs w:val="28"/>
+        </w:rPr>
+        <w:t xml:space="preserve"> on </w:t>
+      </w:r>
+      <w:r>
+        <w:rPr>
+          <w:rFonts w:ascii="Times New Roman" w:hAnsi="Times New Roman" w:cs="Times New Roman"/>
+          <w:b/>
+          <w:sz w:val="28"/>
+          <w:szCs w:val="28"/>
+        </w:rPr>
+        <w:t>the web browser</w:t>
+      </w:r>
+    </w:p>
+    <w:p>
+      <w:pPr>
+        <w:rPr>
+          <w:rFonts w:ascii="Times New Roman" w:hAnsi="Times New Roman" w:cs="Times New Roman"/>
+          <w:b/>
+          <w:sz w:val="28"/>
+          <w:szCs w:val="28"/>
+        </w:rPr>
+      </w:pPr>
+      <w:r>
+        <w:rPr>
+          <w:rFonts w:ascii="Times New Roman" w:hAnsi="Times New Roman" w:cs="Times New Roman"/>
+          <w:b/>
+          <w:noProof/>
+          <w:sz w:val="28"/>
+          <w:szCs w:val="28"/>
+        </w:rPr>
+        <w:drawing>
+          <wp:inline distT="0" distB="0" distL="0" distR="0">
+            <wp:extent cx="5943600" cy="3533775"/>
+            <wp:effectExtent l="0" t="0" r="0" b="0"/>
+            <wp:docPr id="23" name="Picture 23"/>
+            <wp:cNvGraphicFramePr>
+              <a:graphicFrameLocks xmlns:a="http://schemas.openxmlformats.org/drawingml/2006/main" noChangeAspect="1"/>
+            </wp:cNvGraphicFramePr>
+            <a:graphic xmlns:a="http://schemas.openxmlformats.org/drawingml/2006/main">
+              <a:graphicData uri="http://schemas.openxmlformats.org/drawingml/2006/picture">
+                <pic:pic xmlns:pic="http://schemas.openxmlformats.org/drawingml/2006/picture">
+                  <pic:nvPicPr>
+                    <pic:cNvPr id="23" name="10.PNG"/>
+                    <pic:cNvPicPr/>
+                  </pic:nvPicPr>
+                  <pic:blipFill>
+                    <a:blip r:embed="rId29">
+                      <a:extLst>
+                        <a:ext uri="{28A0092B-C50C-407E-A947-70E740481C1C}">
+                          <a14:useLocalDpi xmlns:a14="http://schemas.microsoft.com/office/drawing/2010/main" val="0"/>
+                        </a:ext>
+                      </a:extLst>
+                    </a:blip>
+                    <a:stretch>
+                      <a:fillRect/>
+                    </a:stretch>
+                  </pic:blipFill>
+                  <pic:spPr>
+                    <a:xfrm>
+                      <a:off x="0" y="0"/>
+                      <a:ext cx="5943600" cy="3533775"/>
+                    </a:xfrm>
+                    <a:prstGeom prst="rect">
+                      <a:avLst/>
+                    </a:prstGeom>
+                  </pic:spPr>
+                </pic:pic>
+              </a:graphicData>
+            </a:graphic>
+          </wp:inline>
+        </w:drawing>
+      </w:r>
+    </w:p>
+    <w:p>
+      <w:pPr>
+        <w:rPr>
+          <w:rFonts w:ascii="Times New Roman" w:hAnsi="Times New Roman" w:cs="Times New Roman"/>
+          <w:b/>
+          <w:sz w:val="28"/>
+          <w:szCs w:val="28"/>
+        </w:rPr>
+      </w:pPr>
+    </w:p>
+    <w:p>
+      <w:pPr>
+        <w:rPr>
+          <w:rFonts w:ascii="Times New Roman" w:hAnsi="Times New Roman" w:cs="Times New Roman"/>
+          <w:b/>
+          <w:sz w:val="28"/>
+          <w:szCs w:val="28"/>
+        </w:rPr>
+      </w:pPr>
+      <w:r>
+        <w:rPr>
+          <w:rFonts w:ascii="Times New Roman" w:hAnsi="Times New Roman" w:cs="Times New Roman"/>
+          <w:b/>
+          <w:sz w:val="28"/>
+          <w:szCs w:val="28"/>
+        </w:rPr>
+        <w:t>My css file for the designing of the web application</w:t>
+      </w:r>
+    </w:p>
+    <w:p>
+      <w:pPr>
+        <w:rPr>
+          <w:rFonts w:ascii="Times New Roman" w:hAnsi="Times New Roman" w:cs="Times New Roman"/>
+          <w:b/>
+          <w:sz w:val="28"/>
+          <w:szCs w:val="28"/>
+        </w:rPr>
+      </w:pPr>
+      <w:r>
+        <w:rPr>
+          <w:rFonts w:ascii="Times New Roman" w:hAnsi="Times New Roman" w:cs="Times New Roman"/>
+          <w:b/>
+          <w:noProof/>
+          <w:sz w:val="28"/>
+          <w:szCs w:val="28"/>
+        </w:rPr>
+        <w:drawing>
+          <wp:inline distT="0" distB="0" distL="0" distR="0">
+            <wp:extent cx="5943600" cy="3771900"/>
+            <wp:effectExtent l="0" t="0" r="0" b="0"/>
+            <wp:docPr id="24" name="Picture 24"/>
+            <wp:cNvGraphicFramePr>
+              <a:graphicFrameLocks xmlns:a="http://schemas.openxmlformats.org/drawingml/2006/main" noChangeAspect="1"/>
+            </wp:cNvGraphicFramePr>
+            <a:graphic xmlns:a="http://schemas.openxmlformats.org/drawingml/2006/main">
+              <a:graphicData uri="http://schemas.openxmlformats.org/drawingml/2006/picture">
+                <pic:pic xmlns:pic="http://schemas.openxmlformats.org/drawingml/2006/picture">
+                  <pic:nvPicPr>
+                    <pic:cNvPr id="24" name="4.PNG"/>
+                    <pic:cNvPicPr/>
+                  </pic:nvPicPr>
+                  <pic:blipFill>
+                    <a:blip r:embed="rId30">
+                      <a:extLst>
+                        <a:ext uri="{28A0092B-C50C-407E-A947-70E740481C1C}">
+                          <a14:useLocalDpi xmlns:a14="http://schemas.microsoft.com/office/drawing/2010/main" val="0"/>
+                        </a:ext>
+                      </a:extLst>
+                    </a:blip>
+                    <a:stretch>
+                      <a:fillRect/>
+                    </a:stretch>
+                  </pic:blipFill>
+                  <pic:spPr>
+                    <a:xfrm>
+                      <a:off x="0" y="0"/>
+                      <a:ext cx="5943600" cy="3771900"/>
+                    </a:xfrm>
+                    <a:prstGeom prst="rect">
+                      <a:avLst/>
+                    </a:prstGeom>
+                  </pic:spPr>
+                </pic:pic>
+              </a:graphicData>
+            </a:graphic>
+          </wp:inline>
+        </w:drawing>
+      </w:r>
+    </w:p>
+    <w:p>
+      <w:pPr>
+        <w:rPr>
+          <w:rFonts w:ascii="Times New Roman" w:hAnsi="Times New Roman" w:cs="Times New Roman"/>
+          <w:b/>
+          <w:sz w:val="28"/>
+          <w:szCs w:val="28"/>
+        </w:rPr>
+      </w:pPr>
+      <w:r>
+        <w:rPr>
+          <w:rFonts w:ascii="Times New Roman" w:hAnsi="Times New Roman" w:cs="Times New Roman"/>
+          <w:b/>
+          <w:sz w:val="28"/>
+          <w:szCs w:val="28"/>
+        </w:rPr>
+        <w:lastRenderedPageBreak/>
+        <w:t>My main.js file for adding functionality to the home page</w:t>
+      </w:r>
+    </w:p>
+    <w:p>
+      <w:pPr>
+        <w:rPr>
+          <w:rFonts w:ascii="Times New Roman" w:hAnsi="Times New Roman" w:cs="Times New Roman"/>
+          <w:b/>
+          <w:sz w:val="28"/>
+          <w:szCs w:val="28"/>
+        </w:rPr>
+      </w:pPr>
+      <w:r>
+        <w:rPr>
+          <w:rFonts w:ascii="Times New Roman" w:hAnsi="Times New Roman" w:cs="Times New Roman"/>
+          <w:b/>
+          <w:noProof/>
+          <w:sz w:val="28"/>
+          <w:szCs w:val="28"/>
+        </w:rPr>
+        <w:drawing>
+          <wp:inline distT="0" distB="0" distL="0" distR="0">
+            <wp:extent cx="5943600" cy="3810000"/>
+            <wp:effectExtent l="0" t="0" r="0" b="0"/>
+            <wp:docPr id="25" name="Picture 25"/>
+            <wp:cNvGraphicFramePr>
+              <a:graphicFrameLocks xmlns:a="http://schemas.openxmlformats.org/drawingml/2006/main" noChangeAspect="1"/>
+            </wp:cNvGraphicFramePr>
+            <a:graphic xmlns:a="http://schemas.openxmlformats.org/drawingml/2006/main">
+              <a:graphicData uri="http://schemas.openxmlformats.org/drawingml/2006/picture">
+                <pic:pic xmlns:pic="http://schemas.openxmlformats.org/drawingml/2006/picture">
+                  <pic:nvPicPr>
+                    <pic:cNvPr id="25" name="5.PNG"/>
+                    <pic:cNvPicPr/>
+                  </pic:nvPicPr>
+                  <pic:blipFill>
+                    <a:blip r:embed="rId31">
+                      <a:extLst>
+                        <a:ext uri="{28A0092B-C50C-407E-A947-70E740481C1C}">
+                          <a14:useLocalDpi xmlns:a14="http://schemas.microsoft.com/office/drawing/2010/main" val="0"/>
+                        </a:ext>
+                      </a:extLst>
+                    </a:blip>
+                    <a:stretch>
+                      <a:fillRect/>
+                    </a:stretch>
+                  </pic:blipFill>
+                  <pic:spPr>
+                    <a:xfrm>
+                      <a:off x="0" y="0"/>
+                      <a:ext cx="5943600" cy="3810000"/>
+                    </a:xfrm>
+                    <a:prstGeom prst="rect">
+                      <a:avLst/>
+                    </a:prstGeom>
+                  </pic:spPr>
+                </pic:pic>
+              </a:graphicData>
+            </a:graphic>
+          </wp:inline>
+        </w:drawing>
+      </w:r>
+    </w:p>
+    <w:p>
+      <w:pPr>
+        <w:rPr>
+          <w:rFonts w:ascii="Times New Roman" w:hAnsi="Times New Roman" w:cs="Times New Roman"/>
+          <w:b/>
+          <w:sz w:val="28"/>
+          <w:szCs w:val="28"/>
+        </w:rPr>
+      </w:pPr>
+    </w:p>
+    <w:p>
+      <w:pPr>
+        <w:rPr>
+          <w:rFonts w:ascii="Times New Roman" w:hAnsi="Times New Roman" w:cs="Times New Roman"/>
+          <w:b/>
+          <w:sz w:val="28"/>
+          <w:szCs w:val="28"/>
+        </w:rPr>
+      </w:pPr>
+      <w:r>
+        <w:rPr>
+          <w:rFonts w:ascii="Times New Roman" w:hAnsi="Times New Roman" w:cs="Times New Roman"/>
+          <w:b/>
+          <w:sz w:val="28"/>
+          <w:szCs w:val="28"/>
+        </w:rPr>
+        <w:t>My editnote.js file for adding functionality to the edit.html page</w:t>
+      </w:r>
+      <w:r>
+        <w:rPr>
+          <w:rFonts w:ascii="Times New Roman" w:hAnsi="Times New Roman" w:cs="Times New Roman"/>
+          <w:b/>
+          <w:noProof/>
+          <w:sz w:val="28"/>
+          <w:szCs w:val="28"/>
+        </w:rPr>
+        <w:drawing>
+          <wp:inline distT="0" distB="0" distL="0" distR="0" wp14:anchorId="554D79E9" wp14:editId="184AC1E1">
+            <wp:extent cx="5943600" cy="3476625"/>
+            <wp:effectExtent l="0" t="0" r="0" b="0"/>
+            <wp:docPr id="26" name="Picture 26"/>
+            <wp:cNvGraphicFramePr>
+              <a:graphicFrameLocks xmlns:a="http://schemas.openxmlformats.org/drawingml/2006/main" noChangeAspect="1"/>
+            </wp:cNvGraphicFramePr>
+            <a:graphic xmlns:a="http://schemas.openxmlformats.org/drawingml/2006/main">
+              <a:graphicData uri="http://schemas.openxmlformats.org/drawingml/2006/picture">
+                <pic:pic xmlns:pic="http://schemas.openxmlformats.org/drawingml/2006/picture">
+                  <pic:nvPicPr>
+                    <pic:cNvPr id="26" name="6.PNG"/>
+                    <pic:cNvPicPr/>
+                  </pic:nvPicPr>
+                  <pic:blipFill>
+                    <a:blip r:embed="rId32" cstate="print">
+                      <a:extLst>
+                        <a:ext uri="{28A0092B-C50C-407E-A947-70E740481C1C}">
+                          <a14:useLocalDpi xmlns:a14="http://schemas.microsoft.com/office/drawing/2010/main" val="0"/>
+                        </a:ext>
+                      </a:extLst>
+                    </a:blip>
+                    <a:stretch>
+                      <a:fillRect/>
+                    </a:stretch>
+                  </pic:blipFill>
+                  <pic:spPr>
+                    <a:xfrm>
+                      <a:off x="0" y="0"/>
+                      <a:ext cx="5943600" cy="3476625"/>
+                    </a:xfrm>
+                    <a:prstGeom prst="rect">
+                      <a:avLst/>
+                    </a:prstGeom>
+                  </pic:spPr>
+                </pic:pic>
+              </a:graphicData>
+            </a:graphic>
+          </wp:inline>
+        </w:drawing>
+      </w:r>
+    </w:p>
+    <w:p>
+      <w:pPr>
+        <w:rPr>
+          <w:rFonts w:ascii="Times New Roman" w:hAnsi="Times New Roman" w:cs="Times New Roman"/>
+          <w:b/>
+          <w:sz w:val="28"/>
+          <w:szCs w:val="28"/>
+        </w:rPr>
+      </w:pPr>
+    </w:p>
+    <w:p>
+      <w:pPr>
+        <w:rPr>
+          <w:rFonts w:ascii="Times New Roman" w:hAnsi="Times New Roman" w:cs="Times New Roman"/>
+          <w:b/>
+          <w:sz w:val="28"/>
+          <w:szCs w:val="28"/>
+        </w:rPr>
+      </w:pPr>
+    </w:p>
+    <w:p>
+      <w:pPr>
+        <w:rPr>
+          <w:rFonts w:ascii="Times New Roman" w:hAnsi="Times New Roman" w:cs="Times New Roman"/>
+          <w:b/>
+          <w:sz w:val="28"/>
+          <w:szCs w:val="28"/>
+        </w:rPr>
+      </w:pPr>
+      <w:r>
+        <w:rPr>
+          <w:rFonts w:ascii="Times New Roman" w:hAnsi="Times New Roman" w:cs="Times New Roman"/>
+          <w:b/>
+          <w:sz w:val="28"/>
+          <w:szCs w:val="28"/>
+        </w:rPr>
+        <w:t>My createnote.js file for adding functionality to the createnote.html file</w:t>
+      </w:r>
+    </w:p>
+    <w:p>
+      <w:pPr>
+        <w:rPr>
+          <w:rFonts w:ascii="Times New Roman" w:hAnsi="Times New Roman" w:cs="Times New Roman"/>
+          <w:b/>
+          <w:sz w:val="28"/>
+          <w:szCs w:val="28"/>
+        </w:rPr>
+      </w:pPr>
+      <w:r>
+        <w:rPr>
+          <w:rFonts w:ascii="Times New Roman" w:hAnsi="Times New Roman" w:cs="Times New Roman"/>
+          <w:b/>
+          <w:noProof/>
+          <w:sz w:val="28"/>
+          <w:szCs w:val="28"/>
+        </w:rPr>
+        <w:drawing>
+          <wp:inline distT="0" distB="0" distL="0" distR="0">
+            <wp:extent cx="5943600" cy="3924300"/>
+            <wp:effectExtent l="0" t="0" r="0" b="0"/>
+            <wp:docPr id="27" name="Picture 27"/>
+            <wp:cNvGraphicFramePr>
+              <a:graphicFrameLocks xmlns:a="http://schemas.openxmlformats.org/drawingml/2006/main" noChangeAspect="1"/>
+            </wp:cNvGraphicFramePr>
+            <a:graphic xmlns:a="http://schemas.openxmlformats.org/drawingml/2006/main">
+              <a:graphicData uri="http://schemas.openxmlformats.org/drawingml/2006/picture">
+                <pic:pic xmlns:pic="http://schemas.openxmlformats.org/drawingml/2006/picture">
+                  <pic:nvPicPr>
+                    <pic:cNvPr id="27" name="7.PNG"/>
+                    <pic:cNvPicPr/>
+                  </pic:nvPicPr>
+                  <pic:blipFill>
+                    <a:blip r:embed="rId33">
+                      <a:extLst>
+                        <a:ext uri="{28A0092B-C50C-407E-A947-70E740481C1C}">
+                          <a14:useLocalDpi xmlns:a14="http://schemas.microsoft.com/office/drawing/2010/main" val="0"/>
+                        </a:ext>
+                      </a:extLst>
+                    </a:blip>
+                    <a:stretch>
+                      <a:fillRect/>
+                    </a:stretch>
+                  </pic:blipFill>
+                  <pic:spPr>
+                    <a:xfrm>
+                      <a:off x="0" y="0"/>
+                      <a:ext cx="5943600" cy="3924300"/>
+                    </a:xfrm>
+                    <a:prstGeom prst="rect">
+                      <a:avLst/>
+                    </a:prstGeom>
+                  </pic:spPr>
+                </pic:pic>
+              </a:graphicData>
+            </a:graphic>
+          </wp:inline>
+        </w:drawing>
+      </w:r>
+      <w:r>
+        <w:rPr>
+          <w:rFonts w:ascii="Times New Roman" w:hAnsi="Times New Roman" w:cs="Times New Roman"/>
+          <w:b/>
+          <w:sz w:val="28"/>
+          <w:szCs w:val="28"/>
+        </w:rPr>
+        <w:t xml:space="preserve"> </w:t>
+      </w:r>
     </w:p>
     <w:p>
       <w:pPr>
@@ -21605,7 +22837,7 @@
       </w:pPr>
     </w:p>
     <w:sectPr>
-      <w:footerReference w:type="default" r:id="rId24"/>
+      <w:footerReference w:type="default" r:id="rId34"/>
       <w:pgSz w:w="12240" w:h="15840"/>
       <w:pgMar w:top="540" w:right="1440" w:bottom="1350" w:left="1440" w:header="708" w:footer="708" w:gutter="0"/>
       <w:cols w:space="708"/>
@@ -21683,7 +22915,7 @@
             <w:bCs/>
             <w:noProof/>
           </w:rPr>
-          <w:t>35</w:t>
+          <w:t>37</w:t>
         </w:r>
         <w:r>
           <w:rPr>
@@ -21748,7 +22980,581 @@
   <w:abstractNum w:abstractNumId="0" w15:restartNumberingAfterBreak="0">
     <w:nsid w:val="061C2033"/>
     <w:multiLevelType w:val="multilevel"/>
-    <w:tmpl w:val="19E0F384"/>
+    <w:tmpl w:val="50684024"/>
+    <w:lvl w:ilvl="0">
+      <w:start w:val="1"/>
+      <w:numFmt w:val="bullet"/>
+      <w:lvlText w:val=""/>
+      <w:lvlJc w:val="left"/>
+      <w:pPr>
+        <w:tabs>
+          <w:tab w:val="num" w:pos="720"/>
+        </w:tabs>
+        <w:ind w:left="720" w:hanging="360"/>
+      </w:pPr>
+      <w:rPr>
+        <w:rFonts w:ascii="Symbol" w:hAnsi="Symbol" w:hint="default"/>
+        <w:sz w:val="20"/>
+      </w:rPr>
+    </w:lvl>
+    <w:lvl w:ilvl="1">
+      <w:start w:val="1"/>
+      <w:numFmt w:val="decimal"/>
+      <w:lvlText w:val="%2."/>
+      <w:lvlJc w:val="left"/>
+      <w:pPr>
+        <w:ind w:left="1440" w:hanging="360"/>
+      </w:pPr>
+      <w:rPr>
+        <w:rFonts w:hint="default"/>
+      </w:rPr>
+    </w:lvl>
+    <w:lvl w:ilvl="2" w:tentative="1">
+      <w:start w:val="1"/>
+      <w:numFmt w:val="bullet"/>
+      <w:lvlText w:val=""/>
+      <w:lvlJc w:val="left"/>
+      <w:pPr>
+        <w:tabs>
+          <w:tab w:val="num" w:pos="2160"/>
+        </w:tabs>
+        <w:ind w:left="2160" w:hanging="360"/>
+      </w:pPr>
+      <w:rPr>
+        <w:rFonts w:ascii="Wingdings" w:hAnsi="Wingdings" w:hint="default"/>
+        <w:sz w:val="20"/>
+      </w:rPr>
+    </w:lvl>
+    <w:lvl w:ilvl="3" w:tentative="1">
+      <w:start w:val="1"/>
+      <w:numFmt w:val="bullet"/>
+      <w:lvlText w:val=""/>
+      <w:lvlJc w:val="left"/>
+      <w:pPr>
+        <w:tabs>
+          <w:tab w:val="num" w:pos="2880"/>
+        </w:tabs>
+        <w:ind w:left="2880" w:hanging="360"/>
+      </w:pPr>
+      <w:rPr>
+        <w:rFonts w:ascii="Wingdings" w:hAnsi="Wingdings" w:hint="default"/>
+        <w:sz w:val="20"/>
+      </w:rPr>
+    </w:lvl>
+    <w:lvl w:ilvl="4" w:tentative="1">
+      <w:start w:val="1"/>
+      <w:numFmt w:val="bullet"/>
+      <w:lvlText w:val=""/>
+      <w:lvlJc w:val="left"/>
+      <w:pPr>
+        <w:tabs>
+          <w:tab w:val="num" w:pos="3600"/>
+        </w:tabs>
+        <w:ind w:left="3600" w:hanging="360"/>
+      </w:pPr>
+      <w:rPr>
+        <w:rFonts w:ascii="Wingdings" w:hAnsi="Wingdings" w:hint="default"/>
+        <w:sz w:val="20"/>
+      </w:rPr>
+    </w:lvl>
+    <w:lvl w:ilvl="5" w:tentative="1">
+      <w:start w:val="1"/>
+      <w:numFmt w:val="bullet"/>
+      <w:lvlText w:val=""/>
+      <w:lvlJc w:val="left"/>
+      <w:pPr>
+        <w:tabs>
+          <w:tab w:val="num" w:pos="4320"/>
+        </w:tabs>
+        <w:ind w:left="4320" w:hanging="360"/>
+      </w:pPr>
+      <w:rPr>
+        <w:rFonts w:ascii="Wingdings" w:hAnsi="Wingdings" w:hint="default"/>
+        <w:sz w:val="20"/>
+      </w:rPr>
+    </w:lvl>
+    <w:lvl w:ilvl="6" w:tentative="1">
+      <w:start w:val="1"/>
+      <w:numFmt w:val="bullet"/>
+      <w:lvlText w:val=""/>
+      <w:lvlJc w:val="left"/>
+      <w:pPr>
+        <w:tabs>
+          <w:tab w:val="num" w:pos="5040"/>
+        </w:tabs>
+        <w:ind w:left="5040" w:hanging="360"/>
+      </w:pPr>
+      <w:rPr>
+        <w:rFonts w:ascii="Wingdings" w:hAnsi="Wingdings" w:hint="default"/>
+        <w:sz w:val="20"/>
+      </w:rPr>
+    </w:lvl>
+    <w:lvl w:ilvl="7" w:tentative="1">
+      <w:start w:val="1"/>
+      <w:numFmt w:val="bullet"/>
+      <w:lvlText w:val=""/>
+      <w:lvlJc w:val="left"/>
+      <w:pPr>
+        <w:tabs>
+          <w:tab w:val="num" w:pos="5760"/>
+        </w:tabs>
+        <w:ind w:left="5760" w:hanging="360"/>
+      </w:pPr>
+      <w:rPr>
+        <w:rFonts w:ascii="Wingdings" w:hAnsi="Wingdings" w:hint="default"/>
+        <w:sz w:val="20"/>
+      </w:rPr>
+    </w:lvl>
+    <w:lvl w:ilvl="8" w:tentative="1">
+      <w:start w:val="1"/>
+      <w:numFmt w:val="bullet"/>
+      <w:lvlText w:val=""/>
+      <w:lvlJc w:val="left"/>
+      <w:pPr>
+        <w:tabs>
+          <w:tab w:val="num" w:pos="6480"/>
+        </w:tabs>
+        <w:ind w:left="6480" w:hanging="360"/>
+      </w:pPr>
+      <w:rPr>
+        <w:rFonts w:ascii="Wingdings" w:hAnsi="Wingdings" w:hint="default"/>
+        <w:sz w:val="20"/>
+      </w:rPr>
+    </w:lvl>
+  </w:abstractNum>
+  <w:abstractNum w:abstractNumId="1" w15:restartNumberingAfterBreak="0">
+    <w:nsid w:val="091233B1"/>
+    <w:multiLevelType w:val="hybridMultilevel"/>
+    <w:tmpl w:val="B73E3C96"/>
+    <w:lvl w:ilvl="0" w:tplc="04090001">
+      <w:start w:val="1"/>
+      <w:numFmt w:val="bullet"/>
+      <w:lvlText w:val=""/>
+      <w:lvlJc w:val="left"/>
+      <w:pPr>
+        <w:ind w:left="720" w:hanging="360"/>
+      </w:pPr>
+      <w:rPr>
+        <w:rFonts w:ascii="Symbol" w:hAnsi="Symbol" w:hint="default"/>
+      </w:rPr>
+    </w:lvl>
+    <w:lvl w:ilvl="1" w:tplc="04090003" w:tentative="1">
+      <w:start w:val="1"/>
+      <w:numFmt w:val="bullet"/>
+      <w:lvlText w:val="o"/>
+      <w:lvlJc w:val="left"/>
+      <w:pPr>
+        <w:ind w:left="1440" w:hanging="360"/>
+      </w:pPr>
+      <w:rPr>
+        <w:rFonts w:ascii="Courier New" w:hAnsi="Courier New" w:cs="Courier New" w:hint="default"/>
+      </w:rPr>
+    </w:lvl>
+    <w:lvl w:ilvl="2" w:tplc="04090005" w:tentative="1">
+      <w:start w:val="1"/>
+      <w:numFmt w:val="bullet"/>
+      <w:lvlText w:val=""/>
+      <w:lvlJc w:val="left"/>
+      <w:pPr>
+        <w:ind w:left="2160" w:hanging="360"/>
+      </w:pPr>
+      <w:rPr>
+        <w:rFonts w:ascii="Wingdings" w:hAnsi="Wingdings" w:hint="default"/>
+      </w:rPr>
+    </w:lvl>
+    <w:lvl w:ilvl="3" w:tplc="04090001" w:tentative="1">
+      <w:start w:val="1"/>
+      <w:numFmt w:val="bullet"/>
+      <w:lvlText w:val=""/>
+      <w:lvlJc w:val="left"/>
+      <w:pPr>
+        <w:ind w:left="2880" w:hanging="360"/>
+      </w:pPr>
+      <w:rPr>
+        <w:rFonts w:ascii="Symbol" w:hAnsi="Symbol" w:hint="default"/>
+      </w:rPr>
+    </w:lvl>
+    <w:lvl w:ilvl="4" w:tplc="04090003" w:tentative="1">
+      <w:start w:val="1"/>
+      <w:numFmt w:val="bullet"/>
+      <w:lvlText w:val="o"/>
+      <w:lvlJc w:val="left"/>
+      <w:pPr>
+        <w:ind w:left="3600" w:hanging="360"/>
+      </w:pPr>
+      <w:rPr>
+        <w:rFonts w:ascii="Courier New" w:hAnsi="Courier New" w:cs="Courier New" w:hint="default"/>
+      </w:rPr>
+    </w:lvl>
+    <w:lvl w:ilvl="5" w:tplc="04090005" w:tentative="1">
+      <w:start w:val="1"/>
+      <w:numFmt w:val="bullet"/>
+      <w:lvlText w:val=""/>
+      <w:lvlJc w:val="left"/>
+      <w:pPr>
+        <w:ind w:left="4320" w:hanging="360"/>
+      </w:pPr>
+      <w:rPr>
+        <w:rFonts w:ascii="Wingdings" w:hAnsi="Wingdings" w:hint="default"/>
+      </w:rPr>
+    </w:lvl>
+    <w:lvl w:ilvl="6" w:tplc="04090001" w:tentative="1">
+      <w:start w:val="1"/>
+      <w:numFmt w:val="bullet"/>
+      <w:lvlText w:val=""/>
+      <w:lvlJc w:val="left"/>
+      <w:pPr>
+        <w:ind w:left="5040" w:hanging="360"/>
+      </w:pPr>
+      <w:rPr>
+        <w:rFonts w:ascii="Symbol" w:hAnsi="Symbol" w:hint="default"/>
+      </w:rPr>
+    </w:lvl>
+    <w:lvl w:ilvl="7" w:tplc="04090003" w:tentative="1">
+      <w:start w:val="1"/>
+      <w:numFmt w:val="bullet"/>
+      <w:lvlText w:val="o"/>
+      <w:lvlJc w:val="left"/>
+      <w:pPr>
+        <w:ind w:left="5760" w:hanging="360"/>
+      </w:pPr>
+      <w:rPr>
+        <w:rFonts w:ascii="Courier New" w:hAnsi="Courier New" w:cs="Courier New" w:hint="default"/>
+      </w:rPr>
+    </w:lvl>
+    <w:lvl w:ilvl="8" w:tplc="04090005" w:tentative="1">
+      <w:start w:val="1"/>
+      <w:numFmt w:val="bullet"/>
+      <w:lvlText w:val=""/>
+      <w:lvlJc w:val="left"/>
+      <w:pPr>
+        <w:ind w:left="6480" w:hanging="360"/>
+      </w:pPr>
+      <w:rPr>
+        <w:rFonts w:ascii="Wingdings" w:hAnsi="Wingdings" w:hint="default"/>
+      </w:rPr>
+    </w:lvl>
+  </w:abstractNum>
+  <w:abstractNum w:abstractNumId="2" w15:restartNumberingAfterBreak="0">
+    <w:nsid w:val="12B269D9"/>
+    <w:multiLevelType w:val="hybridMultilevel"/>
+    <w:tmpl w:val="ECE6BADE"/>
+    <w:lvl w:ilvl="0" w:tplc="04090001">
+      <w:start w:val="1"/>
+      <w:numFmt w:val="bullet"/>
+      <w:lvlText w:val=""/>
+      <w:lvlJc w:val="left"/>
+      <w:pPr>
+        <w:ind w:left="1140" w:hanging="360"/>
+      </w:pPr>
+      <w:rPr>
+        <w:rFonts w:ascii="Symbol" w:hAnsi="Symbol" w:hint="default"/>
+      </w:rPr>
+    </w:lvl>
+    <w:lvl w:ilvl="1" w:tplc="04090003" w:tentative="1">
+      <w:start w:val="1"/>
+      <w:numFmt w:val="bullet"/>
+      <w:lvlText w:val="o"/>
+      <w:lvlJc w:val="left"/>
+      <w:pPr>
+        <w:ind w:left="1860" w:hanging="360"/>
+      </w:pPr>
+      <w:rPr>
+        <w:rFonts w:ascii="Courier New" w:hAnsi="Courier New" w:cs="Courier New" w:hint="default"/>
+      </w:rPr>
+    </w:lvl>
+    <w:lvl w:ilvl="2" w:tplc="04090005" w:tentative="1">
+      <w:start w:val="1"/>
+      <w:numFmt w:val="bullet"/>
+      <w:lvlText w:val=""/>
+      <w:lvlJc w:val="left"/>
+      <w:pPr>
+        <w:ind w:left="2580" w:hanging="360"/>
+      </w:pPr>
+      <w:rPr>
+        <w:rFonts w:ascii="Wingdings" w:hAnsi="Wingdings" w:hint="default"/>
+      </w:rPr>
+    </w:lvl>
+    <w:lvl w:ilvl="3" w:tplc="04090001" w:tentative="1">
+      <w:start w:val="1"/>
+      <w:numFmt w:val="bullet"/>
+      <w:lvlText w:val=""/>
+      <w:lvlJc w:val="left"/>
+      <w:pPr>
+        <w:ind w:left="3300" w:hanging="360"/>
+      </w:pPr>
+      <w:rPr>
+        <w:rFonts w:ascii="Symbol" w:hAnsi="Symbol" w:hint="default"/>
+      </w:rPr>
+    </w:lvl>
+    <w:lvl w:ilvl="4" w:tplc="04090003" w:tentative="1">
+      <w:start w:val="1"/>
+      <w:numFmt w:val="bullet"/>
+      <w:lvlText w:val="o"/>
+      <w:lvlJc w:val="left"/>
+      <w:pPr>
+        <w:ind w:left="4020" w:hanging="360"/>
+      </w:pPr>
+      <w:rPr>
+        <w:rFonts w:ascii="Courier New" w:hAnsi="Courier New" w:cs="Courier New" w:hint="default"/>
+      </w:rPr>
+    </w:lvl>
+    <w:lvl w:ilvl="5" w:tplc="04090005" w:tentative="1">
+      <w:start w:val="1"/>
+      <w:numFmt w:val="bullet"/>
+      <w:lvlText w:val=""/>
+      <w:lvlJc w:val="left"/>
+      <w:pPr>
+        <w:ind w:left="4740" w:hanging="360"/>
+      </w:pPr>
+      <w:rPr>
+        <w:rFonts w:ascii="Wingdings" w:hAnsi="Wingdings" w:hint="default"/>
+      </w:rPr>
+    </w:lvl>
+    <w:lvl w:ilvl="6" w:tplc="04090001" w:tentative="1">
+      <w:start w:val="1"/>
+      <w:numFmt w:val="bullet"/>
+      <w:lvlText w:val=""/>
+      <w:lvlJc w:val="left"/>
+      <w:pPr>
+        <w:ind w:left="5460" w:hanging="360"/>
+      </w:pPr>
+      <w:rPr>
+        <w:rFonts w:ascii="Symbol" w:hAnsi="Symbol" w:hint="default"/>
+      </w:rPr>
+    </w:lvl>
+    <w:lvl w:ilvl="7" w:tplc="04090003" w:tentative="1">
+      <w:start w:val="1"/>
+      <w:numFmt w:val="bullet"/>
+      <w:lvlText w:val="o"/>
+      <w:lvlJc w:val="left"/>
+      <w:pPr>
+        <w:ind w:left="6180" w:hanging="360"/>
+      </w:pPr>
+      <w:rPr>
+        <w:rFonts w:ascii="Courier New" w:hAnsi="Courier New" w:cs="Courier New" w:hint="default"/>
+      </w:rPr>
+    </w:lvl>
+    <w:lvl w:ilvl="8" w:tplc="04090005" w:tentative="1">
+      <w:start w:val="1"/>
+      <w:numFmt w:val="bullet"/>
+      <w:lvlText w:val=""/>
+      <w:lvlJc w:val="left"/>
+      <w:pPr>
+        <w:ind w:left="6900" w:hanging="360"/>
+      </w:pPr>
+      <w:rPr>
+        <w:rFonts w:ascii="Wingdings" w:hAnsi="Wingdings" w:hint="default"/>
+      </w:rPr>
+    </w:lvl>
+  </w:abstractNum>
+  <w:abstractNum w:abstractNumId="3" w15:restartNumberingAfterBreak="0">
+    <w:nsid w:val="130D08E0"/>
+    <w:multiLevelType w:val="multilevel"/>
+    <w:tmpl w:val="2E666FEE"/>
+    <w:lvl w:ilvl="0">
+      <w:start w:val="1"/>
+      <w:numFmt w:val="decimal"/>
+      <w:lvlText w:val="%1"/>
+      <w:lvlJc w:val="left"/>
+      <w:pPr>
+        <w:ind w:left="420" w:hanging="420"/>
+      </w:pPr>
+      <w:rPr>
+        <w:rFonts w:hint="default"/>
+      </w:rPr>
+    </w:lvl>
+    <w:lvl w:ilvl="1">
+      <w:start w:val="1"/>
+      <w:numFmt w:val="decimal"/>
+      <w:lvlText w:val="%1.%2"/>
+      <w:lvlJc w:val="left"/>
+      <w:pPr>
+        <w:ind w:left="420" w:hanging="420"/>
+      </w:pPr>
+      <w:rPr>
+        <w:rFonts w:hint="default"/>
+      </w:rPr>
+    </w:lvl>
+    <w:lvl w:ilvl="2">
+      <w:start w:val="1"/>
+      <w:numFmt w:val="decimal"/>
+      <w:lvlText w:val="%1.%2.%3"/>
+      <w:lvlJc w:val="left"/>
+      <w:pPr>
+        <w:ind w:left="720" w:hanging="720"/>
+      </w:pPr>
+      <w:rPr>
+        <w:rFonts w:hint="default"/>
+      </w:rPr>
+    </w:lvl>
+    <w:lvl w:ilvl="3">
+      <w:start w:val="1"/>
+      <w:numFmt w:val="decimal"/>
+      <w:lvlText w:val="%1.%2.%3.%4"/>
+      <w:lvlJc w:val="left"/>
+      <w:pPr>
+        <w:ind w:left="1080" w:hanging="1080"/>
+      </w:pPr>
+      <w:rPr>
+        <w:rFonts w:hint="default"/>
+      </w:rPr>
+    </w:lvl>
+    <w:lvl w:ilvl="4">
+      <w:start w:val="1"/>
+      <w:numFmt w:val="decimal"/>
+      <w:lvlText w:val="%1.%2.%3.%4.%5"/>
+      <w:lvlJc w:val="left"/>
+      <w:pPr>
+        <w:ind w:left="1080" w:hanging="1080"/>
+      </w:pPr>
+      <w:rPr>
+        <w:rFonts w:hint="default"/>
+      </w:rPr>
+    </w:lvl>
+    <w:lvl w:ilvl="5">
+      <w:start w:val="1"/>
+      <w:numFmt w:val="decimal"/>
+      <w:lvlText w:val="%1.%2.%3.%4.%5.%6"/>
+      <w:lvlJc w:val="left"/>
+      <w:pPr>
+        <w:ind w:left="1440" w:hanging="1440"/>
+      </w:pPr>
+      <w:rPr>
+        <w:rFonts w:hint="default"/>
+      </w:rPr>
+    </w:lvl>
+    <w:lvl w:ilvl="6">
+      <w:start w:val="1"/>
+      <w:numFmt w:val="decimal"/>
+      <w:lvlText w:val="%1.%2.%3.%4.%5.%6.%7"/>
+      <w:lvlJc w:val="left"/>
+      <w:pPr>
+        <w:ind w:left="1440" w:hanging="1440"/>
+      </w:pPr>
+      <w:rPr>
+        <w:rFonts w:hint="default"/>
+      </w:rPr>
+    </w:lvl>
+    <w:lvl w:ilvl="7">
+      <w:start w:val="1"/>
+      <w:numFmt w:val="decimal"/>
+      <w:lvlText w:val="%1.%2.%3.%4.%5.%6.%7.%8"/>
+      <w:lvlJc w:val="left"/>
+      <w:pPr>
+        <w:ind w:left="1800" w:hanging="1800"/>
+      </w:pPr>
+      <w:rPr>
+        <w:rFonts w:hint="default"/>
+      </w:rPr>
+    </w:lvl>
+    <w:lvl w:ilvl="8">
+      <w:start w:val="1"/>
+      <w:numFmt w:val="decimal"/>
+      <w:lvlText w:val="%1.%2.%3.%4.%5.%6.%7.%8.%9"/>
+      <w:lvlJc w:val="left"/>
+      <w:pPr>
+        <w:ind w:left="2160" w:hanging="2160"/>
+      </w:pPr>
+      <w:rPr>
+        <w:rFonts w:hint="default"/>
+      </w:rPr>
+    </w:lvl>
+  </w:abstractNum>
+  <w:abstractNum w:abstractNumId="4" w15:restartNumberingAfterBreak="0">
+    <w:nsid w:val="14F82740"/>
+    <w:multiLevelType w:val="hybridMultilevel"/>
+    <w:tmpl w:val="9752902E"/>
+    <w:lvl w:ilvl="0" w:tplc="B5DEB188">
+      <w:start w:val="1"/>
+      <w:numFmt w:val="decimal"/>
+      <w:lvlText w:val="%1."/>
+      <w:lvlJc w:val="left"/>
+      <w:pPr>
+        <w:ind w:left="720" w:hanging="360"/>
+      </w:pPr>
+      <w:rPr>
+        <w:b w:val="0"/>
+        <w:bCs w:val="0"/>
+      </w:rPr>
+    </w:lvl>
+    <w:lvl w:ilvl="1" w:tplc="04090019" w:tentative="1">
+      <w:start w:val="1"/>
+      <w:numFmt w:val="lowerLetter"/>
+      <w:lvlText w:val="%2."/>
+      <w:lvlJc w:val="left"/>
+      <w:pPr>
+        <w:ind w:left="1440" w:hanging="360"/>
+      </w:pPr>
+    </w:lvl>
+    <w:lvl w:ilvl="2" w:tplc="0409001B" w:tentative="1">
+      <w:start w:val="1"/>
+      <w:numFmt w:val="lowerRoman"/>
+      <w:lvlText w:val="%3."/>
+      <w:lvlJc w:val="right"/>
+      <w:pPr>
+        <w:ind w:left="2160" w:hanging="180"/>
+      </w:pPr>
+    </w:lvl>
+    <w:lvl w:ilvl="3" w:tplc="0409000F" w:tentative="1">
+      <w:start w:val="1"/>
+      <w:numFmt w:val="decimal"/>
+      <w:lvlText w:val="%4."/>
+      <w:lvlJc w:val="left"/>
+      <w:pPr>
+        <w:ind w:left="2880" w:hanging="360"/>
+      </w:pPr>
+    </w:lvl>
+    <w:lvl w:ilvl="4" w:tplc="04090019" w:tentative="1">
+      <w:start w:val="1"/>
+      <w:numFmt w:val="lowerLetter"/>
+      <w:lvlText w:val="%5."/>
+      <w:lvlJc w:val="left"/>
+      <w:pPr>
+        <w:ind w:left="3600" w:hanging="360"/>
+      </w:pPr>
+    </w:lvl>
+    <w:lvl w:ilvl="5" w:tplc="0409001B" w:tentative="1">
+      <w:start w:val="1"/>
+      <w:numFmt w:val="lowerRoman"/>
+      <w:lvlText w:val="%6."/>
+      <w:lvlJc w:val="right"/>
+      <w:pPr>
+        <w:ind w:left="4320" w:hanging="180"/>
+      </w:pPr>
+    </w:lvl>
+    <w:lvl w:ilvl="6" w:tplc="0409000F" w:tentative="1">
+      <w:start w:val="1"/>
+      <w:numFmt w:val="decimal"/>
+      <w:lvlText w:val="%7."/>
+      <w:lvlJc w:val="left"/>
+      <w:pPr>
+        <w:ind w:left="5040" w:hanging="360"/>
+      </w:pPr>
+    </w:lvl>
+    <w:lvl w:ilvl="7" w:tplc="04090019" w:tentative="1">
+      <w:start w:val="1"/>
+      <w:numFmt w:val="lowerLetter"/>
+      <w:lvlText w:val="%8."/>
+      <w:lvlJc w:val="left"/>
+      <w:pPr>
+        <w:ind w:left="5760" w:hanging="360"/>
+      </w:pPr>
+    </w:lvl>
+    <w:lvl w:ilvl="8" w:tplc="0409001B" w:tentative="1">
+      <w:start w:val="1"/>
+      <w:numFmt w:val="lowerRoman"/>
+      <w:lvlText w:val="%9."/>
+      <w:lvlJc w:val="right"/>
+      <w:pPr>
+        <w:ind w:left="6480" w:hanging="180"/>
+      </w:pPr>
+    </w:lvl>
+  </w:abstractNum>
+  <w:abstractNum w:abstractNumId="5" w15:restartNumberingAfterBreak="0">
+    <w:nsid w:val="21AA31BA"/>
+    <w:multiLevelType w:val="multilevel"/>
+    <w:tmpl w:val="AF3E4FDC"/>
     <w:lvl w:ilvl="0">
       <w:start w:val="1"/>
       <w:numFmt w:val="bullet"/>
@@ -21894,10 +23700,123 @@
       </w:rPr>
     </w:lvl>
   </w:abstractNum>
-  <w:abstractNum w:abstractNumId="1" w15:restartNumberingAfterBreak="0">
-    <w:nsid w:val="12B269D9"/>
+  <w:abstractNum w:abstractNumId="6" w15:restartNumberingAfterBreak="0">
+    <w:nsid w:val="251E2EB7"/>
     <w:multiLevelType w:val="hybridMultilevel"/>
-    <w:tmpl w:val="ECE6BADE"/>
+    <w:tmpl w:val="7D84AA6E"/>
+    <w:lvl w:ilvl="0" w:tplc="C2083B54">
+      <w:start w:val="3"/>
+      <w:numFmt w:val="bullet"/>
+      <w:lvlText w:val="-"/>
+      <w:lvlJc w:val="left"/>
+      <w:pPr>
+        <w:ind w:left="720" w:hanging="360"/>
+      </w:pPr>
+      <w:rPr>
+        <w:rFonts w:ascii="Times New Roman" w:eastAsiaTheme="minorHAnsi" w:hAnsi="Times New Roman" w:cs="Times New Roman" w:hint="default"/>
+      </w:rPr>
+    </w:lvl>
+    <w:lvl w:ilvl="1" w:tplc="04090003" w:tentative="1">
+      <w:start w:val="1"/>
+      <w:numFmt w:val="bullet"/>
+      <w:lvlText w:val="o"/>
+      <w:lvlJc w:val="left"/>
+      <w:pPr>
+        <w:ind w:left="1440" w:hanging="360"/>
+      </w:pPr>
+      <w:rPr>
+        <w:rFonts w:ascii="Courier New" w:hAnsi="Courier New" w:cs="Courier New" w:hint="default"/>
+      </w:rPr>
+    </w:lvl>
+    <w:lvl w:ilvl="2" w:tplc="04090005" w:tentative="1">
+      <w:start w:val="1"/>
+      <w:numFmt w:val="bullet"/>
+      <w:lvlText w:val=""/>
+      <w:lvlJc w:val="left"/>
+      <w:pPr>
+        <w:ind w:left="2160" w:hanging="360"/>
+      </w:pPr>
+      <w:rPr>
+        <w:rFonts w:ascii="Wingdings" w:hAnsi="Wingdings" w:hint="default"/>
+      </w:rPr>
+    </w:lvl>
+    <w:lvl w:ilvl="3" w:tplc="04090001" w:tentative="1">
+      <w:start w:val="1"/>
+      <w:numFmt w:val="bullet"/>
+      <w:lvlText w:val=""/>
+      <w:lvlJc w:val="left"/>
+      <w:pPr>
+        <w:ind w:left="2880" w:hanging="360"/>
+      </w:pPr>
+      <w:rPr>
+        <w:rFonts w:ascii="Symbol" w:hAnsi="Symbol" w:hint="default"/>
+      </w:rPr>
+    </w:lvl>
+    <w:lvl w:ilvl="4" w:tplc="04090003" w:tentative="1">
+      <w:start w:val="1"/>
+      <w:numFmt w:val="bullet"/>
+      <w:lvlText w:val="o"/>
+      <w:lvlJc w:val="left"/>
+      <w:pPr>
+        <w:ind w:left="3600" w:hanging="360"/>
+      </w:pPr>
+      <w:rPr>
+        <w:rFonts w:ascii="Courier New" w:hAnsi="Courier New" w:cs="Courier New" w:hint="default"/>
+      </w:rPr>
+    </w:lvl>
+    <w:lvl w:ilvl="5" w:tplc="04090005" w:tentative="1">
+      <w:start w:val="1"/>
+      <w:numFmt w:val="bullet"/>
+      <w:lvlText w:val=""/>
+      <w:lvlJc w:val="left"/>
+      <w:pPr>
+        <w:ind w:left="4320" w:hanging="360"/>
+      </w:pPr>
+      <w:rPr>
+        <w:rFonts w:ascii="Wingdings" w:hAnsi="Wingdings" w:hint="default"/>
+      </w:rPr>
+    </w:lvl>
+    <w:lvl w:ilvl="6" w:tplc="04090001" w:tentative="1">
+      <w:start w:val="1"/>
+      <w:numFmt w:val="bullet"/>
+      <w:lvlText w:val=""/>
+      <w:lvlJc w:val="left"/>
+      <w:pPr>
+        <w:ind w:left="5040" w:hanging="360"/>
+      </w:pPr>
+      <w:rPr>
+        <w:rFonts w:ascii="Symbol" w:hAnsi="Symbol" w:hint="default"/>
+      </w:rPr>
+    </w:lvl>
+    <w:lvl w:ilvl="7" w:tplc="04090003" w:tentative="1">
+      <w:start w:val="1"/>
+      <w:numFmt w:val="bullet"/>
+      <w:lvlText w:val="o"/>
+      <w:lvlJc w:val="left"/>
+      <w:pPr>
+        <w:ind w:left="5760" w:hanging="360"/>
+      </w:pPr>
+      <w:rPr>
+        <w:rFonts w:ascii="Courier New" w:hAnsi="Courier New" w:cs="Courier New" w:hint="default"/>
+      </w:rPr>
+    </w:lvl>
+    <w:lvl w:ilvl="8" w:tplc="04090005" w:tentative="1">
+      <w:start w:val="1"/>
+      <w:numFmt w:val="bullet"/>
+      <w:lvlText w:val=""/>
+      <w:lvlJc w:val="left"/>
+      <w:pPr>
+        <w:ind w:left="6480" w:hanging="360"/>
+      </w:pPr>
+      <w:rPr>
+        <w:rFonts w:ascii="Wingdings" w:hAnsi="Wingdings" w:hint="default"/>
+      </w:rPr>
+    </w:lvl>
+  </w:abstractNum>
+  <w:abstractNum w:abstractNumId="7" w15:restartNumberingAfterBreak="0">
+    <w:nsid w:val="2A925E53"/>
+    <w:multiLevelType w:val="hybridMultilevel"/>
+    <w:tmpl w:val="93280648"/>
     <w:lvl w:ilvl="0" w:tplc="04090001">
       <w:start w:val="1"/>
       <w:numFmt w:val="bullet"/>
@@ -22007,213 +23926,123 @@
       </w:rPr>
     </w:lvl>
   </w:abstractNum>
-  <w:abstractNum w:abstractNumId="2" w15:restartNumberingAfterBreak="0">
-    <w:nsid w:val="130D08E0"/>
-    <w:multiLevelType w:val="multilevel"/>
-    <w:tmpl w:val="2E666FEE"/>
-    <w:lvl w:ilvl="0">
+  <w:abstractNum w:abstractNumId="8" w15:restartNumberingAfterBreak="0">
+    <w:nsid w:val="2ADF56EA"/>
+    <w:multiLevelType w:val="hybridMultilevel"/>
+    <w:tmpl w:val="28EAF33E"/>
+    <w:lvl w:ilvl="0" w:tplc="04090001">
       <w:start w:val="1"/>
-      <w:numFmt w:val="decimal"/>
-      <w:lvlText w:val="%1"/>
+      <w:numFmt w:val="bullet"/>
+      <w:lvlText w:val=""/>
       <w:lvlJc w:val="left"/>
       <w:pPr>
-        <w:ind w:left="420" w:hanging="420"/>
+        <w:ind w:left="720" w:hanging="360"/>
       </w:pPr>
       <w:rPr>
-        <w:rFonts w:hint="default"/>
+        <w:rFonts w:ascii="Symbol" w:hAnsi="Symbol" w:hint="default"/>
       </w:rPr>
     </w:lvl>
-    <w:lvl w:ilvl="1">
+    <w:lvl w:ilvl="1" w:tplc="04090003" w:tentative="1">
       <w:start w:val="1"/>
-      <w:numFmt w:val="decimal"/>
-      <w:lvlText w:val="%1.%2"/>
+      <w:numFmt w:val="bullet"/>
+      <w:lvlText w:val="o"/>
       <w:lvlJc w:val="left"/>
       <w:pPr>
-        <w:ind w:left="420" w:hanging="420"/>
+        <w:ind w:left="1440" w:hanging="360"/>
       </w:pPr>
       <w:rPr>
-        <w:rFonts w:hint="default"/>
+        <w:rFonts w:ascii="Courier New" w:hAnsi="Courier New" w:cs="Courier New" w:hint="default"/>
       </w:rPr>
     </w:lvl>
-    <w:lvl w:ilvl="2">
+    <w:lvl w:ilvl="2" w:tplc="04090005" w:tentative="1">
       <w:start w:val="1"/>
-      <w:numFmt w:val="decimal"/>
-      <w:lvlText w:val="%1.%2.%3"/>
+      <w:numFmt w:val="bullet"/>
+      <w:lvlText w:val=""/>
       <w:lvlJc w:val="left"/>
       <w:pPr>
-        <w:ind w:left="720" w:hanging="720"/>
+        <w:ind w:left="2160" w:hanging="360"/>
       </w:pPr>
       <w:rPr>
-        <w:rFonts w:hint="default"/>
+        <w:rFonts w:ascii="Wingdings" w:hAnsi="Wingdings" w:hint="default"/>
       </w:rPr>
     </w:lvl>
-    <w:lvl w:ilvl="3">
+    <w:lvl w:ilvl="3" w:tplc="04090001" w:tentative="1">
       <w:start w:val="1"/>
-      <w:numFmt w:val="decimal"/>
-      <w:lvlText w:val="%1.%2.%3.%4"/>
+      <w:numFmt w:val="bullet"/>
+      <w:lvlText w:val=""/>
       <w:lvlJc w:val="left"/>
       <w:pPr>
-        <w:ind w:left="1080" w:hanging="1080"/>
+        <w:ind w:left="2880" w:hanging="360"/>
       </w:pPr>
       <w:rPr>
-        <w:rFonts w:hint="default"/>
+        <w:rFonts w:ascii="Symbol" w:hAnsi="Symbol" w:hint="default"/>
       </w:rPr>
     </w:lvl>
-    <w:lvl w:ilvl="4">
+    <w:lvl w:ilvl="4" w:tplc="04090003" w:tentative="1">
       <w:start w:val="1"/>
-      <w:numFmt w:val="decimal"/>
-      <w:lvlText w:val="%1.%2.%3.%4.%5"/>
+      <w:numFmt w:val="bullet"/>
+      <w:lvlText w:val="o"/>
       <w:lvlJc w:val="left"/>
       <w:pPr>
-        <w:ind w:left="1080" w:hanging="1080"/>
+        <w:ind w:left="3600" w:hanging="360"/>
       </w:pPr>
       <w:rPr>
-        <w:rFonts w:hint="default"/>
+        <w:rFonts w:ascii="Courier New" w:hAnsi="Courier New" w:cs="Courier New" w:hint="default"/>
       </w:rPr>
     </w:lvl>
-    <w:lvl w:ilvl="5">
+    <w:lvl w:ilvl="5" w:tplc="04090005" w:tentative="1">
       <w:start w:val="1"/>
-      <w:numFmt w:val="decimal"/>
-      <w:lvlText w:val="%1.%2.%3.%4.%5.%6"/>
+      <w:numFmt w:val="bullet"/>
+      <w:lvlText w:val=""/>
       <w:lvlJc w:val="left"/>
       <w:pPr>
-        <w:ind w:left="1440" w:hanging="1440"/>
+        <w:ind w:left="4320" w:hanging="360"/>
       </w:pPr>
       <w:rPr>
-        <w:rFonts w:hint="default"/>
+        <w:rFonts w:ascii="Wingdings" w:hAnsi="Wingdings" w:hint="default"/>
       </w:rPr>
     </w:lvl>
-    <w:lvl w:ilvl="6">
+    <w:lvl w:ilvl="6" w:tplc="04090001" w:tentative="1">
       <w:start w:val="1"/>
-      <w:numFmt w:val="decimal"/>
-      <w:lvlText w:val="%1.%2.%3.%4.%5.%6.%7"/>
+      <w:numFmt w:val="bullet"/>
+      <w:lvlText w:val=""/>
       <w:lvlJc w:val="left"/>
       <w:pPr>
-        <w:ind w:left="1440" w:hanging="1440"/>
+        <w:ind w:left="5040" w:hanging="360"/>
       </w:pPr>
       <w:rPr>
-        <w:rFonts w:hint="default"/>
+        <w:rFonts w:ascii="Symbol" w:hAnsi="Symbol" w:hint="default"/>
       </w:rPr>
     </w:lvl>
-    <w:lvl w:ilvl="7">
+    <w:lvl w:ilvl="7" w:tplc="04090003" w:tentative="1">
       <w:start w:val="1"/>
-      <w:numFmt w:val="decimal"/>
-      <w:lvlText w:val="%1.%2.%3.%4.%5.%6.%7.%8"/>
+      <w:numFmt w:val="bullet"/>
+      <w:lvlText w:val="o"/>
       <w:lvlJc w:val="left"/>
       <w:pPr>
-        <w:ind w:left="1800" w:hanging="1800"/>
+        <w:ind w:left="5760" w:hanging="360"/>
       </w:pPr>
       <w:rPr>
-        <w:rFonts w:hint="default"/>
+        <w:rFonts w:ascii="Courier New" w:hAnsi="Courier New" w:cs="Courier New" w:hint="default"/>
       </w:rPr>
     </w:lvl>
-    <w:lvl w:ilvl="8">
+    <w:lvl w:ilvl="8" w:tplc="04090005" w:tentative="1">
       <w:start w:val="1"/>
-      <w:numFmt w:val="decimal"/>
-      <w:lvlText w:val="%1.%2.%3.%4.%5.%6.%7.%8.%9"/>
+      <w:numFmt w:val="bullet"/>
+      <w:lvlText w:val=""/>
       <w:lvlJc w:val="left"/>
       <w:pPr>
-        <w:ind w:left="2160" w:hanging="2160"/>
+        <w:ind w:left="6480" w:hanging="360"/>
       </w:pPr>
       <w:rPr>
-        <w:rFonts w:hint="default"/>
+        <w:rFonts w:ascii="Wingdings" w:hAnsi="Wingdings" w:hint="default"/>
       </w:rPr>
     </w:lvl>
   </w:abstractNum>
-  <w:abstractNum w:abstractNumId="3" w15:restartNumberingAfterBreak="0">
-    <w:nsid w:val="14F82740"/>
-    <w:multiLevelType w:val="hybridMultilevel"/>
-    <w:tmpl w:val="9752902E"/>
-    <w:lvl w:ilvl="0" w:tplc="B5DEB188">
-      <w:start w:val="1"/>
-      <w:numFmt w:val="decimal"/>
-      <w:lvlText w:val="%1."/>
-      <w:lvlJc w:val="left"/>
-      <w:pPr>
-        <w:ind w:left="720" w:hanging="360"/>
-      </w:pPr>
-      <w:rPr>
-        <w:b w:val="0"/>
-        <w:bCs w:val="0"/>
-      </w:rPr>
-    </w:lvl>
-    <w:lvl w:ilvl="1" w:tplc="04090019" w:tentative="1">
-      <w:start w:val="1"/>
-      <w:numFmt w:val="lowerLetter"/>
-      <w:lvlText w:val="%2."/>
-      <w:lvlJc w:val="left"/>
-      <w:pPr>
-        <w:ind w:left="1440" w:hanging="360"/>
-      </w:pPr>
-    </w:lvl>
-    <w:lvl w:ilvl="2" w:tplc="0409001B" w:tentative="1">
-      <w:start w:val="1"/>
-      <w:numFmt w:val="lowerRoman"/>
-      <w:lvlText w:val="%3."/>
-      <w:lvlJc w:val="right"/>
-      <w:pPr>
-        <w:ind w:left="2160" w:hanging="180"/>
-      </w:pPr>
-    </w:lvl>
-    <w:lvl w:ilvl="3" w:tplc="0409000F" w:tentative="1">
-      <w:start w:val="1"/>
-      <w:numFmt w:val="decimal"/>
-      <w:lvlText w:val="%4."/>
-      <w:lvlJc w:val="left"/>
-      <w:pPr>
-        <w:ind w:left="2880" w:hanging="360"/>
-      </w:pPr>
-    </w:lvl>
-    <w:lvl w:ilvl="4" w:tplc="04090019" w:tentative="1">
-      <w:start w:val="1"/>
-      <w:numFmt w:val="lowerLetter"/>
-      <w:lvlText w:val="%5."/>
-      <w:lvlJc w:val="left"/>
-      <w:pPr>
-        <w:ind w:left="3600" w:hanging="360"/>
-      </w:pPr>
-    </w:lvl>
-    <w:lvl w:ilvl="5" w:tplc="0409001B" w:tentative="1">
-      <w:start w:val="1"/>
-      <w:numFmt w:val="lowerRoman"/>
-      <w:lvlText w:val="%6."/>
-      <w:lvlJc w:val="right"/>
-      <w:pPr>
-        <w:ind w:left="4320" w:hanging="180"/>
-      </w:pPr>
-    </w:lvl>
-    <w:lvl w:ilvl="6" w:tplc="0409000F" w:tentative="1">
-      <w:start w:val="1"/>
-      <w:numFmt w:val="decimal"/>
-      <w:lvlText w:val="%7."/>
-      <w:lvlJc w:val="left"/>
-      <w:pPr>
-        <w:ind w:left="5040" w:hanging="360"/>
-      </w:pPr>
-    </w:lvl>
-    <w:lvl w:ilvl="7" w:tplc="04090019" w:tentative="1">
-      <w:start w:val="1"/>
-      <w:numFmt w:val="lowerLetter"/>
-      <w:lvlText w:val="%8."/>
-      <w:lvlJc w:val="left"/>
-      <w:pPr>
-        <w:ind w:left="5760" w:hanging="360"/>
-      </w:pPr>
-    </w:lvl>
-    <w:lvl w:ilvl="8" w:tplc="0409001B" w:tentative="1">
-      <w:start w:val="1"/>
-      <w:numFmt w:val="lowerRoman"/>
-      <w:lvlText w:val="%9."/>
-      <w:lvlJc w:val="right"/>
-      <w:pPr>
-        <w:ind w:left="6480" w:hanging="180"/>
-      </w:pPr>
-    </w:lvl>
-  </w:abstractNum>
-  <w:abstractNum w:abstractNumId="4" w15:restartNumberingAfterBreak="0">
-    <w:nsid w:val="21AA31BA"/>
+  <w:abstractNum w:abstractNumId="9" w15:restartNumberingAfterBreak="0">
+    <w:nsid w:val="2CB02253"/>
     <w:multiLevelType w:val="multilevel"/>
-    <w:tmpl w:val="AF3E4FDC"/>
+    <w:tmpl w:val="29505472"/>
     <w:lvl w:ilvl="0">
       <w:start w:val="1"/>
       <w:numFmt w:val="bullet"/>
@@ -22359,20 +24188,20 @@
       </w:rPr>
     </w:lvl>
   </w:abstractNum>
-  <w:abstractNum w:abstractNumId="5" w15:restartNumberingAfterBreak="0">
-    <w:nsid w:val="251E2EB7"/>
+  <w:abstractNum w:abstractNumId="10" w15:restartNumberingAfterBreak="0">
+    <w:nsid w:val="33906C25"/>
     <w:multiLevelType w:val="hybridMultilevel"/>
-    <w:tmpl w:val="7D84AA6E"/>
-    <w:lvl w:ilvl="0" w:tplc="C2083B54">
-      <w:start w:val="3"/>
+    <w:tmpl w:val="E8E64D36"/>
+    <w:lvl w:ilvl="0" w:tplc="04090001">
+      <w:start w:val="1"/>
       <w:numFmt w:val="bullet"/>
-      <w:lvlText w:val="-"/>
+      <w:lvlText w:val=""/>
       <w:lvlJc w:val="left"/>
       <w:pPr>
         <w:ind w:left="720" w:hanging="360"/>
       </w:pPr>
       <w:rPr>
-        <w:rFonts w:ascii="Times New Roman" w:eastAsiaTheme="minorHAnsi" w:hAnsi="Times New Roman" w:cs="Times New Roman" w:hint="default"/>
+        <w:rFonts w:ascii="Symbol" w:hAnsi="Symbol" w:hint="default"/>
       </w:rPr>
     </w:lvl>
     <w:lvl w:ilvl="1" w:tplc="04090003" w:tentative="1">
@@ -22472,10 +24301,236 @@
       </w:rPr>
     </w:lvl>
   </w:abstractNum>
-  <w:abstractNum w:abstractNumId="6" w15:restartNumberingAfterBreak="0">
-    <w:nsid w:val="2A925E53"/>
+  <w:abstractNum w:abstractNumId="11" w15:restartNumberingAfterBreak="0">
+    <w:nsid w:val="37736445"/>
+    <w:multiLevelType w:val="multilevel"/>
+    <w:tmpl w:val="D41A6B9A"/>
+    <w:lvl w:ilvl="0">
+      <w:start w:val="1"/>
+      <w:numFmt w:val="decimal"/>
+      <w:lvlText w:val="%1.0"/>
+      <w:lvlJc w:val="left"/>
+      <w:pPr>
+        <w:ind w:left="420" w:hanging="420"/>
+      </w:pPr>
+      <w:rPr>
+        <w:rFonts w:hint="default"/>
+      </w:rPr>
+    </w:lvl>
+    <w:lvl w:ilvl="1">
+      <w:start w:val="1"/>
+      <w:numFmt w:val="decimal"/>
+      <w:lvlText w:val="%1.%2"/>
+      <w:lvlJc w:val="left"/>
+      <w:pPr>
+        <w:ind w:left="1140" w:hanging="420"/>
+      </w:pPr>
+      <w:rPr>
+        <w:rFonts w:hint="default"/>
+      </w:rPr>
+    </w:lvl>
+    <w:lvl w:ilvl="2">
+      <w:start w:val="1"/>
+      <w:numFmt w:val="decimal"/>
+      <w:lvlText w:val="%1.%2.%3"/>
+      <w:lvlJc w:val="left"/>
+      <w:pPr>
+        <w:ind w:left="2160" w:hanging="720"/>
+      </w:pPr>
+      <w:rPr>
+        <w:rFonts w:hint="default"/>
+      </w:rPr>
+    </w:lvl>
+    <w:lvl w:ilvl="3">
+      <w:start w:val="1"/>
+      <w:numFmt w:val="decimal"/>
+      <w:lvlText w:val="%1.%2.%3.%4"/>
+      <w:lvlJc w:val="left"/>
+      <w:pPr>
+        <w:ind w:left="3240" w:hanging="1080"/>
+      </w:pPr>
+      <w:rPr>
+        <w:rFonts w:hint="default"/>
+      </w:rPr>
+    </w:lvl>
+    <w:lvl w:ilvl="4">
+      <w:start w:val="1"/>
+      <w:numFmt w:val="decimal"/>
+      <w:lvlText w:val="%1.%2.%3.%4.%5"/>
+      <w:lvlJc w:val="left"/>
+      <w:pPr>
+        <w:ind w:left="3960" w:hanging="1080"/>
+      </w:pPr>
+      <w:rPr>
+        <w:rFonts w:hint="default"/>
+      </w:rPr>
+    </w:lvl>
+    <w:lvl w:ilvl="5">
+      <w:start w:val="1"/>
+      <w:numFmt w:val="decimal"/>
+      <w:lvlText w:val="%1.%2.%3.%4.%5.%6"/>
+      <w:lvlJc w:val="left"/>
+      <w:pPr>
+        <w:ind w:left="5040" w:hanging="1440"/>
+      </w:pPr>
+      <w:rPr>
+        <w:rFonts w:hint="default"/>
+      </w:rPr>
+    </w:lvl>
+    <w:lvl w:ilvl="6">
+      <w:start w:val="1"/>
+      <w:numFmt w:val="decimal"/>
+      <w:lvlText w:val="%1.%2.%3.%4.%5.%6.%7"/>
+      <w:lvlJc w:val="left"/>
+      <w:pPr>
+        <w:ind w:left="5760" w:hanging="1440"/>
+      </w:pPr>
+      <w:rPr>
+        <w:rFonts w:hint="default"/>
+      </w:rPr>
+    </w:lvl>
+    <w:lvl w:ilvl="7">
+      <w:start w:val="1"/>
+      <w:numFmt w:val="decimal"/>
+      <w:lvlText w:val="%1.%2.%3.%4.%5.%6.%7.%8"/>
+      <w:lvlJc w:val="left"/>
+      <w:pPr>
+        <w:ind w:left="6840" w:hanging="1800"/>
+      </w:pPr>
+      <w:rPr>
+        <w:rFonts w:hint="default"/>
+      </w:rPr>
+    </w:lvl>
+    <w:lvl w:ilvl="8">
+      <w:start w:val="1"/>
+      <w:numFmt w:val="decimal"/>
+      <w:lvlText w:val="%1.%2.%3.%4.%5.%6.%7.%8.%9"/>
+      <w:lvlJc w:val="left"/>
+      <w:pPr>
+        <w:ind w:left="7920" w:hanging="2160"/>
+      </w:pPr>
+      <w:rPr>
+        <w:rFonts w:hint="default"/>
+      </w:rPr>
+    </w:lvl>
+  </w:abstractNum>
+  <w:abstractNum w:abstractNumId="12" w15:restartNumberingAfterBreak="0">
+    <w:nsid w:val="3A477DD0"/>
     <w:multiLevelType w:val="hybridMultilevel"/>
-    <w:tmpl w:val="93280648"/>
+    <w:tmpl w:val="46DCBF02"/>
+    <w:lvl w:ilvl="0" w:tplc="04090009">
+      <w:start w:val="1"/>
+      <w:numFmt w:val="bullet"/>
+      <w:lvlText w:val=""/>
+      <w:lvlJc w:val="left"/>
+      <w:pPr>
+        <w:ind w:left="720" w:hanging="360"/>
+      </w:pPr>
+      <w:rPr>
+        <w:rFonts w:ascii="Wingdings" w:hAnsi="Wingdings" w:hint="default"/>
+      </w:rPr>
+    </w:lvl>
+    <w:lvl w:ilvl="1" w:tplc="04090003" w:tentative="1">
+      <w:start w:val="1"/>
+      <w:numFmt w:val="bullet"/>
+      <w:lvlText w:val="o"/>
+      <w:lvlJc w:val="left"/>
+      <w:pPr>
+        <w:ind w:left="1440" w:hanging="360"/>
+      </w:pPr>
+      <w:rPr>
+        <w:rFonts w:ascii="Courier New" w:hAnsi="Courier New" w:cs="Courier New" w:hint="default"/>
+      </w:rPr>
+    </w:lvl>
+    <w:lvl w:ilvl="2" w:tplc="04090005" w:tentative="1">
+      <w:start w:val="1"/>
+      <w:numFmt w:val="bullet"/>
+      <w:lvlText w:val=""/>
+      <w:lvlJc w:val="left"/>
+      <w:pPr>
+        <w:ind w:left="2160" w:hanging="360"/>
+      </w:pPr>
+      <w:rPr>
+        <w:rFonts w:ascii="Wingdings" w:hAnsi="Wingdings" w:hint="default"/>
+      </w:rPr>
+    </w:lvl>
+    <w:lvl w:ilvl="3" w:tplc="04090001" w:tentative="1">
+      <w:start w:val="1"/>
+      <w:numFmt w:val="bullet"/>
+      <w:lvlText w:val=""/>
+      <w:lvlJc w:val="left"/>
+      <w:pPr>
+        <w:ind w:left="2880" w:hanging="360"/>
+      </w:pPr>
+      <w:rPr>
+        <w:rFonts w:ascii="Symbol" w:hAnsi="Symbol" w:hint="default"/>
+      </w:rPr>
+    </w:lvl>
+    <w:lvl w:ilvl="4" w:tplc="04090003" w:tentative="1">
+      <w:start w:val="1"/>
+      <w:numFmt w:val="bullet"/>
+      <w:lvlText w:val="o"/>
+      <w:lvlJc w:val="left"/>
+      <w:pPr>
+        <w:ind w:left="3600" w:hanging="360"/>
+      </w:pPr>
+      <w:rPr>
+        <w:rFonts w:ascii="Courier New" w:hAnsi="Courier New" w:cs="Courier New" w:hint="default"/>
+      </w:rPr>
+    </w:lvl>
+    <w:lvl w:ilvl="5" w:tplc="04090005" w:tentative="1">
+      <w:start w:val="1"/>
+      <w:numFmt w:val="bullet"/>
+      <w:lvlText w:val=""/>
+      <w:lvlJc w:val="left"/>
+      <w:pPr>
+        <w:ind w:left="4320" w:hanging="360"/>
+      </w:pPr>
+      <w:rPr>
+        <w:rFonts w:ascii="Wingdings" w:hAnsi="Wingdings" w:hint="default"/>
+      </w:rPr>
+    </w:lvl>
+    <w:lvl w:ilvl="6" w:tplc="04090001" w:tentative="1">
+      <w:start w:val="1"/>
+      <w:numFmt w:val="bullet"/>
+      <w:lvlText w:val=""/>
+      <w:lvlJc w:val="left"/>
+      <w:pPr>
+        <w:ind w:left="5040" w:hanging="360"/>
+      </w:pPr>
+      <w:rPr>
+        <w:rFonts w:ascii="Symbol" w:hAnsi="Symbol" w:hint="default"/>
+      </w:rPr>
+    </w:lvl>
+    <w:lvl w:ilvl="7" w:tplc="04090003" w:tentative="1">
+      <w:start w:val="1"/>
+      <w:numFmt w:val="bullet"/>
+      <w:lvlText w:val="o"/>
+      <w:lvlJc w:val="left"/>
+      <w:pPr>
+        <w:ind w:left="5760" w:hanging="360"/>
+      </w:pPr>
+      <w:rPr>
+        <w:rFonts w:ascii="Courier New" w:hAnsi="Courier New" w:cs="Courier New" w:hint="default"/>
+      </w:rPr>
+    </w:lvl>
+    <w:lvl w:ilvl="8" w:tplc="04090005" w:tentative="1">
+      <w:start w:val="1"/>
+      <w:numFmt w:val="bullet"/>
+      <w:lvlText w:val=""/>
+      <w:lvlJc w:val="left"/>
+      <w:pPr>
+        <w:ind w:left="6480" w:hanging="360"/>
+      </w:pPr>
+      <w:rPr>
+        <w:rFonts w:ascii="Wingdings" w:hAnsi="Wingdings" w:hint="default"/>
+      </w:rPr>
+    </w:lvl>
+  </w:abstractNum>
+  <w:abstractNum w:abstractNumId="13" w15:restartNumberingAfterBreak="0">
+    <w:nsid w:val="3A8E2B19"/>
+    <w:multiLevelType w:val="hybridMultilevel"/>
+    <w:tmpl w:val="5BAADBBC"/>
     <w:lvl w:ilvl="0" w:tplc="04090001">
       <w:start w:val="1"/>
       <w:numFmt w:val="bullet"/>
@@ -22585,123 +24640,123 @@
       </w:rPr>
     </w:lvl>
   </w:abstractNum>
-  <w:abstractNum w:abstractNumId="7" w15:restartNumberingAfterBreak="0">
-    <w:nsid w:val="2ADF56EA"/>
+  <w:abstractNum w:abstractNumId="14" w15:restartNumberingAfterBreak="0">
+    <w:nsid w:val="421C65EF"/>
     <w:multiLevelType w:val="hybridMultilevel"/>
-    <w:tmpl w:val="28EAF33E"/>
-    <w:lvl w:ilvl="0" w:tplc="04090001">
+    <w:tmpl w:val="A4A82B82"/>
+    <w:lvl w:ilvl="0" w:tplc="0409000B">
+      <w:start w:val="1"/>
+      <w:numFmt w:val="bullet"/>
+      <w:lvlText w:val=""/>
+      <w:lvlJc w:val="left"/>
+      <w:pPr>
+        <w:ind w:left="1440" w:hanging="360"/>
+      </w:pPr>
+      <w:rPr>
+        <w:rFonts w:ascii="Wingdings" w:hAnsi="Wingdings" w:hint="default"/>
+      </w:rPr>
+    </w:lvl>
+    <w:lvl w:ilvl="1" w:tplc="04090003">
+      <w:start w:val="1"/>
+      <w:numFmt w:val="bullet"/>
+      <w:lvlText w:val="o"/>
+      <w:lvlJc w:val="left"/>
+      <w:pPr>
+        <w:ind w:left="2160" w:hanging="360"/>
+      </w:pPr>
+      <w:rPr>
+        <w:rFonts w:ascii="Courier New" w:hAnsi="Courier New" w:cs="Courier New" w:hint="default"/>
+      </w:rPr>
+    </w:lvl>
+    <w:lvl w:ilvl="2" w:tplc="04090005">
+      <w:start w:val="1"/>
+      <w:numFmt w:val="bullet"/>
+      <w:lvlText w:val=""/>
+      <w:lvlJc w:val="left"/>
+      <w:pPr>
+        <w:ind w:left="2880" w:hanging="360"/>
+      </w:pPr>
+      <w:rPr>
+        <w:rFonts w:ascii="Wingdings" w:hAnsi="Wingdings" w:hint="default"/>
+      </w:rPr>
+    </w:lvl>
+    <w:lvl w:ilvl="3" w:tplc="04090001">
       <w:start w:val="1"/>
       <w:numFmt w:val="bullet"/>
       <w:lvlText w:val=""/>
       <w:lvlJc w:val="left"/>
       <w:pPr>
-        <w:ind w:left="720" w:hanging="360"/>
+        <w:ind w:left="3600" w:hanging="360"/>
       </w:pPr>
       <w:rPr>
         <w:rFonts w:ascii="Symbol" w:hAnsi="Symbol" w:hint="default"/>
       </w:rPr>
     </w:lvl>
-    <w:lvl w:ilvl="1" w:tplc="04090003" w:tentative="1">
+    <w:lvl w:ilvl="4" w:tplc="04090003">
       <w:start w:val="1"/>
       <w:numFmt w:val="bullet"/>
       <w:lvlText w:val="o"/>
       <w:lvlJc w:val="left"/>
       <w:pPr>
-        <w:ind w:left="1440" w:hanging="360"/>
+        <w:ind w:left="4320" w:hanging="360"/>
       </w:pPr>
       <w:rPr>
         <w:rFonts w:ascii="Courier New" w:hAnsi="Courier New" w:cs="Courier New" w:hint="default"/>
       </w:rPr>
     </w:lvl>
-    <w:lvl w:ilvl="2" w:tplc="04090005" w:tentative="1">
+    <w:lvl w:ilvl="5" w:tplc="04090005">
       <w:start w:val="1"/>
       <w:numFmt w:val="bullet"/>
       <w:lvlText w:val=""/>
       <w:lvlJc w:val="left"/>
       <w:pPr>
-        <w:ind w:left="2160" w:hanging="360"/>
+        <w:ind w:left="5040" w:hanging="360"/>
       </w:pPr>
       <w:rPr>
         <w:rFonts w:ascii="Wingdings" w:hAnsi="Wingdings" w:hint="default"/>
       </w:rPr>
     </w:lvl>
-    <w:lvl w:ilvl="3" w:tplc="04090001" w:tentative="1">
+    <w:lvl w:ilvl="6" w:tplc="04090001">
       <w:start w:val="1"/>
       <w:numFmt w:val="bullet"/>
       <w:lvlText w:val=""/>
       <w:lvlJc w:val="left"/>
       <w:pPr>
-        <w:ind w:left="2880" w:hanging="360"/>
+        <w:ind w:left="5760" w:hanging="360"/>
       </w:pPr>
       <w:rPr>
         <w:rFonts w:ascii="Symbol" w:hAnsi="Symbol" w:hint="default"/>
       </w:rPr>
     </w:lvl>
-    <w:lvl w:ilvl="4" w:tplc="04090003" w:tentative="1">
+    <w:lvl w:ilvl="7" w:tplc="04090003">
       <w:start w:val="1"/>
       <w:numFmt w:val="bullet"/>
       <w:lvlText w:val="o"/>
       <w:lvlJc w:val="left"/>
       <w:pPr>
-        <w:ind w:left="3600" w:hanging="360"/>
+        <w:ind w:left="6480" w:hanging="360"/>
       </w:pPr>
       <w:rPr>
         <w:rFonts w:ascii="Courier New" w:hAnsi="Courier New" w:cs="Courier New" w:hint="default"/>
       </w:rPr>
     </w:lvl>
-    <w:lvl w:ilvl="5" w:tplc="04090005" w:tentative="1">
+    <w:lvl w:ilvl="8" w:tplc="04090005">
       <w:start w:val="1"/>
       <w:numFmt w:val="bullet"/>
       <w:lvlText w:val=""/>
       <w:lvlJc w:val="left"/>
       <w:pPr>
-        <w:ind w:left="4320" w:hanging="360"/>
-      </w:pPr>
-      <w:rPr>
-        <w:rFonts w:ascii="Wingdings" w:hAnsi="Wingdings" w:hint="default"/>
-      </w:rPr>
-    </w:lvl>
-    <w:lvl w:ilvl="6" w:tplc="04090001" w:tentative="1">
-      <w:start w:val="1"/>
-      <w:numFmt w:val="bullet"/>
-      <w:lvlText w:val=""/>
-      <w:lvlJc w:val="left"/>
-      <w:pPr>
-        <w:ind w:left="5040" w:hanging="360"/>
-      </w:pPr>
-      <w:rPr>
-        <w:rFonts w:ascii="Symbol" w:hAnsi="Symbol" w:hint="default"/>
-      </w:rPr>
-    </w:lvl>
-    <w:lvl w:ilvl="7" w:tplc="04090003" w:tentative="1">
-      <w:start w:val="1"/>
-      <w:numFmt w:val="bullet"/>
-      <w:lvlText w:val="o"/>
-      <w:lvlJc w:val="left"/>
-      <w:pPr>
-        <w:ind w:left="5760" w:hanging="360"/>
-      </w:pPr>
-      <w:rPr>
-        <w:rFonts w:ascii="Courier New" w:hAnsi="Courier New" w:cs="Courier New" w:hint="default"/>
-      </w:rPr>
-    </w:lvl>
-    <w:lvl w:ilvl="8" w:tplc="04090005" w:tentative="1">
-      <w:start w:val="1"/>
-      <w:numFmt w:val="bullet"/>
-      <w:lvlText w:val=""/>
-      <w:lvlJc w:val="left"/>
-      <w:pPr>
-        <w:ind w:left="6480" w:hanging="360"/>
+        <w:ind w:left="7200" w:hanging="360"/>
       </w:pPr>
       <w:rPr>
         <w:rFonts w:ascii="Wingdings" w:hAnsi="Wingdings" w:hint="default"/>
       </w:rPr>
     </w:lvl>
   </w:abstractNum>
-  <w:abstractNum w:abstractNumId="8" w15:restartNumberingAfterBreak="0">
-    <w:nsid w:val="2CB02253"/>
+  <w:abstractNum w:abstractNumId="15" w15:restartNumberingAfterBreak="0">
+    <w:nsid w:val="53221245"/>
     <w:multiLevelType w:val="multilevel"/>
-    <w:tmpl w:val="29505472"/>
+    <w:tmpl w:val="427032FC"/>
     <w:lvl w:ilvl="0">
       <w:start w:val="1"/>
       <w:numFmt w:val="bullet"/>
@@ -22847,575 +24902,10 @@
       </w:rPr>
     </w:lvl>
   </w:abstractNum>
-  <w:abstractNum w:abstractNumId="9" w15:restartNumberingAfterBreak="0">
-    <w:nsid w:val="33906C25"/>
-    <w:multiLevelType w:val="hybridMultilevel"/>
-    <w:tmpl w:val="E8E64D36"/>
-    <w:lvl w:ilvl="0" w:tplc="04090001">
-      <w:start w:val="1"/>
-      <w:numFmt w:val="bullet"/>
-      <w:lvlText w:val=""/>
-      <w:lvlJc w:val="left"/>
-      <w:pPr>
-        <w:ind w:left="720" w:hanging="360"/>
-      </w:pPr>
-      <w:rPr>
-        <w:rFonts w:ascii="Symbol" w:hAnsi="Symbol" w:hint="default"/>
-      </w:rPr>
-    </w:lvl>
-    <w:lvl w:ilvl="1" w:tplc="04090003" w:tentative="1">
-      <w:start w:val="1"/>
-      <w:numFmt w:val="bullet"/>
-      <w:lvlText w:val="o"/>
-      <w:lvlJc w:val="left"/>
-      <w:pPr>
-        <w:ind w:left="1440" w:hanging="360"/>
-      </w:pPr>
-      <w:rPr>
-        <w:rFonts w:ascii="Courier New" w:hAnsi="Courier New" w:cs="Courier New" w:hint="default"/>
-      </w:rPr>
-    </w:lvl>
-    <w:lvl w:ilvl="2" w:tplc="04090005" w:tentative="1">
-      <w:start w:val="1"/>
-      <w:numFmt w:val="bullet"/>
-      <w:lvlText w:val=""/>
-      <w:lvlJc w:val="left"/>
-      <w:pPr>
-        <w:ind w:left="2160" w:hanging="360"/>
-      </w:pPr>
-      <w:rPr>
-        <w:rFonts w:ascii="Wingdings" w:hAnsi="Wingdings" w:hint="default"/>
-      </w:rPr>
-    </w:lvl>
-    <w:lvl w:ilvl="3" w:tplc="04090001" w:tentative="1">
-      <w:start w:val="1"/>
-      <w:numFmt w:val="bullet"/>
-      <w:lvlText w:val=""/>
-      <w:lvlJc w:val="left"/>
-      <w:pPr>
-        <w:ind w:left="2880" w:hanging="360"/>
-      </w:pPr>
-      <w:rPr>
-        <w:rFonts w:ascii="Symbol" w:hAnsi="Symbol" w:hint="default"/>
-      </w:rPr>
-    </w:lvl>
-    <w:lvl w:ilvl="4" w:tplc="04090003" w:tentative="1">
-      <w:start w:val="1"/>
-      <w:numFmt w:val="bullet"/>
-      <w:lvlText w:val="o"/>
-      <w:lvlJc w:val="left"/>
-      <w:pPr>
-        <w:ind w:left="3600" w:hanging="360"/>
-      </w:pPr>
-      <w:rPr>
-        <w:rFonts w:ascii="Courier New" w:hAnsi="Courier New" w:cs="Courier New" w:hint="default"/>
-      </w:rPr>
-    </w:lvl>
-    <w:lvl w:ilvl="5" w:tplc="04090005" w:tentative="1">
-      <w:start w:val="1"/>
-      <w:numFmt w:val="bullet"/>
-      <w:lvlText w:val=""/>
-      <w:lvlJc w:val="left"/>
-      <w:pPr>
-        <w:ind w:left="4320" w:hanging="360"/>
-      </w:pPr>
-      <w:rPr>
-        <w:rFonts w:ascii="Wingdings" w:hAnsi="Wingdings" w:hint="default"/>
-      </w:rPr>
-    </w:lvl>
-    <w:lvl w:ilvl="6" w:tplc="04090001" w:tentative="1">
-      <w:start w:val="1"/>
-      <w:numFmt w:val="bullet"/>
-      <w:lvlText w:val=""/>
-      <w:lvlJc w:val="left"/>
-      <w:pPr>
-        <w:ind w:left="5040" w:hanging="360"/>
-      </w:pPr>
-      <w:rPr>
-        <w:rFonts w:ascii="Symbol" w:hAnsi="Symbol" w:hint="default"/>
-      </w:rPr>
-    </w:lvl>
-    <w:lvl w:ilvl="7" w:tplc="04090003" w:tentative="1">
-      <w:start w:val="1"/>
-      <w:numFmt w:val="bullet"/>
-      <w:lvlText w:val="o"/>
-      <w:lvlJc w:val="left"/>
-      <w:pPr>
-        <w:ind w:left="5760" w:hanging="360"/>
-      </w:pPr>
-      <w:rPr>
-        <w:rFonts w:ascii="Courier New" w:hAnsi="Courier New" w:cs="Courier New" w:hint="default"/>
-      </w:rPr>
-    </w:lvl>
-    <w:lvl w:ilvl="8" w:tplc="04090005" w:tentative="1">
-      <w:start w:val="1"/>
-      <w:numFmt w:val="bullet"/>
-      <w:lvlText w:val=""/>
-      <w:lvlJc w:val="left"/>
-      <w:pPr>
-        <w:ind w:left="6480" w:hanging="360"/>
-      </w:pPr>
-      <w:rPr>
-        <w:rFonts w:ascii="Wingdings" w:hAnsi="Wingdings" w:hint="default"/>
-      </w:rPr>
-    </w:lvl>
-  </w:abstractNum>
-  <w:abstractNum w:abstractNumId="10" w15:restartNumberingAfterBreak="0">
-    <w:nsid w:val="37736445"/>
+  <w:abstractNum w:abstractNumId="16" w15:restartNumberingAfterBreak="0">
+    <w:nsid w:val="54494210"/>
     <w:multiLevelType w:val="multilevel"/>
-    <w:tmpl w:val="D41A6B9A"/>
-    <w:lvl w:ilvl="0">
-      <w:start w:val="1"/>
-      <w:numFmt w:val="decimal"/>
-      <w:lvlText w:val="%1.0"/>
-      <w:lvlJc w:val="left"/>
-      <w:pPr>
-        <w:ind w:left="420" w:hanging="420"/>
-      </w:pPr>
-      <w:rPr>
-        <w:rFonts w:hint="default"/>
-      </w:rPr>
-    </w:lvl>
-    <w:lvl w:ilvl="1">
-      <w:start w:val="1"/>
-      <w:numFmt w:val="decimal"/>
-      <w:lvlText w:val="%1.%2"/>
-      <w:lvlJc w:val="left"/>
-      <w:pPr>
-        <w:ind w:left="1140" w:hanging="420"/>
-      </w:pPr>
-      <w:rPr>
-        <w:rFonts w:hint="default"/>
-      </w:rPr>
-    </w:lvl>
-    <w:lvl w:ilvl="2">
-      <w:start w:val="1"/>
-      <w:numFmt w:val="decimal"/>
-      <w:lvlText w:val="%1.%2.%3"/>
-      <w:lvlJc w:val="left"/>
-      <w:pPr>
-        <w:ind w:left="2160" w:hanging="720"/>
-      </w:pPr>
-      <w:rPr>
-        <w:rFonts w:hint="default"/>
-      </w:rPr>
-    </w:lvl>
-    <w:lvl w:ilvl="3">
-      <w:start w:val="1"/>
-      <w:numFmt w:val="decimal"/>
-      <w:lvlText w:val="%1.%2.%3.%4"/>
-      <w:lvlJc w:val="left"/>
-      <w:pPr>
-        <w:ind w:left="3240" w:hanging="1080"/>
-      </w:pPr>
-      <w:rPr>
-        <w:rFonts w:hint="default"/>
-      </w:rPr>
-    </w:lvl>
-    <w:lvl w:ilvl="4">
-      <w:start w:val="1"/>
-      <w:numFmt w:val="decimal"/>
-      <w:lvlText w:val="%1.%2.%3.%4.%5"/>
-      <w:lvlJc w:val="left"/>
-      <w:pPr>
-        <w:ind w:left="3960" w:hanging="1080"/>
-      </w:pPr>
-      <w:rPr>
-        <w:rFonts w:hint="default"/>
-      </w:rPr>
-    </w:lvl>
-    <w:lvl w:ilvl="5">
-      <w:start w:val="1"/>
-      <w:numFmt w:val="decimal"/>
-      <w:lvlText w:val="%1.%2.%3.%4.%5.%6"/>
-      <w:lvlJc w:val="left"/>
-      <w:pPr>
-        <w:ind w:left="5040" w:hanging="1440"/>
-      </w:pPr>
-      <w:rPr>
-        <w:rFonts w:hint="default"/>
-      </w:rPr>
-    </w:lvl>
-    <w:lvl w:ilvl="6">
-      <w:start w:val="1"/>
-      <w:numFmt w:val="decimal"/>
-      <w:lvlText w:val="%1.%2.%3.%4.%5.%6.%7"/>
-      <w:lvlJc w:val="left"/>
-      <w:pPr>
-        <w:ind w:left="5760" w:hanging="1440"/>
-      </w:pPr>
-      <w:rPr>
-        <w:rFonts w:hint="default"/>
-      </w:rPr>
-    </w:lvl>
-    <w:lvl w:ilvl="7">
-      <w:start w:val="1"/>
-      <w:numFmt w:val="decimal"/>
-      <w:lvlText w:val="%1.%2.%3.%4.%5.%6.%7.%8"/>
-      <w:lvlJc w:val="left"/>
-      <w:pPr>
-        <w:ind w:left="6840" w:hanging="1800"/>
-      </w:pPr>
-      <w:rPr>
-        <w:rFonts w:hint="default"/>
-      </w:rPr>
-    </w:lvl>
-    <w:lvl w:ilvl="8">
-      <w:start w:val="1"/>
-      <w:numFmt w:val="decimal"/>
-      <w:lvlText w:val="%1.%2.%3.%4.%5.%6.%7.%8.%9"/>
-      <w:lvlJc w:val="left"/>
-      <w:pPr>
-        <w:ind w:left="7920" w:hanging="2160"/>
-      </w:pPr>
-      <w:rPr>
-        <w:rFonts w:hint="default"/>
-      </w:rPr>
-    </w:lvl>
-  </w:abstractNum>
-  <w:abstractNum w:abstractNumId="11" w15:restartNumberingAfterBreak="0">
-    <w:nsid w:val="3A477DD0"/>
-    <w:multiLevelType w:val="hybridMultilevel"/>
-    <w:tmpl w:val="46DCBF02"/>
-    <w:lvl w:ilvl="0" w:tplc="04090009">
-      <w:start w:val="1"/>
-      <w:numFmt w:val="bullet"/>
-      <w:lvlText w:val=""/>
-      <w:lvlJc w:val="left"/>
-      <w:pPr>
-        <w:ind w:left="720" w:hanging="360"/>
-      </w:pPr>
-      <w:rPr>
-        <w:rFonts w:ascii="Wingdings" w:hAnsi="Wingdings" w:hint="default"/>
-      </w:rPr>
-    </w:lvl>
-    <w:lvl w:ilvl="1" w:tplc="04090003" w:tentative="1">
-      <w:start w:val="1"/>
-      <w:numFmt w:val="bullet"/>
-      <w:lvlText w:val="o"/>
-      <w:lvlJc w:val="left"/>
-      <w:pPr>
-        <w:ind w:left="1440" w:hanging="360"/>
-      </w:pPr>
-      <w:rPr>
-        <w:rFonts w:ascii="Courier New" w:hAnsi="Courier New" w:cs="Courier New" w:hint="default"/>
-      </w:rPr>
-    </w:lvl>
-    <w:lvl w:ilvl="2" w:tplc="04090005" w:tentative="1">
-      <w:start w:val="1"/>
-      <w:numFmt w:val="bullet"/>
-      <w:lvlText w:val=""/>
-      <w:lvlJc w:val="left"/>
-      <w:pPr>
-        <w:ind w:left="2160" w:hanging="360"/>
-      </w:pPr>
-      <w:rPr>
-        <w:rFonts w:ascii="Wingdings" w:hAnsi="Wingdings" w:hint="default"/>
-      </w:rPr>
-    </w:lvl>
-    <w:lvl w:ilvl="3" w:tplc="04090001" w:tentative="1">
-      <w:start w:val="1"/>
-      <w:numFmt w:val="bullet"/>
-      <w:lvlText w:val=""/>
-      <w:lvlJc w:val="left"/>
-      <w:pPr>
-        <w:ind w:left="2880" w:hanging="360"/>
-      </w:pPr>
-      <w:rPr>
-        <w:rFonts w:ascii="Symbol" w:hAnsi="Symbol" w:hint="default"/>
-      </w:rPr>
-    </w:lvl>
-    <w:lvl w:ilvl="4" w:tplc="04090003" w:tentative="1">
-      <w:start w:val="1"/>
-      <w:numFmt w:val="bullet"/>
-      <w:lvlText w:val="o"/>
-      <w:lvlJc w:val="left"/>
-      <w:pPr>
-        <w:ind w:left="3600" w:hanging="360"/>
-      </w:pPr>
-      <w:rPr>
-        <w:rFonts w:ascii="Courier New" w:hAnsi="Courier New" w:cs="Courier New" w:hint="default"/>
-      </w:rPr>
-    </w:lvl>
-    <w:lvl w:ilvl="5" w:tplc="04090005" w:tentative="1">
-      <w:start w:val="1"/>
-      <w:numFmt w:val="bullet"/>
-      <w:lvlText w:val=""/>
-      <w:lvlJc w:val="left"/>
-      <w:pPr>
-        <w:ind w:left="4320" w:hanging="360"/>
-      </w:pPr>
-      <w:rPr>
-        <w:rFonts w:ascii="Wingdings" w:hAnsi="Wingdings" w:hint="default"/>
-      </w:rPr>
-    </w:lvl>
-    <w:lvl w:ilvl="6" w:tplc="04090001" w:tentative="1">
-      <w:start w:val="1"/>
-      <w:numFmt w:val="bullet"/>
-      <w:lvlText w:val=""/>
-      <w:lvlJc w:val="left"/>
-      <w:pPr>
-        <w:ind w:left="5040" w:hanging="360"/>
-      </w:pPr>
-      <w:rPr>
-        <w:rFonts w:ascii="Symbol" w:hAnsi="Symbol" w:hint="default"/>
-      </w:rPr>
-    </w:lvl>
-    <w:lvl w:ilvl="7" w:tplc="04090003" w:tentative="1">
-      <w:start w:val="1"/>
-      <w:numFmt w:val="bullet"/>
-      <w:lvlText w:val="o"/>
-      <w:lvlJc w:val="left"/>
-      <w:pPr>
-        <w:ind w:left="5760" w:hanging="360"/>
-      </w:pPr>
-      <w:rPr>
-        <w:rFonts w:ascii="Courier New" w:hAnsi="Courier New" w:cs="Courier New" w:hint="default"/>
-      </w:rPr>
-    </w:lvl>
-    <w:lvl w:ilvl="8" w:tplc="04090005" w:tentative="1">
-      <w:start w:val="1"/>
-      <w:numFmt w:val="bullet"/>
-      <w:lvlText w:val=""/>
-      <w:lvlJc w:val="left"/>
-      <w:pPr>
-        <w:ind w:left="6480" w:hanging="360"/>
-      </w:pPr>
-      <w:rPr>
-        <w:rFonts w:ascii="Wingdings" w:hAnsi="Wingdings" w:hint="default"/>
-      </w:rPr>
-    </w:lvl>
-  </w:abstractNum>
-  <w:abstractNum w:abstractNumId="12" w15:restartNumberingAfterBreak="0">
-    <w:nsid w:val="3A8E2B19"/>
-    <w:multiLevelType w:val="hybridMultilevel"/>
-    <w:tmpl w:val="5BAADBBC"/>
-    <w:lvl w:ilvl="0" w:tplc="04090001">
-      <w:start w:val="1"/>
-      <w:numFmt w:val="bullet"/>
-      <w:lvlText w:val=""/>
-      <w:lvlJc w:val="left"/>
-      <w:pPr>
-        <w:ind w:left="1140" w:hanging="360"/>
-      </w:pPr>
-      <w:rPr>
-        <w:rFonts w:ascii="Symbol" w:hAnsi="Symbol" w:hint="default"/>
-      </w:rPr>
-    </w:lvl>
-    <w:lvl w:ilvl="1" w:tplc="04090003" w:tentative="1">
-      <w:start w:val="1"/>
-      <w:numFmt w:val="bullet"/>
-      <w:lvlText w:val="o"/>
-      <w:lvlJc w:val="left"/>
-      <w:pPr>
-        <w:ind w:left="1860" w:hanging="360"/>
-      </w:pPr>
-      <w:rPr>
-        <w:rFonts w:ascii="Courier New" w:hAnsi="Courier New" w:cs="Courier New" w:hint="default"/>
-      </w:rPr>
-    </w:lvl>
-    <w:lvl w:ilvl="2" w:tplc="04090005" w:tentative="1">
-      <w:start w:val="1"/>
-      <w:numFmt w:val="bullet"/>
-      <w:lvlText w:val=""/>
-      <w:lvlJc w:val="left"/>
-      <w:pPr>
-        <w:ind w:left="2580" w:hanging="360"/>
-      </w:pPr>
-      <w:rPr>
-        <w:rFonts w:ascii="Wingdings" w:hAnsi="Wingdings" w:hint="default"/>
-      </w:rPr>
-    </w:lvl>
-    <w:lvl w:ilvl="3" w:tplc="04090001" w:tentative="1">
-      <w:start w:val="1"/>
-      <w:numFmt w:val="bullet"/>
-      <w:lvlText w:val=""/>
-      <w:lvlJc w:val="left"/>
-      <w:pPr>
-        <w:ind w:left="3300" w:hanging="360"/>
-      </w:pPr>
-      <w:rPr>
-        <w:rFonts w:ascii="Symbol" w:hAnsi="Symbol" w:hint="default"/>
-      </w:rPr>
-    </w:lvl>
-    <w:lvl w:ilvl="4" w:tplc="04090003" w:tentative="1">
-      <w:start w:val="1"/>
-      <w:numFmt w:val="bullet"/>
-      <w:lvlText w:val="o"/>
-      <w:lvlJc w:val="left"/>
-      <w:pPr>
-        <w:ind w:left="4020" w:hanging="360"/>
-      </w:pPr>
-      <w:rPr>
-        <w:rFonts w:ascii="Courier New" w:hAnsi="Courier New" w:cs="Courier New" w:hint="default"/>
-      </w:rPr>
-    </w:lvl>
-    <w:lvl w:ilvl="5" w:tplc="04090005" w:tentative="1">
-      <w:start w:val="1"/>
-      <w:numFmt w:val="bullet"/>
-      <w:lvlText w:val=""/>
-      <w:lvlJc w:val="left"/>
-      <w:pPr>
-        <w:ind w:left="4740" w:hanging="360"/>
-      </w:pPr>
-      <w:rPr>
-        <w:rFonts w:ascii="Wingdings" w:hAnsi="Wingdings" w:hint="default"/>
-      </w:rPr>
-    </w:lvl>
-    <w:lvl w:ilvl="6" w:tplc="04090001" w:tentative="1">
-      <w:start w:val="1"/>
-      <w:numFmt w:val="bullet"/>
-      <w:lvlText w:val=""/>
-      <w:lvlJc w:val="left"/>
-      <w:pPr>
-        <w:ind w:left="5460" w:hanging="360"/>
-      </w:pPr>
-      <w:rPr>
-        <w:rFonts w:ascii="Symbol" w:hAnsi="Symbol" w:hint="default"/>
-      </w:rPr>
-    </w:lvl>
-    <w:lvl w:ilvl="7" w:tplc="04090003" w:tentative="1">
-      <w:start w:val="1"/>
-      <w:numFmt w:val="bullet"/>
-      <w:lvlText w:val="o"/>
-      <w:lvlJc w:val="left"/>
-      <w:pPr>
-        <w:ind w:left="6180" w:hanging="360"/>
-      </w:pPr>
-      <w:rPr>
-        <w:rFonts w:ascii="Courier New" w:hAnsi="Courier New" w:cs="Courier New" w:hint="default"/>
-      </w:rPr>
-    </w:lvl>
-    <w:lvl w:ilvl="8" w:tplc="04090005" w:tentative="1">
-      <w:start w:val="1"/>
-      <w:numFmt w:val="bullet"/>
-      <w:lvlText w:val=""/>
-      <w:lvlJc w:val="left"/>
-      <w:pPr>
-        <w:ind w:left="6900" w:hanging="360"/>
-      </w:pPr>
-      <w:rPr>
-        <w:rFonts w:ascii="Wingdings" w:hAnsi="Wingdings" w:hint="default"/>
-      </w:rPr>
-    </w:lvl>
-  </w:abstractNum>
-  <w:abstractNum w:abstractNumId="13" w15:restartNumberingAfterBreak="0">
-    <w:nsid w:val="421C65EF"/>
-    <w:multiLevelType w:val="hybridMultilevel"/>
-    <w:tmpl w:val="A4A82B82"/>
-    <w:lvl w:ilvl="0" w:tplc="0409000B">
-      <w:start w:val="1"/>
-      <w:numFmt w:val="bullet"/>
-      <w:lvlText w:val=""/>
-      <w:lvlJc w:val="left"/>
-      <w:pPr>
-        <w:ind w:left="1440" w:hanging="360"/>
-      </w:pPr>
-      <w:rPr>
-        <w:rFonts w:ascii="Wingdings" w:hAnsi="Wingdings" w:hint="default"/>
-      </w:rPr>
-    </w:lvl>
-    <w:lvl w:ilvl="1" w:tplc="04090003">
-      <w:start w:val="1"/>
-      <w:numFmt w:val="bullet"/>
-      <w:lvlText w:val="o"/>
-      <w:lvlJc w:val="left"/>
-      <w:pPr>
-        <w:ind w:left="2160" w:hanging="360"/>
-      </w:pPr>
-      <w:rPr>
-        <w:rFonts w:ascii="Courier New" w:hAnsi="Courier New" w:cs="Courier New" w:hint="default"/>
-      </w:rPr>
-    </w:lvl>
-    <w:lvl w:ilvl="2" w:tplc="04090005">
-      <w:start w:val="1"/>
-      <w:numFmt w:val="bullet"/>
-      <w:lvlText w:val=""/>
-      <w:lvlJc w:val="left"/>
-      <w:pPr>
-        <w:ind w:left="2880" w:hanging="360"/>
-      </w:pPr>
-      <w:rPr>
-        <w:rFonts w:ascii="Wingdings" w:hAnsi="Wingdings" w:hint="default"/>
-      </w:rPr>
-    </w:lvl>
-    <w:lvl w:ilvl="3" w:tplc="04090001">
-      <w:start w:val="1"/>
-      <w:numFmt w:val="bullet"/>
-      <w:lvlText w:val=""/>
-      <w:lvlJc w:val="left"/>
-      <w:pPr>
-        <w:ind w:left="3600" w:hanging="360"/>
-      </w:pPr>
-      <w:rPr>
-        <w:rFonts w:ascii="Symbol" w:hAnsi="Symbol" w:hint="default"/>
-      </w:rPr>
-    </w:lvl>
-    <w:lvl w:ilvl="4" w:tplc="04090003">
-      <w:start w:val="1"/>
-      <w:numFmt w:val="bullet"/>
-      <w:lvlText w:val="o"/>
-      <w:lvlJc w:val="left"/>
-      <w:pPr>
-        <w:ind w:left="4320" w:hanging="360"/>
-      </w:pPr>
-      <w:rPr>
-        <w:rFonts w:ascii="Courier New" w:hAnsi="Courier New" w:cs="Courier New" w:hint="default"/>
-      </w:rPr>
-    </w:lvl>
-    <w:lvl w:ilvl="5" w:tplc="04090005">
-      <w:start w:val="1"/>
-      <w:numFmt w:val="bullet"/>
-      <w:lvlText w:val=""/>
-      <w:lvlJc w:val="left"/>
-      <w:pPr>
-        <w:ind w:left="5040" w:hanging="360"/>
-      </w:pPr>
-      <w:rPr>
-        <w:rFonts w:ascii="Wingdings" w:hAnsi="Wingdings" w:hint="default"/>
-      </w:rPr>
-    </w:lvl>
-    <w:lvl w:ilvl="6" w:tplc="04090001">
-      <w:start w:val="1"/>
-      <w:numFmt w:val="bullet"/>
-      <w:lvlText w:val=""/>
-      <w:lvlJc w:val="left"/>
-      <w:pPr>
-        <w:ind w:left="5760" w:hanging="360"/>
-      </w:pPr>
-      <w:rPr>
-        <w:rFonts w:ascii="Symbol" w:hAnsi="Symbol" w:hint="default"/>
-      </w:rPr>
-    </w:lvl>
-    <w:lvl w:ilvl="7" w:tplc="04090003">
-      <w:start w:val="1"/>
-      <w:numFmt w:val="bullet"/>
-      <w:lvlText w:val="o"/>
-      <w:lvlJc w:val="left"/>
-      <w:pPr>
-        <w:ind w:left="6480" w:hanging="360"/>
-      </w:pPr>
-      <w:rPr>
-        <w:rFonts w:ascii="Courier New" w:hAnsi="Courier New" w:cs="Courier New" w:hint="default"/>
-      </w:rPr>
-    </w:lvl>
-    <w:lvl w:ilvl="8" w:tplc="04090005">
-      <w:start w:val="1"/>
-      <w:numFmt w:val="bullet"/>
-      <w:lvlText w:val=""/>
-      <w:lvlJc w:val="left"/>
-      <w:pPr>
-        <w:ind w:left="7200" w:hanging="360"/>
-      </w:pPr>
-      <w:rPr>
-        <w:rFonts w:ascii="Wingdings" w:hAnsi="Wingdings" w:hint="default"/>
-      </w:rPr>
-    </w:lvl>
-  </w:abstractNum>
-  <w:abstractNum w:abstractNumId="14" w15:restartNumberingAfterBreak="0">
-    <w:nsid w:val="53221245"/>
-    <w:multiLevelType w:val="multilevel"/>
-    <w:tmpl w:val="427032FC"/>
+    <w:tmpl w:val="63CCE91C"/>
     <w:lvl w:ilvl="0">
       <w:start w:val="1"/>
       <w:numFmt w:val="bullet"/>
@@ -23561,10 +25051,10 @@
       </w:rPr>
     </w:lvl>
   </w:abstractNum>
-  <w:abstractNum w:abstractNumId="15" w15:restartNumberingAfterBreak="0">
-    <w:nsid w:val="54494210"/>
+  <w:abstractNum w:abstractNumId="17" w15:restartNumberingAfterBreak="0">
+    <w:nsid w:val="574D5B3E"/>
     <w:multiLevelType w:val="multilevel"/>
-    <w:tmpl w:val="63CCE91C"/>
+    <w:tmpl w:val="47CE3FB0"/>
     <w:lvl w:ilvl="0">
       <w:start w:val="1"/>
       <w:numFmt w:val="bullet"/>
@@ -23710,156 +25200,7 @@
       </w:rPr>
     </w:lvl>
   </w:abstractNum>
-  <w:abstractNum w:abstractNumId="16" w15:restartNumberingAfterBreak="0">
-    <w:nsid w:val="574D5B3E"/>
-    <w:multiLevelType w:val="multilevel"/>
-    <w:tmpl w:val="47CE3FB0"/>
-    <w:lvl w:ilvl="0">
-      <w:start w:val="1"/>
-      <w:numFmt w:val="bullet"/>
-      <w:lvlText w:val=""/>
-      <w:lvlJc w:val="left"/>
-      <w:pPr>
-        <w:tabs>
-          <w:tab w:val="num" w:pos="720"/>
-        </w:tabs>
-        <w:ind w:left="720" w:hanging="360"/>
-      </w:pPr>
-      <w:rPr>
-        <w:rFonts w:ascii="Symbol" w:hAnsi="Symbol" w:hint="default"/>
-        <w:sz w:val="20"/>
-      </w:rPr>
-    </w:lvl>
-    <w:lvl w:ilvl="1" w:tentative="1">
-      <w:start w:val="1"/>
-      <w:numFmt w:val="bullet"/>
-      <w:lvlText w:val="o"/>
-      <w:lvlJc w:val="left"/>
-      <w:pPr>
-        <w:tabs>
-          <w:tab w:val="num" w:pos="1440"/>
-        </w:tabs>
-        <w:ind w:left="1440" w:hanging="360"/>
-      </w:pPr>
-      <w:rPr>
-        <w:rFonts w:ascii="Courier New" w:hAnsi="Courier New" w:hint="default"/>
-        <w:sz w:val="20"/>
-      </w:rPr>
-    </w:lvl>
-    <w:lvl w:ilvl="2" w:tentative="1">
-      <w:start w:val="1"/>
-      <w:numFmt w:val="bullet"/>
-      <w:lvlText w:val=""/>
-      <w:lvlJc w:val="left"/>
-      <w:pPr>
-        <w:tabs>
-          <w:tab w:val="num" w:pos="2160"/>
-        </w:tabs>
-        <w:ind w:left="2160" w:hanging="360"/>
-      </w:pPr>
-      <w:rPr>
-        <w:rFonts w:ascii="Wingdings" w:hAnsi="Wingdings" w:hint="default"/>
-        <w:sz w:val="20"/>
-      </w:rPr>
-    </w:lvl>
-    <w:lvl w:ilvl="3" w:tentative="1">
-      <w:start w:val="1"/>
-      <w:numFmt w:val="bullet"/>
-      <w:lvlText w:val=""/>
-      <w:lvlJc w:val="left"/>
-      <w:pPr>
-        <w:tabs>
-          <w:tab w:val="num" w:pos="2880"/>
-        </w:tabs>
-        <w:ind w:left="2880" w:hanging="360"/>
-      </w:pPr>
-      <w:rPr>
-        <w:rFonts w:ascii="Wingdings" w:hAnsi="Wingdings" w:hint="default"/>
-        <w:sz w:val="20"/>
-      </w:rPr>
-    </w:lvl>
-    <w:lvl w:ilvl="4" w:tentative="1">
-      <w:start w:val="1"/>
-      <w:numFmt w:val="bullet"/>
-      <w:lvlText w:val=""/>
-      <w:lvlJc w:val="left"/>
-      <w:pPr>
-        <w:tabs>
-          <w:tab w:val="num" w:pos="3600"/>
-        </w:tabs>
-        <w:ind w:left="3600" w:hanging="360"/>
-      </w:pPr>
-      <w:rPr>
-        <w:rFonts w:ascii="Wingdings" w:hAnsi="Wingdings" w:hint="default"/>
-        <w:sz w:val="20"/>
-      </w:rPr>
-    </w:lvl>
-    <w:lvl w:ilvl="5" w:tentative="1">
-      <w:start w:val="1"/>
-      <w:numFmt w:val="bullet"/>
-      <w:lvlText w:val=""/>
-      <w:lvlJc w:val="left"/>
-      <w:pPr>
-        <w:tabs>
-          <w:tab w:val="num" w:pos="4320"/>
-        </w:tabs>
-        <w:ind w:left="4320" w:hanging="360"/>
-      </w:pPr>
-      <w:rPr>
-        <w:rFonts w:ascii="Wingdings" w:hAnsi="Wingdings" w:hint="default"/>
-        <w:sz w:val="20"/>
-      </w:rPr>
-    </w:lvl>
-    <w:lvl w:ilvl="6" w:tentative="1">
-      <w:start w:val="1"/>
-      <w:numFmt w:val="bullet"/>
-      <w:lvlText w:val=""/>
-      <w:lvlJc w:val="left"/>
-      <w:pPr>
-        <w:tabs>
-          <w:tab w:val="num" w:pos="5040"/>
-        </w:tabs>
-        <w:ind w:left="5040" w:hanging="360"/>
-      </w:pPr>
-      <w:rPr>
-        <w:rFonts w:ascii="Wingdings" w:hAnsi="Wingdings" w:hint="default"/>
-        <w:sz w:val="20"/>
-      </w:rPr>
-    </w:lvl>
-    <w:lvl w:ilvl="7" w:tentative="1">
-      <w:start w:val="1"/>
-      <w:numFmt w:val="bullet"/>
-      <w:lvlText w:val=""/>
-      <w:lvlJc w:val="left"/>
-      <w:pPr>
-        <w:tabs>
-          <w:tab w:val="num" w:pos="5760"/>
-        </w:tabs>
-        <w:ind w:left="5760" w:hanging="360"/>
-      </w:pPr>
-      <w:rPr>
-        <w:rFonts w:ascii="Wingdings" w:hAnsi="Wingdings" w:hint="default"/>
-        <w:sz w:val="20"/>
-      </w:rPr>
-    </w:lvl>
-    <w:lvl w:ilvl="8" w:tentative="1">
-      <w:start w:val="1"/>
-      <w:numFmt w:val="bullet"/>
-      <w:lvlText w:val=""/>
-      <w:lvlJc w:val="left"/>
-      <w:pPr>
-        <w:tabs>
-          <w:tab w:val="num" w:pos="6480"/>
-        </w:tabs>
-        <w:ind w:left="6480" w:hanging="360"/>
-      </w:pPr>
-      <w:rPr>
-        <w:rFonts w:ascii="Wingdings" w:hAnsi="Wingdings" w:hint="default"/>
-        <w:sz w:val="20"/>
-      </w:rPr>
-    </w:lvl>
-  </w:abstractNum>
-  <w:abstractNum w:abstractNumId="17" w15:restartNumberingAfterBreak="0">
+  <w:abstractNum w:abstractNumId="18" w15:restartNumberingAfterBreak="0">
     <w:nsid w:val="58EE66C3"/>
     <w:multiLevelType w:val="hybridMultilevel"/>
     <w:tmpl w:val="C3B2FD30"/>
@@ -23945,7 +25286,7 @@
       </w:pPr>
     </w:lvl>
   </w:abstractNum>
-  <w:abstractNum w:abstractNumId="18" w15:restartNumberingAfterBreak="0">
+  <w:abstractNum w:abstractNumId="19" w15:restartNumberingAfterBreak="0">
     <w:nsid w:val="5B7F6C82"/>
     <w:multiLevelType w:val="hybridMultilevel"/>
     <w:tmpl w:val="9C24A664"/>
@@ -24058,7 +25399,7 @@
       </w:rPr>
     </w:lvl>
   </w:abstractNum>
-  <w:abstractNum w:abstractNumId="19" w15:restartNumberingAfterBreak="0">
+  <w:abstractNum w:abstractNumId="20" w15:restartNumberingAfterBreak="0">
     <w:nsid w:val="60A20394"/>
     <w:multiLevelType w:val="hybridMultilevel"/>
     <w:tmpl w:val="6ACA44AE"/>
@@ -24144,7 +25485,7 @@
       </w:pPr>
     </w:lvl>
   </w:abstractNum>
-  <w:abstractNum w:abstractNumId="20" w15:restartNumberingAfterBreak="0">
+  <w:abstractNum w:abstractNumId="21" w15:restartNumberingAfterBreak="0">
     <w:nsid w:val="643B7517"/>
     <w:multiLevelType w:val="multilevel"/>
     <w:tmpl w:val="8FCE588E"/>
@@ -24257,7 +25598,7 @@
       </w:pPr>
     </w:lvl>
   </w:abstractNum>
-  <w:abstractNum w:abstractNumId="21" w15:restartNumberingAfterBreak="0">
+  <w:abstractNum w:abstractNumId="22" w15:restartNumberingAfterBreak="0">
     <w:nsid w:val="663D0AED"/>
     <w:multiLevelType w:val="hybridMultilevel"/>
     <w:tmpl w:val="8D2C79A2"/>
@@ -24370,7 +25711,7 @@
       </w:rPr>
     </w:lvl>
   </w:abstractNum>
-  <w:abstractNum w:abstractNumId="22" w15:restartNumberingAfterBreak="0">
+  <w:abstractNum w:abstractNumId="23" w15:restartNumberingAfterBreak="0">
     <w:nsid w:val="6935725C"/>
     <w:multiLevelType w:val="hybridMultilevel"/>
     <w:tmpl w:val="47A4B58E"/>
@@ -24483,7 +25824,7 @@
       </w:rPr>
     </w:lvl>
   </w:abstractNum>
-  <w:abstractNum w:abstractNumId="23" w15:restartNumberingAfterBreak="0">
+  <w:abstractNum w:abstractNumId="24" w15:restartNumberingAfterBreak="0">
     <w:nsid w:val="6AE63DF1"/>
     <w:multiLevelType w:val="hybridMultilevel"/>
     <w:tmpl w:val="9E00CCCE"/>
@@ -24597,31 +25938,31 @@
     </w:lvl>
   </w:abstractNum>
   <w:num w:numId="1">
-    <w:abstractNumId w:val="7"/>
+    <w:abstractNumId w:val="8"/>
   </w:num>
   <w:num w:numId="2">
+    <w:abstractNumId w:val="24"/>
+  </w:num>
+  <w:num w:numId="3">
+    <w:abstractNumId w:val="12"/>
+  </w:num>
+  <w:num w:numId="4">
     <w:abstractNumId w:val="23"/>
   </w:num>
-  <w:num w:numId="3">
-    <w:abstractNumId w:val="11"/>
+  <w:num w:numId="5">
+    <w:abstractNumId w:val="6"/>
   </w:num>
-  <w:num w:numId="4">
-    <w:abstractNumId w:val="22"/>
+  <w:num w:numId="6">
+    <w:abstractNumId w:val="14"/>
   </w:num>
-  <w:num w:numId="5">
+  <w:num w:numId="7">
+    <w:abstractNumId w:val="10"/>
+  </w:num>
+  <w:num w:numId="8">
     <w:abstractNumId w:val="5"/>
   </w:num>
-  <w:num w:numId="6">
-    <w:abstractNumId w:val="13"/>
-  </w:num>
-  <w:num w:numId="7">
-    <w:abstractNumId w:val="9"/>
-  </w:num>
-  <w:num w:numId="8">
-    <w:abstractNumId w:val="4"/>
-  </w:num>
   <w:num w:numId="9">
-    <w:abstractNumId w:val="17"/>
+    <w:abstractNumId w:val="18"/>
     <w:lvlOverride w:ilvl="0">
       <w:startOverride w:val="1"/>
     </w:lvlOverride>
@@ -24651,10 +25992,10 @@
     </w:lvlOverride>
   </w:num>
   <w:num w:numId="10">
-    <w:abstractNumId w:val="16"/>
+    <w:abstractNumId w:val="17"/>
   </w:num>
   <w:num w:numId="11">
-    <w:abstractNumId w:val="19"/>
+    <w:abstractNumId w:val="20"/>
     <w:lvlOverride w:ilvl="0">
       <w:startOverride w:val="1"/>
     </w:lvlOverride>
@@ -24687,43 +26028,46 @@
     <w:abstractNumId w:val="0"/>
   </w:num>
   <w:num w:numId="13">
-    <w:abstractNumId w:val="17"/>
+    <w:abstractNumId w:val="18"/>
   </w:num>
   <w:num w:numId="14">
-    <w:abstractNumId w:val="14"/>
+    <w:abstractNumId w:val="15"/>
   </w:num>
   <w:num w:numId="15">
-    <w:abstractNumId w:val="10"/>
+    <w:abstractNumId w:val="11"/>
   </w:num>
   <w:num w:numId="16">
-    <w:abstractNumId w:val="1"/>
+    <w:abstractNumId w:val="2"/>
   </w:num>
   <w:num w:numId="17">
-    <w:abstractNumId w:val="18"/>
+    <w:abstractNumId w:val="19"/>
   </w:num>
   <w:num w:numId="18">
-    <w:abstractNumId w:val="2"/>
+    <w:abstractNumId w:val="3"/>
   </w:num>
   <w:num w:numId="19">
+    <w:abstractNumId w:val="22"/>
+  </w:num>
+  <w:num w:numId="20">
+    <w:abstractNumId w:val="13"/>
+  </w:num>
+  <w:num w:numId="21">
+    <w:abstractNumId w:val="7"/>
+  </w:num>
+  <w:num w:numId="22">
+    <w:abstractNumId w:val="4"/>
+  </w:num>
+  <w:num w:numId="23">
+    <w:abstractNumId w:val="9"/>
+  </w:num>
+  <w:num w:numId="24">
     <w:abstractNumId w:val="21"/>
   </w:num>
-  <w:num w:numId="20">
-    <w:abstractNumId w:val="12"/>
+  <w:num w:numId="25">
+    <w:abstractNumId w:val="16"/>
   </w:num>
-  <w:num w:numId="21">
-    <w:abstractNumId w:val="6"/>
-  </w:num>
-  <w:num w:numId="22">
-    <w:abstractNumId w:val="3"/>
-  </w:num>
-  <w:num w:numId="23">
-    <w:abstractNumId w:val="8"/>
-  </w:num>
-  <w:num w:numId="24">
-    <w:abstractNumId w:val="20"/>
-  </w:num>
-  <w:num w:numId="25">
-    <w:abstractNumId w:val="15"/>
+  <w:num w:numId="26">
+    <w:abstractNumId w:val="1"/>
   </w:num>
 </w:numbering>
 </file>
@@ -25121,7 +26465,7 @@
   <w:style w:type="paragraph" w:default="1" w:styleId="Normal">
     <w:name w:val="Normal"/>
     <w:qFormat/>
-    <w:rsid w:val="009E1DDD"/>
+    <w:rsid w:val="00982586"/>
   </w:style>
   <w:style w:type="paragraph" w:styleId="Heading1">
     <w:name w:val="heading 1"/>

</xml_diff>